<commit_message>
vetor OO media valor produtos exercicio exemplo
</commit_message>
<xml_diff>
--- a/Aula_08_Classe/Aula_13_Vetores.docx
+++ b/Aula_08_Classe/Aula_13_Vetores.docx
@@ -29,7 +29,13 @@
       </w:r>
       <w:r>
         <w:tab/>
-        <w:t>20/11/2020</w:t>
+        <w:t>2</w:t>
+      </w:r>
+      <w:r>
+        <w:t>4</w:t>
+      </w:r>
+      <w:r>
+        <w:t>/11/2020</w:t>
       </w:r>
     </w:p>
     <w:p>
@@ -250,35 +256,7 @@
           <w:rFonts w:ascii="Calibri" w:hAnsi="Calibri" w:cs="Calibri"/>
           <w:szCs w:val="24"/>
         </w:rPr>
-        <w:t>Fazer um programa para ler um número inteiro N e a altura de N pessoas.</w:t>
-      </w:r>
-      <w:r>
-        <w:rPr>
-          <w:rFonts w:ascii="Calibri" w:hAnsi="Calibri" w:cs="Calibri"/>
-          <w:szCs w:val="24"/>
-        </w:rPr>
-        <w:t xml:space="preserve"> </w:t>
-      </w:r>
-      <w:r>
-        <w:rPr>
-          <w:rFonts w:ascii="Calibri" w:hAnsi="Calibri" w:cs="Calibri"/>
-          <w:szCs w:val="24"/>
-        </w:rPr>
-        <w:t>Armazene as N alturas em um vetor. Em seguida, mostrar a altura média dessas</w:t>
-      </w:r>
-      <w:r>
-        <w:rPr>
-          <w:rFonts w:ascii="Calibri" w:hAnsi="Calibri" w:cs="Calibri"/>
-          <w:szCs w:val="24"/>
-        </w:rPr>
-        <w:t xml:space="preserve"> </w:t>
-      </w:r>
-      <w:r>
-        <w:rPr>
-          <w:rFonts w:ascii="Calibri" w:hAnsi="Calibri" w:cs="Calibri"/>
-          <w:szCs w:val="24"/>
-        </w:rPr>
-        <w:t>pessoas.</w:t>
+        <w:t>Fazer um programa para ler um número inteiro N e a altura de N pessoas. Armazene as N alturas em um vetor. Em seguida, mostrar a altura média dessas pessoas.</w:t>
       </w:r>
     </w:p>
     <w:p>
@@ -1636,8 +1614,6 @@
         <w:spacing w:after="0" w:line="240" w:lineRule="auto"/>
         <w:jc w:val="left"/>
       </w:pPr>
-      <w:bookmarkStart w:id="0" w:name="_GoBack"/>
-      <w:bookmarkEnd w:id="0"/>
       <w:r>
         <w:lastRenderedPageBreak/>
         <w:t xml:space="preserve">Outra forma de fazer: </w:t>
@@ -1696,6 +1672,2118 @@
             </a:graphic>
           </wp:inline>
         </w:drawing>
+      </w:r>
+    </w:p>
+    <w:p>
+      <w:pPr>
+        <w:autoSpaceDE w:val="0"/>
+        <w:autoSpaceDN w:val="0"/>
+        <w:adjustRightInd w:val="0"/>
+        <w:spacing w:after="0" w:line="240" w:lineRule="auto"/>
+        <w:jc w:val="left"/>
+      </w:pPr>
+    </w:p>
+    <w:p>
+      <w:r>
+        <w:t xml:space="preserve">2º Exemplo: </w:t>
+      </w:r>
+    </w:p>
+    <w:p>
+      <w:pPr>
+        <w:rPr>
+          <w:rFonts w:ascii="Calibri" w:hAnsi="Calibri" w:cs="Calibri"/>
+          <w:sz w:val="28"/>
+          <w:szCs w:val="28"/>
+        </w:rPr>
+      </w:pPr>
+      <w:r>
+        <w:rPr>
+          <w:rFonts w:ascii="Calibri" w:hAnsi="Calibri" w:cs="Calibri"/>
+          <w:sz w:val="28"/>
+          <w:szCs w:val="28"/>
+        </w:rPr>
+        <w:t>Fazer um programa para ler um número inteiro N e os dados (nome e preço) de N Produtos. Armazene os N produtos em um vetor. Em seguida, mostrar o preço médio dos produtos.</w:t>
+      </w:r>
+    </w:p>
+    <w:p>
+      <w:r>
+        <w:rPr>
+          <w:noProof/>
+        </w:rPr>
+        <w:drawing>
+          <wp:inline distT="0" distB="0" distL="0" distR="0" wp14:anchorId="769D9D16" wp14:editId="4C6AAF6E">
+            <wp:extent cx="5400040" cy="1682115"/>
+            <wp:effectExtent l="0" t="0" r="0" b="0"/>
+            <wp:docPr id="6" name="Imagem 6"/>
+            <wp:cNvGraphicFramePr>
+              <a:graphicFrameLocks xmlns:a="http://schemas.openxmlformats.org/drawingml/2006/main" noChangeAspect="1"/>
+            </wp:cNvGraphicFramePr>
+            <a:graphic xmlns:a="http://schemas.openxmlformats.org/drawingml/2006/main">
+              <a:graphicData uri="http://schemas.openxmlformats.org/drawingml/2006/picture">
+                <pic:pic xmlns:pic="http://schemas.openxmlformats.org/drawingml/2006/picture">
+                  <pic:nvPicPr>
+                    <pic:cNvPr id="6" name="0CCA74B.tmp"/>
+                    <pic:cNvPicPr/>
+                  </pic:nvPicPr>
+                  <pic:blipFill>
+                    <a:blip r:embed="rId9">
+                      <a:extLst>
+                        <a:ext uri="{28A0092B-C50C-407E-A947-70E740481C1C}">
+                          <a14:useLocalDpi xmlns:a14="http://schemas.microsoft.com/office/drawing/2010/main" val="0"/>
+                        </a:ext>
+                      </a:extLst>
+                    </a:blip>
+                    <a:stretch>
+                      <a:fillRect/>
+                    </a:stretch>
+                  </pic:blipFill>
+                  <pic:spPr>
+                    <a:xfrm>
+                      <a:off x="0" y="0"/>
+                      <a:ext cx="5400040" cy="1682115"/>
+                    </a:xfrm>
+                    <a:prstGeom prst="rect">
+                      <a:avLst/>
+                    </a:prstGeom>
+                  </pic:spPr>
+                </pic:pic>
+              </a:graphicData>
+            </a:graphic>
+          </wp:inline>
+        </w:drawing>
+      </w:r>
+    </w:p>
+    <w:p>
+      <w:r>
+        <w:t>Demonstração da memória:</w:t>
+      </w:r>
+    </w:p>
+    <w:p>
+      <w:r>
+        <w:rPr>
+          <w:noProof/>
+        </w:rPr>
+        <w:lastRenderedPageBreak/>
+        <w:drawing>
+          <wp:inline distT="0" distB="0" distL="0" distR="0" wp14:anchorId="25F519B4" wp14:editId="06FE446D">
+            <wp:extent cx="5400040" cy="2943860"/>
+            <wp:effectExtent l="0" t="0" r="0" b="8890"/>
+            <wp:docPr id="7" name="Imagem 7"/>
+            <wp:cNvGraphicFramePr>
+              <a:graphicFrameLocks xmlns:a="http://schemas.openxmlformats.org/drawingml/2006/main" noChangeAspect="1"/>
+            </wp:cNvGraphicFramePr>
+            <a:graphic xmlns:a="http://schemas.openxmlformats.org/drawingml/2006/main">
+              <a:graphicData uri="http://schemas.openxmlformats.org/drawingml/2006/picture">
+                <pic:pic xmlns:pic="http://schemas.openxmlformats.org/drawingml/2006/picture">
+                  <pic:nvPicPr>
+                    <pic:cNvPr id="7" name="0CC272A.tmp"/>
+                    <pic:cNvPicPr/>
+                  </pic:nvPicPr>
+                  <pic:blipFill>
+                    <a:blip r:embed="rId10">
+                      <a:extLst>
+                        <a:ext uri="{28A0092B-C50C-407E-A947-70E740481C1C}">
+                          <a14:useLocalDpi xmlns:a14="http://schemas.microsoft.com/office/drawing/2010/main" val="0"/>
+                        </a:ext>
+                      </a:extLst>
+                    </a:blip>
+                    <a:stretch>
+                      <a:fillRect/>
+                    </a:stretch>
+                  </pic:blipFill>
+                  <pic:spPr>
+                    <a:xfrm>
+                      <a:off x="0" y="0"/>
+                      <a:ext cx="5400040" cy="2943860"/>
+                    </a:xfrm>
+                    <a:prstGeom prst="rect">
+                      <a:avLst/>
+                    </a:prstGeom>
+                  </pic:spPr>
+                </pic:pic>
+              </a:graphicData>
+            </a:graphic>
+          </wp:inline>
+        </w:drawing>
+      </w:r>
+    </w:p>
+    <w:p>
+      <w:r>
+        <w:rPr>
+          <w:noProof/>
+        </w:rPr>
+        <w:drawing>
+          <wp:inline distT="0" distB="0" distL="0" distR="0" wp14:anchorId="63190A5B" wp14:editId="601C4B03">
+            <wp:extent cx="5400040" cy="2943225"/>
+            <wp:effectExtent l="0" t="0" r="0" b="9525"/>
+            <wp:docPr id="8" name="Imagem 8"/>
+            <wp:cNvGraphicFramePr>
+              <a:graphicFrameLocks xmlns:a="http://schemas.openxmlformats.org/drawingml/2006/main" noChangeAspect="1"/>
+            </wp:cNvGraphicFramePr>
+            <a:graphic xmlns:a="http://schemas.openxmlformats.org/drawingml/2006/main">
+              <a:graphicData uri="http://schemas.openxmlformats.org/drawingml/2006/picture">
+                <pic:pic xmlns:pic="http://schemas.openxmlformats.org/drawingml/2006/picture">
+                  <pic:nvPicPr>
+                    <pic:cNvPr id="8" name="0CC705A.tmp"/>
+                    <pic:cNvPicPr/>
+                  </pic:nvPicPr>
+                  <pic:blipFill>
+                    <a:blip r:embed="rId11">
+                      <a:extLst>
+                        <a:ext uri="{28A0092B-C50C-407E-A947-70E740481C1C}">
+                          <a14:useLocalDpi xmlns:a14="http://schemas.microsoft.com/office/drawing/2010/main" val="0"/>
+                        </a:ext>
+                      </a:extLst>
+                    </a:blip>
+                    <a:stretch>
+                      <a:fillRect/>
+                    </a:stretch>
+                  </pic:blipFill>
+                  <pic:spPr>
+                    <a:xfrm>
+                      <a:off x="0" y="0"/>
+                      <a:ext cx="5400040" cy="2943225"/>
+                    </a:xfrm>
+                    <a:prstGeom prst="rect">
+                      <a:avLst/>
+                    </a:prstGeom>
+                  </pic:spPr>
+                </pic:pic>
+              </a:graphicData>
+            </a:graphic>
+          </wp:inline>
+        </w:drawing>
+      </w:r>
+    </w:p>
+    <w:p/>
+    <w:p>
+      <w:pPr>
+        <w:spacing w:line="259" w:lineRule="auto"/>
+        <w:jc w:val="left"/>
+      </w:pPr>
+      <w:r>
+        <w:br w:type="page"/>
+      </w:r>
+    </w:p>
+    <w:p>
+      <w:r>
+        <w:lastRenderedPageBreak/>
+        <w:t>Exemplo de código:</w:t>
+      </w:r>
+    </w:p>
+    <w:p>
+      <w:pPr>
+        <w:autoSpaceDE w:val="0"/>
+        <w:autoSpaceDN w:val="0"/>
+        <w:adjustRightInd w:val="0"/>
+        <w:spacing w:after="0" w:line="240" w:lineRule="auto"/>
+        <w:jc w:val="left"/>
+        <w:rPr>
+          <w:rFonts w:ascii="Consolas" w:hAnsi="Consolas" w:cs="Consolas"/>
+          <w:color w:val="000000"/>
+          <w:sz w:val="19"/>
+          <w:szCs w:val="19"/>
+        </w:rPr>
+      </w:pPr>
+      <w:proofErr w:type="spellStart"/>
+      <w:r>
+        <w:rPr>
+          <w:rFonts w:ascii="Consolas" w:hAnsi="Consolas" w:cs="Consolas"/>
+          <w:color w:val="0000FF"/>
+          <w:sz w:val="19"/>
+          <w:szCs w:val="19"/>
+        </w:rPr>
+        <w:t>using</w:t>
+      </w:r>
+      <w:proofErr w:type="spellEnd"/>
+      <w:r>
+        <w:rPr>
+          <w:rFonts w:ascii="Consolas" w:hAnsi="Consolas" w:cs="Consolas"/>
+          <w:color w:val="000000"/>
+          <w:sz w:val="19"/>
+          <w:szCs w:val="19"/>
+        </w:rPr>
+        <w:t xml:space="preserve"> System;</w:t>
+      </w:r>
+    </w:p>
+    <w:p>
+      <w:pPr>
+        <w:autoSpaceDE w:val="0"/>
+        <w:autoSpaceDN w:val="0"/>
+        <w:adjustRightInd w:val="0"/>
+        <w:spacing w:after="0" w:line="240" w:lineRule="auto"/>
+        <w:jc w:val="left"/>
+        <w:rPr>
+          <w:rFonts w:ascii="Consolas" w:hAnsi="Consolas" w:cs="Consolas"/>
+          <w:color w:val="000000"/>
+          <w:sz w:val="19"/>
+          <w:szCs w:val="19"/>
+        </w:rPr>
+      </w:pPr>
+      <w:proofErr w:type="spellStart"/>
+      <w:r>
+        <w:rPr>
+          <w:rFonts w:ascii="Consolas" w:hAnsi="Consolas" w:cs="Consolas"/>
+          <w:color w:val="0000FF"/>
+          <w:sz w:val="19"/>
+          <w:szCs w:val="19"/>
+        </w:rPr>
+        <w:t>using</w:t>
+      </w:r>
+      <w:proofErr w:type="spellEnd"/>
+      <w:r>
+        <w:rPr>
+          <w:rFonts w:ascii="Consolas" w:hAnsi="Consolas" w:cs="Consolas"/>
+          <w:color w:val="000000"/>
+          <w:sz w:val="19"/>
+          <w:szCs w:val="19"/>
+        </w:rPr>
+        <w:t xml:space="preserve"> </w:t>
+      </w:r>
+      <w:proofErr w:type="spellStart"/>
+      <w:r>
+        <w:rPr>
+          <w:rFonts w:ascii="Consolas" w:hAnsi="Consolas" w:cs="Consolas"/>
+          <w:color w:val="000000"/>
+          <w:sz w:val="19"/>
+          <w:szCs w:val="19"/>
+        </w:rPr>
+        <w:t>System.Globalization</w:t>
+      </w:r>
+      <w:proofErr w:type="spellEnd"/>
+      <w:r>
+        <w:rPr>
+          <w:rFonts w:ascii="Consolas" w:hAnsi="Consolas" w:cs="Consolas"/>
+          <w:color w:val="000000"/>
+          <w:sz w:val="19"/>
+          <w:szCs w:val="19"/>
+        </w:rPr>
+        <w:t>;</w:t>
+      </w:r>
+    </w:p>
+    <w:p>
+      <w:pPr>
+        <w:autoSpaceDE w:val="0"/>
+        <w:autoSpaceDN w:val="0"/>
+        <w:adjustRightInd w:val="0"/>
+        <w:spacing w:after="0" w:line="240" w:lineRule="auto"/>
+        <w:jc w:val="left"/>
+        <w:rPr>
+          <w:rFonts w:ascii="Consolas" w:hAnsi="Consolas" w:cs="Consolas"/>
+          <w:color w:val="000000"/>
+          <w:sz w:val="19"/>
+          <w:szCs w:val="19"/>
+        </w:rPr>
+      </w:pPr>
+    </w:p>
+    <w:p>
+      <w:pPr>
+        <w:autoSpaceDE w:val="0"/>
+        <w:autoSpaceDN w:val="0"/>
+        <w:adjustRightInd w:val="0"/>
+        <w:spacing w:after="0" w:line="240" w:lineRule="auto"/>
+        <w:jc w:val="left"/>
+        <w:rPr>
+          <w:rFonts w:ascii="Consolas" w:hAnsi="Consolas" w:cs="Consolas"/>
+          <w:color w:val="000000"/>
+          <w:sz w:val="19"/>
+          <w:szCs w:val="19"/>
+        </w:rPr>
+      </w:pPr>
+      <w:proofErr w:type="spellStart"/>
+      <w:r>
+        <w:rPr>
+          <w:rFonts w:ascii="Consolas" w:hAnsi="Consolas" w:cs="Consolas"/>
+          <w:color w:val="0000FF"/>
+          <w:sz w:val="19"/>
+          <w:szCs w:val="19"/>
+        </w:rPr>
+        <w:t>namespace</w:t>
+      </w:r>
+      <w:proofErr w:type="spellEnd"/>
+      <w:r>
+        <w:rPr>
+          <w:rFonts w:ascii="Consolas" w:hAnsi="Consolas" w:cs="Consolas"/>
+          <w:color w:val="000000"/>
+          <w:sz w:val="19"/>
+          <w:szCs w:val="19"/>
+        </w:rPr>
+        <w:t xml:space="preserve"> </w:t>
+      </w:r>
+      <w:proofErr w:type="spellStart"/>
+      <w:r>
+        <w:rPr>
+          <w:rFonts w:ascii="Consolas" w:hAnsi="Consolas" w:cs="Consolas"/>
+          <w:color w:val="000000"/>
+          <w:sz w:val="19"/>
+          <w:szCs w:val="19"/>
+        </w:rPr>
+        <w:t>VetorMediaProdutos</w:t>
+      </w:r>
+      <w:proofErr w:type="spellEnd"/>
+    </w:p>
+    <w:p>
+      <w:pPr>
+        <w:autoSpaceDE w:val="0"/>
+        <w:autoSpaceDN w:val="0"/>
+        <w:adjustRightInd w:val="0"/>
+        <w:spacing w:after="0" w:line="240" w:lineRule="auto"/>
+        <w:jc w:val="left"/>
+        <w:rPr>
+          <w:rFonts w:ascii="Consolas" w:hAnsi="Consolas" w:cs="Consolas"/>
+          <w:color w:val="000000"/>
+          <w:sz w:val="19"/>
+          <w:szCs w:val="19"/>
+        </w:rPr>
+      </w:pPr>
+      <w:r>
+        <w:rPr>
+          <w:rFonts w:ascii="Consolas" w:hAnsi="Consolas" w:cs="Consolas"/>
+          <w:color w:val="000000"/>
+          <w:sz w:val="19"/>
+          <w:szCs w:val="19"/>
+        </w:rPr>
+        <w:t>{</w:t>
+      </w:r>
+    </w:p>
+    <w:p>
+      <w:pPr>
+        <w:autoSpaceDE w:val="0"/>
+        <w:autoSpaceDN w:val="0"/>
+        <w:adjustRightInd w:val="0"/>
+        <w:spacing w:after="0" w:line="240" w:lineRule="auto"/>
+        <w:jc w:val="left"/>
+        <w:rPr>
+          <w:rFonts w:ascii="Consolas" w:hAnsi="Consolas" w:cs="Consolas"/>
+          <w:color w:val="000000"/>
+          <w:sz w:val="19"/>
+          <w:szCs w:val="19"/>
+        </w:rPr>
+      </w:pPr>
+      <w:r>
+        <w:rPr>
+          <w:rFonts w:ascii="Consolas" w:hAnsi="Consolas" w:cs="Consolas"/>
+          <w:color w:val="000000"/>
+          <w:sz w:val="19"/>
+          <w:szCs w:val="19"/>
+        </w:rPr>
+        <w:t xml:space="preserve">    </w:t>
+      </w:r>
+      <w:proofErr w:type="spellStart"/>
+      <w:r>
+        <w:rPr>
+          <w:rFonts w:ascii="Consolas" w:hAnsi="Consolas" w:cs="Consolas"/>
+          <w:color w:val="0000FF"/>
+          <w:sz w:val="19"/>
+          <w:szCs w:val="19"/>
+        </w:rPr>
+        <w:t>class</w:t>
+      </w:r>
+      <w:proofErr w:type="spellEnd"/>
+      <w:r>
+        <w:rPr>
+          <w:rFonts w:ascii="Consolas" w:hAnsi="Consolas" w:cs="Consolas"/>
+          <w:color w:val="000000"/>
+          <w:sz w:val="19"/>
+          <w:szCs w:val="19"/>
+        </w:rPr>
+        <w:t xml:space="preserve"> </w:t>
+      </w:r>
+      <w:proofErr w:type="spellStart"/>
+      <w:r>
+        <w:rPr>
+          <w:rFonts w:ascii="Consolas" w:hAnsi="Consolas" w:cs="Consolas"/>
+          <w:color w:val="2B91AF"/>
+          <w:sz w:val="19"/>
+          <w:szCs w:val="19"/>
+        </w:rPr>
+        <w:t>Program</w:t>
+      </w:r>
+      <w:proofErr w:type="spellEnd"/>
+    </w:p>
+    <w:p>
+      <w:pPr>
+        <w:autoSpaceDE w:val="0"/>
+        <w:autoSpaceDN w:val="0"/>
+        <w:adjustRightInd w:val="0"/>
+        <w:spacing w:after="0" w:line="240" w:lineRule="auto"/>
+        <w:jc w:val="left"/>
+        <w:rPr>
+          <w:rFonts w:ascii="Consolas" w:hAnsi="Consolas" w:cs="Consolas"/>
+          <w:color w:val="000000"/>
+          <w:sz w:val="19"/>
+          <w:szCs w:val="19"/>
+        </w:rPr>
+      </w:pPr>
+      <w:r>
+        <w:rPr>
+          <w:rFonts w:ascii="Consolas" w:hAnsi="Consolas" w:cs="Consolas"/>
+          <w:color w:val="000000"/>
+          <w:sz w:val="19"/>
+          <w:szCs w:val="19"/>
+        </w:rPr>
+        <w:t xml:space="preserve">    {</w:t>
+      </w:r>
+    </w:p>
+    <w:p>
+      <w:pPr>
+        <w:autoSpaceDE w:val="0"/>
+        <w:autoSpaceDN w:val="0"/>
+        <w:adjustRightInd w:val="0"/>
+        <w:spacing w:after="0" w:line="240" w:lineRule="auto"/>
+        <w:jc w:val="left"/>
+        <w:rPr>
+          <w:rFonts w:ascii="Consolas" w:hAnsi="Consolas" w:cs="Consolas"/>
+          <w:color w:val="000000"/>
+          <w:sz w:val="19"/>
+          <w:szCs w:val="19"/>
+        </w:rPr>
+      </w:pPr>
+      <w:r>
+        <w:rPr>
+          <w:rFonts w:ascii="Consolas" w:hAnsi="Consolas" w:cs="Consolas"/>
+          <w:color w:val="000000"/>
+          <w:sz w:val="19"/>
+          <w:szCs w:val="19"/>
+        </w:rPr>
+        <w:t xml:space="preserve">        </w:t>
+      </w:r>
+      <w:proofErr w:type="spellStart"/>
+      <w:r>
+        <w:rPr>
+          <w:rFonts w:ascii="Consolas" w:hAnsi="Consolas" w:cs="Consolas"/>
+          <w:color w:val="0000FF"/>
+          <w:sz w:val="19"/>
+          <w:szCs w:val="19"/>
+        </w:rPr>
+        <w:t>static</w:t>
+      </w:r>
+      <w:proofErr w:type="spellEnd"/>
+      <w:r>
+        <w:rPr>
+          <w:rFonts w:ascii="Consolas" w:hAnsi="Consolas" w:cs="Consolas"/>
+          <w:color w:val="000000"/>
+          <w:sz w:val="19"/>
+          <w:szCs w:val="19"/>
+        </w:rPr>
+        <w:t xml:space="preserve"> </w:t>
+      </w:r>
+      <w:proofErr w:type="spellStart"/>
+      <w:r>
+        <w:rPr>
+          <w:rFonts w:ascii="Consolas" w:hAnsi="Consolas" w:cs="Consolas"/>
+          <w:color w:val="0000FF"/>
+          <w:sz w:val="19"/>
+          <w:szCs w:val="19"/>
+        </w:rPr>
+        <w:t>void</w:t>
+      </w:r>
+      <w:proofErr w:type="spellEnd"/>
+      <w:r>
+        <w:rPr>
+          <w:rFonts w:ascii="Consolas" w:hAnsi="Consolas" w:cs="Consolas"/>
+          <w:color w:val="000000"/>
+          <w:sz w:val="19"/>
+          <w:szCs w:val="19"/>
+        </w:rPr>
+        <w:t xml:space="preserve"> </w:t>
+      </w:r>
+      <w:proofErr w:type="spellStart"/>
+      <w:r>
+        <w:rPr>
+          <w:rFonts w:ascii="Consolas" w:hAnsi="Consolas" w:cs="Consolas"/>
+          <w:color w:val="000000"/>
+          <w:sz w:val="19"/>
+          <w:szCs w:val="19"/>
+        </w:rPr>
+        <w:t>Main</w:t>
+      </w:r>
+      <w:proofErr w:type="spellEnd"/>
+      <w:r>
+        <w:rPr>
+          <w:rFonts w:ascii="Consolas" w:hAnsi="Consolas" w:cs="Consolas"/>
+          <w:color w:val="000000"/>
+          <w:sz w:val="19"/>
+          <w:szCs w:val="19"/>
+        </w:rPr>
+        <w:t>(</w:t>
+      </w:r>
+      <w:proofErr w:type="spellStart"/>
+      <w:proofErr w:type="gramStart"/>
+      <w:r>
+        <w:rPr>
+          <w:rFonts w:ascii="Consolas" w:hAnsi="Consolas" w:cs="Consolas"/>
+          <w:color w:val="0000FF"/>
+          <w:sz w:val="19"/>
+          <w:szCs w:val="19"/>
+        </w:rPr>
+        <w:t>string</w:t>
+      </w:r>
+      <w:proofErr w:type="spellEnd"/>
+      <w:r>
+        <w:rPr>
+          <w:rFonts w:ascii="Consolas" w:hAnsi="Consolas" w:cs="Consolas"/>
+          <w:color w:val="000000"/>
+          <w:sz w:val="19"/>
+          <w:szCs w:val="19"/>
+        </w:rPr>
+        <w:t>[</w:t>
+      </w:r>
+      <w:proofErr w:type="gramEnd"/>
+      <w:r>
+        <w:rPr>
+          <w:rFonts w:ascii="Consolas" w:hAnsi="Consolas" w:cs="Consolas"/>
+          <w:color w:val="000000"/>
+          <w:sz w:val="19"/>
+          <w:szCs w:val="19"/>
+        </w:rPr>
+        <w:t xml:space="preserve">] </w:t>
+      </w:r>
+      <w:proofErr w:type="spellStart"/>
+      <w:r>
+        <w:rPr>
+          <w:rFonts w:ascii="Consolas" w:hAnsi="Consolas" w:cs="Consolas"/>
+          <w:color w:val="000000"/>
+          <w:sz w:val="19"/>
+          <w:szCs w:val="19"/>
+        </w:rPr>
+        <w:t>args</w:t>
+      </w:r>
+      <w:proofErr w:type="spellEnd"/>
+      <w:r>
+        <w:rPr>
+          <w:rFonts w:ascii="Consolas" w:hAnsi="Consolas" w:cs="Consolas"/>
+          <w:color w:val="000000"/>
+          <w:sz w:val="19"/>
+          <w:szCs w:val="19"/>
+        </w:rPr>
+        <w:t>)</w:t>
+      </w:r>
+    </w:p>
+    <w:p>
+      <w:pPr>
+        <w:autoSpaceDE w:val="0"/>
+        <w:autoSpaceDN w:val="0"/>
+        <w:adjustRightInd w:val="0"/>
+        <w:spacing w:after="0" w:line="240" w:lineRule="auto"/>
+        <w:jc w:val="left"/>
+        <w:rPr>
+          <w:rFonts w:ascii="Consolas" w:hAnsi="Consolas" w:cs="Consolas"/>
+          <w:color w:val="000000"/>
+          <w:sz w:val="19"/>
+          <w:szCs w:val="19"/>
+        </w:rPr>
+      </w:pPr>
+      <w:r>
+        <w:rPr>
+          <w:rFonts w:ascii="Consolas" w:hAnsi="Consolas" w:cs="Consolas"/>
+          <w:color w:val="000000"/>
+          <w:sz w:val="19"/>
+          <w:szCs w:val="19"/>
+        </w:rPr>
+        <w:t xml:space="preserve">        {</w:t>
+      </w:r>
+    </w:p>
+    <w:p>
+      <w:pPr>
+        <w:autoSpaceDE w:val="0"/>
+        <w:autoSpaceDN w:val="0"/>
+        <w:adjustRightInd w:val="0"/>
+        <w:spacing w:after="0" w:line="240" w:lineRule="auto"/>
+        <w:jc w:val="left"/>
+        <w:rPr>
+          <w:rFonts w:ascii="Consolas" w:hAnsi="Consolas" w:cs="Consolas"/>
+          <w:color w:val="000000"/>
+          <w:sz w:val="19"/>
+          <w:szCs w:val="19"/>
+        </w:rPr>
+      </w:pPr>
+      <w:r>
+        <w:rPr>
+          <w:rFonts w:ascii="Consolas" w:hAnsi="Consolas" w:cs="Consolas"/>
+          <w:color w:val="000000"/>
+          <w:sz w:val="19"/>
+          <w:szCs w:val="19"/>
+        </w:rPr>
+        <w:t xml:space="preserve">            </w:t>
+      </w:r>
+      <w:proofErr w:type="spellStart"/>
+      <w:r>
+        <w:rPr>
+          <w:rFonts w:ascii="Consolas" w:hAnsi="Consolas" w:cs="Consolas"/>
+          <w:color w:val="0000FF"/>
+          <w:sz w:val="19"/>
+          <w:szCs w:val="19"/>
+        </w:rPr>
+        <w:t>int</w:t>
+      </w:r>
+      <w:proofErr w:type="spellEnd"/>
+      <w:r>
+        <w:rPr>
+          <w:rFonts w:ascii="Consolas" w:hAnsi="Consolas" w:cs="Consolas"/>
+          <w:color w:val="000000"/>
+          <w:sz w:val="19"/>
+          <w:szCs w:val="19"/>
+        </w:rPr>
+        <w:t xml:space="preserve"> n = </w:t>
+      </w:r>
+      <w:proofErr w:type="spellStart"/>
+      <w:proofErr w:type="gramStart"/>
+      <w:r>
+        <w:rPr>
+          <w:rFonts w:ascii="Consolas" w:hAnsi="Consolas" w:cs="Consolas"/>
+          <w:color w:val="0000FF"/>
+          <w:sz w:val="19"/>
+          <w:szCs w:val="19"/>
+        </w:rPr>
+        <w:t>int</w:t>
+      </w:r>
+      <w:r>
+        <w:rPr>
+          <w:rFonts w:ascii="Consolas" w:hAnsi="Consolas" w:cs="Consolas"/>
+          <w:color w:val="000000"/>
+          <w:sz w:val="19"/>
+          <w:szCs w:val="19"/>
+        </w:rPr>
+        <w:t>.Parse</w:t>
+      </w:r>
+      <w:proofErr w:type="spellEnd"/>
+      <w:proofErr w:type="gramEnd"/>
+      <w:r>
+        <w:rPr>
+          <w:rFonts w:ascii="Consolas" w:hAnsi="Consolas" w:cs="Consolas"/>
+          <w:color w:val="000000"/>
+          <w:sz w:val="19"/>
+          <w:szCs w:val="19"/>
+        </w:rPr>
+        <w:t>(</w:t>
+      </w:r>
+      <w:proofErr w:type="spellStart"/>
+      <w:r>
+        <w:rPr>
+          <w:rFonts w:ascii="Consolas" w:hAnsi="Consolas" w:cs="Consolas"/>
+          <w:color w:val="000000"/>
+          <w:sz w:val="19"/>
+          <w:szCs w:val="19"/>
+        </w:rPr>
+        <w:t>Console.ReadLine</w:t>
+      </w:r>
+      <w:proofErr w:type="spellEnd"/>
+      <w:r>
+        <w:rPr>
+          <w:rFonts w:ascii="Consolas" w:hAnsi="Consolas" w:cs="Consolas"/>
+          <w:color w:val="000000"/>
+          <w:sz w:val="19"/>
+          <w:szCs w:val="19"/>
+        </w:rPr>
+        <w:t>());</w:t>
+      </w:r>
+    </w:p>
+    <w:p>
+      <w:pPr>
+        <w:autoSpaceDE w:val="0"/>
+        <w:autoSpaceDN w:val="0"/>
+        <w:adjustRightInd w:val="0"/>
+        <w:spacing w:after="0" w:line="240" w:lineRule="auto"/>
+        <w:jc w:val="left"/>
+        <w:rPr>
+          <w:rFonts w:ascii="Consolas" w:hAnsi="Consolas" w:cs="Consolas"/>
+          <w:color w:val="000000"/>
+          <w:sz w:val="19"/>
+          <w:szCs w:val="19"/>
+        </w:rPr>
+      </w:pPr>
+    </w:p>
+    <w:p>
+      <w:pPr>
+        <w:autoSpaceDE w:val="0"/>
+        <w:autoSpaceDN w:val="0"/>
+        <w:adjustRightInd w:val="0"/>
+        <w:spacing w:after="0" w:line="240" w:lineRule="auto"/>
+        <w:jc w:val="left"/>
+        <w:rPr>
+          <w:rFonts w:ascii="Consolas" w:hAnsi="Consolas" w:cs="Consolas"/>
+          <w:color w:val="000000"/>
+          <w:sz w:val="19"/>
+          <w:szCs w:val="19"/>
+        </w:rPr>
+      </w:pPr>
+      <w:r>
+        <w:rPr>
+          <w:rFonts w:ascii="Consolas" w:hAnsi="Consolas" w:cs="Consolas"/>
+          <w:color w:val="000000"/>
+          <w:sz w:val="19"/>
+          <w:szCs w:val="19"/>
+        </w:rPr>
+        <w:t xml:space="preserve">            </w:t>
+      </w:r>
+      <w:proofErr w:type="gramStart"/>
+      <w:r>
+        <w:rPr>
+          <w:rFonts w:ascii="Consolas" w:hAnsi="Consolas" w:cs="Consolas"/>
+          <w:color w:val="000000"/>
+          <w:sz w:val="19"/>
+          <w:szCs w:val="19"/>
+        </w:rPr>
+        <w:t>Produto[</w:t>
+      </w:r>
+      <w:proofErr w:type="gramEnd"/>
+      <w:r>
+        <w:rPr>
+          <w:rFonts w:ascii="Consolas" w:hAnsi="Consolas" w:cs="Consolas"/>
+          <w:color w:val="000000"/>
+          <w:sz w:val="19"/>
+          <w:szCs w:val="19"/>
+        </w:rPr>
+        <w:t xml:space="preserve">] </w:t>
+      </w:r>
+      <w:proofErr w:type="spellStart"/>
+      <w:r>
+        <w:rPr>
+          <w:rFonts w:ascii="Consolas" w:hAnsi="Consolas" w:cs="Consolas"/>
+          <w:color w:val="000000"/>
+          <w:sz w:val="19"/>
+          <w:szCs w:val="19"/>
+        </w:rPr>
+        <w:t>prod</w:t>
+      </w:r>
+      <w:proofErr w:type="spellEnd"/>
+      <w:r>
+        <w:rPr>
+          <w:rFonts w:ascii="Consolas" w:hAnsi="Consolas" w:cs="Consolas"/>
+          <w:color w:val="000000"/>
+          <w:sz w:val="19"/>
+          <w:szCs w:val="19"/>
+        </w:rPr>
+        <w:t xml:space="preserve"> = </w:t>
+      </w:r>
+      <w:r>
+        <w:rPr>
+          <w:rFonts w:ascii="Consolas" w:hAnsi="Consolas" w:cs="Consolas"/>
+          <w:color w:val="0000FF"/>
+          <w:sz w:val="19"/>
+          <w:szCs w:val="19"/>
+        </w:rPr>
+        <w:t>new</w:t>
+      </w:r>
+      <w:r>
+        <w:rPr>
+          <w:rFonts w:ascii="Consolas" w:hAnsi="Consolas" w:cs="Consolas"/>
+          <w:color w:val="000000"/>
+          <w:sz w:val="19"/>
+          <w:szCs w:val="19"/>
+        </w:rPr>
+        <w:t xml:space="preserve"> Produto[n];</w:t>
+      </w:r>
+    </w:p>
+    <w:p>
+      <w:pPr>
+        <w:autoSpaceDE w:val="0"/>
+        <w:autoSpaceDN w:val="0"/>
+        <w:adjustRightInd w:val="0"/>
+        <w:spacing w:after="0" w:line="240" w:lineRule="auto"/>
+        <w:jc w:val="left"/>
+        <w:rPr>
+          <w:rFonts w:ascii="Consolas" w:hAnsi="Consolas" w:cs="Consolas"/>
+          <w:color w:val="000000"/>
+          <w:sz w:val="19"/>
+          <w:szCs w:val="19"/>
+        </w:rPr>
+      </w:pPr>
+    </w:p>
+    <w:p>
+      <w:pPr>
+        <w:autoSpaceDE w:val="0"/>
+        <w:autoSpaceDN w:val="0"/>
+        <w:adjustRightInd w:val="0"/>
+        <w:spacing w:after="0" w:line="240" w:lineRule="auto"/>
+        <w:jc w:val="left"/>
+        <w:rPr>
+          <w:rFonts w:ascii="Consolas" w:hAnsi="Consolas" w:cs="Consolas"/>
+          <w:color w:val="000000"/>
+          <w:sz w:val="19"/>
+          <w:szCs w:val="19"/>
+        </w:rPr>
+      </w:pPr>
+      <w:r>
+        <w:rPr>
+          <w:rFonts w:ascii="Consolas" w:hAnsi="Consolas" w:cs="Consolas"/>
+          <w:color w:val="000000"/>
+          <w:sz w:val="19"/>
+          <w:szCs w:val="19"/>
+        </w:rPr>
+        <w:t xml:space="preserve">            </w:t>
+      </w:r>
+      <w:r>
+        <w:rPr>
+          <w:rFonts w:ascii="Consolas" w:hAnsi="Consolas" w:cs="Consolas"/>
+          <w:color w:val="0000FF"/>
+          <w:sz w:val="19"/>
+          <w:szCs w:val="19"/>
+        </w:rPr>
+        <w:t>for</w:t>
+      </w:r>
+      <w:r>
+        <w:rPr>
+          <w:rFonts w:ascii="Consolas" w:hAnsi="Consolas" w:cs="Consolas"/>
+          <w:color w:val="000000"/>
+          <w:sz w:val="19"/>
+          <w:szCs w:val="19"/>
+        </w:rPr>
+        <w:t xml:space="preserve"> (</w:t>
+      </w:r>
+      <w:proofErr w:type="spellStart"/>
+      <w:r>
+        <w:rPr>
+          <w:rFonts w:ascii="Consolas" w:hAnsi="Consolas" w:cs="Consolas"/>
+          <w:color w:val="0000FF"/>
+          <w:sz w:val="19"/>
+          <w:szCs w:val="19"/>
+        </w:rPr>
+        <w:t>int</w:t>
+      </w:r>
+      <w:proofErr w:type="spellEnd"/>
+      <w:r>
+        <w:rPr>
+          <w:rFonts w:ascii="Consolas" w:hAnsi="Consolas" w:cs="Consolas"/>
+          <w:color w:val="000000"/>
+          <w:sz w:val="19"/>
+          <w:szCs w:val="19"/>
+        </w:rPr>
+        <w:t xml:space="preserve"> i = 0; i &lt; n; i++)</w:t>
+      </w:r>
+    </w:p>
+    <w:p>
+      <w:pPr>
+        <w:autoSpaceDE w:val="0"/>
+        <w:autoSpaceDN w:val="0"/>
+        <w:adjustRightInd w:val="0"/>
+        <w:spacing w:after="0" w:line="240" w:lineRule="auto"/>
+        <w:jc w:val="left"/>
+        <w:rPr>
+          <w:rFonts w:ascii="Consolas" w:hAnsi="Consolas" w:cs="Consolas"/>
+          <w:color w:val="000000"/>
+          <w:sz w:val="19"/>
+          <w:szCs w:val="19"/>
+        </w:rPr>
+      </w:pPr>
+      <w:r>
+        <w:rPr>
+          <w:rFonts w:ascii="Consolas" w:hAnsi="Consolas" w:cs="Consolas"/>
+          <w:color w:val="000000"/>
+          <w:sz w:val="19"/>
+          <w:szCs w:val="19"/>
+        </w:rPr>
+        <w:t xml:space="preserve">            {</w:t>
+      </w:r>
+    </w:p>
+    <w:p>
+      <w:pPr>
+        <w:autoSpaceDE w:val="0"/>
+        <w:autoSpaceDN w:val="0"/>
+        <w:adjustRightInd w:val="0"/>
+        <w:spacing w:after="0" w:line="240" w:lineRule="auto"/>
+        <w:jc w:val="left"/>
+        <w:rPr>
+          <w:rFonts w:ascii="Consolas" w:hAnsi="Consolas" w:cs="Consolas"/>
+          <w:color w:val="000000"/>
+          <w:sz w:val="19"/>
+          <w:szCs w:val="19"/>
+        </w:rPr>
+      </w:pPr>
+      <w:r>
+        <w:rPr>
+          <w:rFonts w:ascii="Consolas" w:hAnsi="Consolas" w:cs="Consolas"/>
+          <w:color w:val="000000"/>
+          <w:sz w:val="19"/>
+          <w:szCs w:val="19"/>
+        </w:rPr>
+        <w:t xml:space="preserve">                </w:t>
+      </w:r>
+      <w:proofErr w:type="spellStart"/>
+      <w:r>
+        <w:rPr>
+          <w:rFonts w:ascii="Consolas" w:hAnsi="Consolas" w:cs="Consolas"/>
+          <w:color w:val="0000FF"/>
+          <w:sz w:val="19"/>
+          <w:szCs w:val="19"/>
+        </w:rPr>
+        <w:t>string</w:t>
+      </w:r>
+      <w:proofErr w:type="spellEnd"/>
+      <w:r>
+        <w:rPr>
+          <w:rFonts w:ascii="Consolas" w:hAnsi="Consolas" w:cs="Consolas"/>
+          <w:color w:val="000000"/>
+          <w:sz w:val="19"/>
+          <w:szCs w:val="19"/>
+        </w:rPr>
+        <w:t xml:space="preserve"> nome = </w:t>
+      </w:r>
+      <w:proofErr w:type="spellStart"/>
+      <w:r>
+        <w:rPr>
+          <w:rFonts w:ascii="Consolas" w:hAnsi="Consolas" w:cs="Consolas"/>
+          <w:color w:val="000000"/>
+          <w:sz w:val="19"/>
+          <w:szCs w:val="19"/>
+        </w:rPr>
+        <w:t>Console.ReadLine</w:t>
+      </w:r>
+      <w:proofErr w:type="spellEnd"/>
+      <w:r>
+        <w:rPr>
+          <w:rFonts w:ascii="Consolas" w:hAnsi="Consolas" w:cs="Consolas"/>
+          <w:color w:val="000000"/>
+          <w:sz w:val="19"/>
+          <w:szCs w:val="19"/>
+        </w:rPr>
+        <w:t>();</w:t>
+      </w:r>
+    </w:p>
+    <w:p>
+      <w:pPr>
+        <w:autoSpaceDE w:val="0"/>
+        <w:autoSpaceDN w:val="0"/>
+        <w:adjustRightInd w:val="0"/>
+        <w:spacing w:after="0" w:line="240" w:lineRule="auto"/>
+        <w:jc w:val="left"/>
+        <w:rPr>
+          <w:rFonts w:ascii="Consolas" w:hAnsi="Consolas" w:cs="Consolas"/>
+          <w:color w:val="000000"/>
+          <w:sz w:val="19"/>
+          <w:szCs w:val="19"/>
+        </w:rPr>
+      </w:pPr>
+      <w:r>
+        <w:rPr>
+          <w:rFonts w:ascii="Consolas" w:hAnsi="Consolas" w:cs="Consolas"/>
+          <w:color w:val="000000"/>
+          <w:sz w:val="19"/>
+          <w:szCs w:val="19"/>
+        </w:rPr>
+        <w:t xml:space="preserve">                </w:t>
+      </w:r>
+      <w:proofErr w:type="spellStart"/>
+      <w:r>
+        <w:rPr>
+          <w:rFonts w:ascii="Consolas" w:hAnsi="Consolas" w:cs="Consolas"/>
+          <w:color w:val="0000FF"/>
+          <w:sz w:val="19"/>
+          <w:szCs w:val="19"/>
+        </w:rPr>
+        <w:t>double</w:t>
+      </w:r>
+      <w:proofErr w:type="spellEnd"/>
+      <w:r>
+        <w:rPr>
+          <w:rFonts w:ascii="Consolas" w:hAnsi="Consolas" w:cs="Consolas"/>
+          <w:color w:val="000000"/>
+          <w:sz w:val="19"/>
+          <w:szCs w:val="19"/>
+        </w:rPr>
+        <w:t xml:space="preserve"> </w:t>
+      </w:r>
+      <w:proofErr w:type="spellStart"/>
+      <w:r>
+        <w:rPr>
+          <w:rFonts w:ascii="Consolas" w:hAnsi="Consolas" w:cs="Consolas"/>
+          <w:color w:val="000000"/>
+          <w:sz w:val="19"/>
+          <w:szCs w:val="19"/>
+        </w:rPr>
+        <w:t>preco</w:t>
+      </w:r>
+      <w:proofErr w:type="spellEnd"/>
+      <w:r>
+        <w:rPr>
+          <w:rFonts w:ascii="Consolas" w:hAnsi="Consolas" w:cs="Consolas"/>
+          <w:color w:val="000000"/>
+          <w:sz w:val="19"/>
+          <w:szCs w:val="19"/>
+        </w:rPr>
+        <w:t xml:space="preserve"> = </w:t>
+      </w:r>
+      <w:proofErr w:type="spellStart"/>
+      <w:proofErr w:type="gramStart"/>
+      <w:r>
+        <w:rPr>
+          <w:rFonts w:ascii="Consolas" w:hAnsi="Consolas" w:cs="Consolas"/>
+          <w:color w:val="0000FF"/>
+          <w:sz w:val="19"/>
+          <w:szCs w:val="19"/>
+        </w:rPr>
+        <w:t>double</w:t>
+      </w:r>
+      <w:r>
+        <w:rPr>
+          <w:rFonts w:ascii="Consolas" w:hAnsi="Consolas" w:cs="Consolas"/>
+          <w:color w:val="000000"/>
+          <w:sz w:val="19"/>
+          <w:szCs w:val="19"/>
+        </w:rPr>
+        <w:t>.Parse</w:t>
+      </w:r>
+      <w:proofErr w:type="spellEnd"/>
+      <w:proofErr w:type="gramEnd"/>
+      <w:r>
+        <w:rPr>
+          <w:rFonts w:ascii="Consolas" w:hAnsi="Consolas" w:cs="Consolas"/>
+          <w:color w:val="000000"/>
+          <w:sz w:val="19"/>
+          <w:szCs w:val="19"/>
+        </w:rPr>
+        <w:t>(</w:t>
+      </w:r>
+      <w:proofErr w:type="spellStart"/>
+      <w:r>
+        <w:rPr>
+          <w:rFonts w:ascii="Consolas" w:hAnsi="Consolas" w:cs="Consolas"/>
+          <w:color w:val="000000"/>
+          <w:sz w:val="19"/>
+          <w:szCs w:val="19"/>
+        </w:rPr>
+        <w:t>Console.ReadLine</w:t>
+      </w:r>
+      <w:proofErr w:type="spellEnd"/>
+      <w:r>
+        <w:rPr>
+          <w:rFonts w:ascii="Consolas" w:hAnsi="Consolas" w:cs="Consolas"/>
+          <w:color w:val="000000"/>
+          <w:sz w:val="19"/>
+          <w:szCs w:val="19"/>
+        </w:rPr>
+        <w:t xml:space="preserve">(), </w:t>
+      </w:r>
+      <w:proofErr w:type="spellStart"/>
+      <w:r>
+        <w:rPr>
+          <w:rFonts w:ascii="Consolas" w:hAnsi="Consolas" w:cs="Consolas"/>
+          <w:color w:val="000000"/>
+          <w:sz w:val="19"/>
+          <w:szCs w:val="19"/>
+        </w:rPr>
+        <w:t>CultureInfo.InvariantCulture</w:t>
+      </w:r>
+      <w:proofErr w:type="spellEnd"/>
+      <w:r>
+        <w:rPr>
+          <w:rFonts w:ascii="Consolas" w:hAnsi="Consolas" w:cs="Consolas"/>
+          <w:color w:val="000000"/>
+          <w:sz w:val="19"/>
+          <w:szCs w:val="19"/>
+        </w:rPr>
+        <w:t>);</w:t>
+      </w:r>
+    </w:p>
+    <w:p>
+      <w:pPr>
+        <w:autoSpaceDE w:val="0"/>
+        <w:autoSpaceDN w:val="0"/>
+        <w:adjustRightInd w:val="0"/>
+        <w:spacing w:after="0" w:line="240" w:lineRule="auto"/>
+        <w:jc w:val="left"/>
+        <w:rPr>
+          <w:rFonts w:ascii="Consolas" w:hAnsi="Consolas" w:cs="Consolas"/>
+          <w:color w:val="000000"/>
+          <w:sz w:val="19"/>
+          <w:szCs w:val="19"/>
+        </w:rPr>
+      </w:pPr>
+      <w:r>
+        <w:rPr>
+          <w:rFonts w:ascii="Consolas" w:hAnsi="Consolas" w:cs="Consolas"/>
+          <w:color w:val="000000"/>
+          <w:sz w:val="19"/>
+          <w:szCs w:val="19"/>
+        </w:rPr>
+        <w:t xml:space="preserve">                </w:t>
+      </w:r>
+      <w:proofErr w:type="spellStart"/>
+      <w:r>
+        <w:rPr>
+          <w:rFonts w:ascii="Consolas" w:hAnsi="Consolas" w:cs="Consolas"/>
+          <w:color w:val="000000"/>
+          <w:sz w:val="19"/>
+          <w:szCs w:val="19"/>
+        </w:rPr>
+        <w:t>prod</w:t>
+      </w:r>
+      <w:proofErr w:type="spellEnd"/>
+      <w:r>
+        <w:rPr>
+          <w:rFonts w:ascii="Consolas" w:hAnsi="Consolas" w:cs="Consolas"/>
+          <w:color w:val="000000"/>
+          <w:sz w:val="19"/>
+          <w:szCs w:val="19"/>
+        </w:rPr>
+        <w:t xml:space="preserve">[i] = </w:t>
+      </w:r>
+      <w:r>
+        <w:rPr>
+          <w:rFonts w:ascii="Consolas" w:hAnsi="Consolas" w:cs="Consolas"/>
+          <w:color w:val="0000FF"/>
+          <w:sz w:val="19"/>
+          <w:szCs w:val="19"/>
+        </w:rPr>
+        <w:t>new</w:t>
+      </w:r>
+      <w:r>
+        <w:rPr>
+          <w:rFonts w:ascii="Consolas" w:hAnsi="Consolas" w:cs="Consolas"/>
+          <w:color w:val="000000"/>
+          <w:sz w:val="19"/>
+          <w:szCs w:val="19"/>
+        </w:rPr>
+        <w:t xml:space="preserve"> </w:t>
+      </w:r>
+      <w:proofErr w:type="gramStart"/>
+      <w:r>
+        <w:rPr>
+          <w:rFonts w:ascii="Consolas" w:hAnsi="Consolas" w:cs="Consolas"/>
+          <w:color w:val="000000"/>
+          <w:sz w:val="19"/>
+          <w:szCs w:val="19"/>
+        </w:rPr>
+        <w:t>Produto(</w:t>
+      </w:r>
+      <w:proofErr w:type="gramEnd"/>
+      <w:r>
+        <w:rPr>
+          <w:rFonts w:ascii="Consolas" w:hAnsi="Consolas" w:cs="Consolas"/>
+          <w:color w:val="000000"/>
+          <w:sz w:val="19"/>
+          <w:szCs w:val="19"/>
+        </w:rPr>
+        <w:t xml:space="preserve">nome, </w:t>
+      </w:r>
+      <w:proofErr w:type="spellStart"/>
+      <w:r>
+        <w:rPr>
+          <w:rFonts w:ascii="Consolas" w:hAnsi="Consolas" w:cs="Consolas"/>
+          <w:color w:val="000000"/>
+          <w:sz w:val="19"/>
+          <w:szCs w:val="19"/>
+        </w:rPr>
+        <w:t>preco</w:t>
+      </w:r>
+      <w:proofErr w:type="spellEnd"/>
+      <w:r>
+        <w:rPr>
+          <w:rFonts w:ascii="Consolas" w:hAnsi="Consolas" w:cs="Consolas"/>
+          <w:color w:val="000000"/>
+          <w:sz w:val="19"/>
+          <w:szCs w:val="19"/>
+        </w:rPr>
+        <w:t>);</w:t>
+      </w:r>
+    </w:p>
+    <w:p>
+      <w:pPr>
+        <w:autoSpaceDE w:val="0"/>
+        <w:autoSpaceDN w:val="0"/>
+        <w:adjustRightInd w:val="0"/>
+        <w:spacing w:after="0" w:line="240" w:lineRule="auto"/>
+        <w:jc w:val="left"/>
+        <w:rPr>
+          <w:rFonts w:ascii="Consolas" w:hAnsi="Consolas" w:cs="Consolas"/>
+          <w:color w:val="000000"/>
+          <w:sz w:val="19"/>
+          <w:szCs w:val="19"/>
+        </w:rPr>
+      </w:pPr>
+      <w:r>
+        <w:rPr>
+          <w:rFonts w:ascii="Consolas" w:hAnsi="Consolas" w:cs="Consolas"/>
+          <w:color w:val="000000"/>
+          <w:sz w:val="19"/>
+          <w:szCs w:val="19"/>
+        </w:rPr>
+        <w:t xml:space="preserve">            }</w:t>
+      </w:r>
+    </w:p>
+    <w:p>
+      <w:pPr>
+        <w:autoSpaceDE w:val="0"/>
+        <w:autoSpaceDN w:val="0"/>
+        <w:adjustRightInd w:val="0"/>
+        <w:spacing w:after="0" w:line="240" w:lineRule="auto"/>
+        <w:jc w:val="left"/>
+        <w:rPr>
+          <w:rFonts w:ascii="Consolas" w:hAnsi="Consolas" w:cs="Consolas"/>
+          <w:color w:val="000000"/>
+          <w:sz w:val="19"/>
+          <w:szCs w:val="19"/>
+        </w:rPr>
+      </w:pPr>
+    </w:p>
+    <w:p>
+      <w:pPr>
+        <w:autoSpaceDE w:val="0"/>
+        <w:autoSpaceDN w:val="0"/>
+        <w:adjustRightInd w:val="0"/>
+        <w:spacing w:after="0" w:line="240" w:lineRule="auto"/>
+        <w:jc w:val="left"/>
+        <w:rPr>
+          <w:rFonts w:ascii="Consolas" w:hAnsi="Consolas" w:cs="Consolas"/>
+          <w:color w:val="000000"/>
+          <w:sz w:val="19"/>
+          <w:szCs w:val="19"/>
+        </w:rPr>
+      </w:pPr>
+      <w:r>
+        <w:rPr>
+          <w:rFonts w:ascii="Consolas" w:hAnsi="Consolas" w:cs="Consolas"/>
+          <w:color w:val="000000"/>
+          <w:sz w:val="19"/>
+          <w:szCs w:val="19"/>
+        </w:rPr>
+        <w:t xml:space="preserve">            </w:t>
+      </w:r>
+      <w:proofErr w:type="spellStart"/>
+      <w:r>
+        <w:rPr>
+          <w:rFonts w:ascii="Consolas" w:hAnsi="Consolas" w:cs="Consolas"/>
+          <w:color w:val="0000FF"/>
+          <w:sz w:val="19"/>
+          <w:szCs w:val="19"/>
+        </w:rPr>
+        <w:t>double</w:t>
+      </w:r>
+      <w:proofErr w:type="spellEnd"/>
+      <w:r>
+        <w:rPr>
+          <w:rFonts w:ascii="Consolas" w:hAnsi="Consolas" w:cs="Consolas"/>
+          <w:color w:val="000000"/>
+          <w:sz w:val="19"/>
+          <w:szCs w:val="19"/>
+        </w:rPr>
+        <w:t xml:space="preserve"> soma = 0.0;</w:t>
+      </w:r>
+    </w:p>
+    <w:p>
+      <w:pPr>
+        <w:autoSpaceDE w:val="0"/>
+        <w:autoSpaceDN w:val="0"/>
+        <w:adjustRightInd w:val="0"/>
+        <w:spacing w:after="0" w:line="240" w:lineRule="auto"/>
+        <w:jc w:val="left"/>
+        <w:rPr>
+          <w:rFonts w:ascii="Consolas" w:hAnsi="Consolas" w:cs="Consolas"/>
+          <w:color w:val="000000"/>
+          <w:sz w:val="19"/>
+          <w:szCs w:val="19"/>
+        </w:rPr>
+      </w:pPr>
+      <w:r>
+        <w:rPr>
+          <w:rFonts w:ascii="Consolas" w:hAnsi="Consolas" w:cs="Consolas"/>
+          <w:color w:val="000000"/>
+          <w:sz w:val="19"/>
+          <w:szCs w:val="19"/>
+        </w:rPr>
+        <w:t xml:space="preserve">            </w:t>
+      </w:r>
+      <w:r>
+        <w:rPr>
+          <w:rFonts w:ascii="Consolas" w:hAnsi="Consolas" w:cs="Consolas"/>
+          <w:color w:val="0000FF"/>
+          <w:sz w:val="19"/>
+          <w:szCs w:val="19"/>
+        </w:rPr>
+        <w:t>for</w:t>
+      </w:r>
+      <w:r>
+        <w:rPr>
+          <w:rFonts w:ascii="Consolas" w:hAnsi="Consolas" w:cs="Consolas"/>
+          <w:color w:val="000000"/>
+          <w:sz w:val="19"/>
+          <w:szCs w:val="19"/>
+        </w:rPr>
+        <w:t xml:space="preserve"> (</w:t>
+      </w:r>
+      <w:proofErr w:type="spellStart"/>
+      <w:r>
+        <w:rPr>
+          <w:rFonts w:ascii="Consolas" w:hAnsi="Consolas" w:cs="Consolas"/>
+          <w:color w:val="0000FF"/>
+          <w:sz w:val="19"/>
+          <w:szCs w:val="19"/>
+        </w:rPr>
+        <w:t>int</w:t>
+      </w:r>
+      <w:proofErr w:type="spellEnd"/>
+      <w:r>
+        <w:rPr>
+          <w:rFonts w:ascii="Consolas" w:hAnsi="Consolas" w:cs="Consolas"/>
+          <w:color w:val="000000"/>
+          <w:sz w:val="19"/>
+          <w:szCs w:val="19"/>
+        </w:rPr>
+        <w:t xml:space="preserve"> i = 0; i &lt; n; i++)</w:t>
+      </w:r>
+    </w:p>
+    <w:p>
+      <w:pPr>
+        <w:autoSpaceDE w:val="0"/>
+        <w:autoSpaceDN w:val="0"/>
+        <w:adjustRightInd w:val="0"/>
+        <w:spacing w:after="0" w:line="240" w:lineRule="auto"/>
+        <w:jc w:val="left"/>
+        <w:rPr>
+          <w:rFonts w:ascii="Consolas" w:hAnsi="Consolas" w:cs="Consolas"/>
+          <w:color w:val="000000"/>
+          <w:sz w:val="19"/>
+          <w:szCs w:val="19"/>
+        </w:rPr>
+      </w:pPr>
+      <w:r>
+        <w:rPr>
+          <w:rFonts w:ascii="Consolas" w:hAnsi="Consolas" w:cs="Consolas"/>
+          <w:color w:val="000000"/>
+          <w:sz w:val="19"/>
+          <w:szCs w:val="19"/>
+        </w:rPr>
+        <w:t xml:space="preserve">            {</w:t>
+      </w:r>
+    </w:p>
+    <w:p>
+      <w:pPr>
+        <w:autoSpaceDE w:val="0"/>
+        <w:autoSpaceDN w:val="0"/>
+        <w:adjustRightInd w:val="0"/>
+        <w:spacing w:after="0" w:line="240" w:lineRule="auto"/>
+        <w:jc w:val="left"/>
+        <w:rPr>
+          <w:rFonts w:ascii="Consolas" w:hAnsi="Consolas" w:cs="Consolas"/>
+          <w:color w:val="000000"/>
+          <w:sz w:val="19"/>
+          <w:szCs w:val="19"/>
+        </w:rPr>
+      </w:pPr>
+      <w:r>
+        <w:rPr>
+          <w:rFonts w:ascii="Consolas" w:hAnsi="Consolas" w:cs="Consolas"/>
+          <w:color w:val="000000"/>
+          <w:sz w:val="19"/>
+          <w:szCs w:val="19"/>
+        </w:rPr>
+        <w:t xml:space="preserve">                soma += </w:t>
+      </w:r>
+      <w:proofErr w:type="spellStart"/>
+      <w:r>
+        <w:rPr>
+          <w:rFonts w:ascii="Consolas" w:hAnsi="Consolas" w:cs="Consolas"/>
+          <w:color w:val="000000"/>
+          <w:sz w:val="19"/>
+          <w:szCs w:val="19"/>
+        </w:rPr>
+        <w:t>prod</w:t>
+      </w:r>
+      <w:proofErr w:type="spellEnd"/>
+      <w:r>
+        <w:rPr>
+          <w:rFonts w:ascii="Consolas" w:hAnsi="Consolas" w:cs="Consolas"/>
+          <w:color w:val="000000"/>
+          <w:sz w:val="19"/>
+          <w:szCs w:val="19"/>
+        </w:rPr>
+        <w:t>[i</w:t>
+      </w:r>
+      <w:proofErr w:type="gramStart"/>
+      <w:r>
+        <w:rPr>
+          <w:rFonts w:ascii="Consolas" w:hAnsi="Consolas" w:cs="Consolas"/>
+          <w:color w:val="000000"/>
+          <w:sz w:val="19"/>
+          <w:szCs w:val="19"/>
+        </w:rPr>
+        <w:t>].</w:t>
+      </w:r>
+      <w:proofErr w:type="spellStart"/>
+      <w:r>
+        <w:rPr>
+          <w:rFonts w:ascii="Consolas" w:hAnsi="Consolas" w:cs="Consolas"/>
+          <w:color w:val="000000"/>
+          <w:sz w:val="19"/>
+          <w:szCs w:val="19"/>
+        </w:rPr>
+        <w:t>Preco</w:t>
+      </w:r>
+      <w:proofErr w:type="spellEnd"/>
+      <w:proofErr w:type="gramEnd"/>
+      <w:r>
+        <w:rPr>
+          <w:rFonts w:ascii="Consolas" w:hAnsi="Consolas" w:cs="Consolas"/>
+          <w:color w:val="000000"/>
+          <w:sz w:val="19"/>
+          <w:szCs w:val="19"/>
+        </w:rPr>
+        <w:t>;</w:t>
+      </w:r>
+    </w:p>
+    <w:p>
+      <w:pPr>
+        <w:autoSpaceDE w:val="0"/>
+        <w:autoSpaceDN w:val="0"/>
+        <w:adjustRightInd w:val="0"/>
+        <w:spacing w:after="0" w:line="240" w:lineRule="auto"/>
+        <w:jc w:val="left"/>
+        <w:rPr>
+          <w:rFonts w:ascii="Consolas" w:hAnsi="Consolas" w:cs="Consolas"/>
+          <w:color w:val="000000"/>
+          <w:sz w:val="19"/>
+          <w:szCs w:val="19"/>
+        </w:rPr>
+      </w:pPr>
+      <w:r>
+        <w:rPr>
+          <w:rFonts w:ascii="Consolas" w:hAnsi="Consolas" w:cs="Consolas"/>
+          <w:color w:val="000000"/>
+          <w:sz w:val="19"/>
+          <w:szCs w:val="19"/>
+        </w:rPr>
+        <w:t xml:space="preserve">            }</w:t>
+      </w:r>
+    </w:p>
+    <w:p>
+      <w:pPr>
+        <w:autoSpaceDE w:val="0"/>
+        <w:autoSpaceDN w:val="0"/>
+        <w:adjustRightInd w:val="0"/>
+        <w:spacing w:after="0" w:line="240" w:lineRule="auto"/>
+        <w:jc w:val="left"/>
+        <w:rPr>
+          <w:rFonts w:ascii="Consolas" w:hAnsi="Consolas" w:cs="Consolas"/>
+          <w:color w:val="000000"/>
+          <w:sz w:val="19"/>
+          <w:szCs w:val="19"/>
+        </w:rPr>
+      </w:pPr>
+    </w:p>
+    <w:p>
+      <w:pPr>
+        <w:autoSpaceDE w:val="0"/>
+        <w:autoSpaceDN w:val="0"/>
+        <w:adjustRightInd w:val="0"/>
+        <w:spacing w:after="0" w:line="240" w:lineRule="auto"/>
+        <w:jc w:val="left"/>
+        <w:rPr>
+          <w:rFonts w:ascii="Consolas" w:hAnsi="Consolas" w:cs="Consolas"/>
+          <w:color w:val="000000"/>
+          <w:sz w:val="19"/>
+          <w:szCs w:val="19"/>
+        </w:rPr>
+      </w:pPr>
+      <w:r>
+        <w:rPr>
+          <w:rFonts w:ascii="Consolas" w:hAnsi="Consolas" w:cs="Consolas"/>
+          <w:color w:val="000000"/>
+          <w:sz w:val="19"/>
+          <w:szCs w:val="19"/>
+        </w:rPr>
+        <w:t xml:space="preserve">            </w:t>
+      </w:r>
+      <w:proofErr w:type="spellStart"/>
+      <w:r>
+        <w:rPr>
+          <w:rFonts w:ascii="Consolas" w:hAnsi="Consolas" w:cs="Consolas"/>
+          <w:color w:val="0000FF"/>
+          <w:sz w:val="19"/>
+          <w:szCs w:val="19"/>
+        </w:rPr>
+        <w:t>double</w:t>
+      </w:r>
+      <w:proofErr w:type="spellEnd"/>
+      <w:r>
+        <w:rPr>
+          <w:rFonts w:ascii="Consolas" w:hAnsi="Consolas" w:cs="Consolas"/>
+          <w:color w:val="000000"/>
+          <w:sz w:val="19"/>
+          <w:szCs w:val="19"/>
+        </w:rPr>
+        <w:t xml:space="preserve"> media = soma / n;</w:t>
+      </w:r>
+    </w:p>
+    <w:p>
+      <w:pPr>
+        <w:autoSpaceDE w:val="0"/>
+        <w:autoSpaceDN w:val="0"/>
+        <w:adjustRightInd w:val="0"/>
+        <w:spacing w:after="0" w:line="240" w:lineRule="auto"/>
+        <w:jc w:val="left"/>
+        <w:rPr>
+          <w:rFonts w:ascii="Consolas" w:hAnsi="Consolas" w:cs="Consolas"/>
+          <w:color w:val="000000"/>
+          <w:sz w:val="19"/>
+          <w:szCs w:val="19"/>
+        </w:rPr>
+      </w:pPr>
+      <w:r>
+        <w:rPr>
+          <w:rFonts w:ascii="Consolas" w:hAnsi="Consolas" w:cs="Consolas"/>
+          <w:color w:val="000000"/>
+          <w:sz w:val="19"/>
+          <w:szCs w:val="19"/>
+        </w:rPr>
+        <w:t xml:space="preserve">            </w:t>
+      </w:r>
+      <w:proofErr w:type="spellStart"/>
+      <w:r>
+        <w:rPr>
+          <w:rFonts w:ascii="Consolas" w:hAnsi="Consolas" w:cs="Consolas"/>
+          <w:color w:val="000000"/>
+          <w:sz w:val="19"/>
+          <w:szCs w:val="19"/>
+        </w:rPr>
+        <w:t>Console.WriteLine</w:t>
+      </w:r>
+      <w:proofErr w:type="spellEnd"/>
+      <w:r>
+        <w:rPr>
+          <w:rFonts w:ascii="Consolas" w:hAnsi="Consolas" w:cs="Consolas"/>
+          <w:color w:val="000000"/>
+          <w:sz w:val="19"/>
+          <w:szCs w:val="19"/>
+        </w:rPr>
+        <w:t>(</w:t>
+      </w:r>
+      <w:r>
+        <w:rPr>
+          <w:rFonts w:ascii="Consolas" w:hAnsi="Consolas" w:cs="Consolas"/>
+          <w:color w:val="A31515"/>
+          <w:sz w:val="19"/>
+          <w:szCs w:val="19"/>
+        </w:rPr>
+        <w:t>"AVERAGE PRICE "</w:t>
+      </w:r>
+      <w:r>
+        <w:rPr>
+          <w:rFonts w:ascii="Consolas" w:hAnsi="Consolas" w:cs="Consolas"/>
+          <w:color w:val="000000"/>
+          <w:sz w:val="19"/>
+          <w:szCs w:val="19"/>
+        </w:rPr>
+        <w:t xml:space="preserve"> + </w:t>
+      </w:r>
+      <w:proofErr w:type="spellStart"/>
+      <w:proofErr w:type="gramStart"/>
+      <w:r>
+        <w:rPr>
+          <w:rFonts w:ascii="Consolas" w:hAnsi="Consolas" w:cs="Consolas"/>
+          <w:color w:val="000000"/>
+          <w:sz w:val="19"/>
+          <w:szCs w:val="19"/>
+        </w:rPr>
+        <w:t>media.ToString</w:t>
+      </w:r>
+      <w:proofErr w:type="spellEnd"/>
+      <w:proofErr w:type="gramEnd"/>
+      <w:r>
+        <w:rPr>
+          <w:rFonts w:ascii="Consolas" w:hAnsi="Consolas" w:cs="Consolas"/>
+          <w:color w:val="000000"/>
+          <w:sz w:val="19"/>
+          <w:szCs w:val="19"/>
+        </w:rPr>
+        <w:t>(</w:t>
+      </w:r>
+      <w:r>
+        <w:rPr>
+          <w:rFonts w:ascii="Consolas" w:hAnsi="Consolas" w:cs="Consolas"/>
+          <w:color w:val="A31515"/>
+          <w:sz w:val="19"/>
+          <w:szCs w:val="19"/>
+        </w:rPr>
+        <w:t>"F2"</w:t>
+      </w:r>
+      <w:r>
+        <w:rPr>
+          <w:rFonts w:ascii="Consolas" w:hAnsi="Consolas" w:cs="Consolas"/>
+          <w:color w:val="000000"/>
+          <w:sz w:val="19"/>
+          <w:szCs w:val="19"/>
+        </w:rPr>
+        <w:t xml:space="preserve">, </w:t>
+      </w:r>
+      <w:proofErr w:type="spellStart"/>
+      <w:r>
+        <w:rPr>
+          <w:rFonts w:ascii="Consolas" w:hAnsi="Consolas" w:cs="Consolas"/>
+          <w:color w:val="000000"/>
+          <w:sz w:val="19"/>
+          <w:szCs w:val="19"/>
+        </w:rPr>
+        <w:t>CultureInfo.InvariantCulture</w:t>
+      </w:r>
+      <w:proofErr w:type="spellEnd"/>
+      <w:r>
+        <w:rPr>
+          <w:rFonts w:ascii="Consolas" w:hAnsi="Consolas" w:cs="Consolas"/>
+          <w:color w:val="000000"/>
+          <w:sz w:val="19"/>
+          <w:szCs w:val="19"/>
+        </w:rPr>
+        <w:t>));</w:t>
+      </w:r>
+    </w:p>
+    <w:p>
+      <w:pPr>
+        <w:autoSpaceDE w:val="0"/>
+        <w:autoSpaceDN w:val="0"/>
+        <w:adjustRightInd w:val="0"/>
+        <w:spacing w:after="0" w:line="240" w:lineRule="auto"/>
+        <w:jc w:val="left"/>
+        <w:rPr>
+          <w:rFonts w:ascii="Consolas" w:hAnsi="Consolas" w:cs="Consolas"/>
+          <w:color w:val="000000"/>
+          <w:sz w:val="19"/>
+          <w:szCs w:val="19"/>
+        </w:rPr>
+      </w:pPr>
+      <w:r>
+        <w:rPr>
+          <w:rFonts w:ascii="Consolas" w:hAnsi="Consolas" w:cs="Consolas"/>
+          <w:color w:val="000000"/>
+          <w:sz w:val="19"/>
+          <w:szCs w:val="19"/>
+        </w:rPr>
+        <w:t xml:space="preserve">        }</w:t>
+      </w:r>
+    </w:p>
+    <w:p>
+      <w:pPr>
+        <w:autoSpaceDE w:val="0"/>
+        <w:autoSpaceDN w:val="0"/>
+        <w:adjustRightInd w:val="0"/>
+        <w:spacing w:after="0" w:line="240" w:lineRule="auto"/>
+        <w:jc w:val="left"/>
+        <w:rPr>
+          <w:rFonts w:ascii="Consolas" w:hAnsi="Consolas" w:cs="Consolas"/>
+          <w:color w:val="000000"/>
+          <w:sz w:val="19"/>
+          <w:szCs w:val="19"/>
+        </w:rPr>
+      </w:pPr>
+      <w:r>
+        <w:rPr>
+          <w:rFonts w:ascii="Consolas" w:hAnsi="Consolas" w:cs="Consolas"/>
+          <w:color w:val="000000"/>
+          <w:sz w:val="19"/>
+          <w:szCs w:val="19"/>
+        </w:rPr>
+        <w:t xml:space="preserve">    }</w:t>
+      </w:r>
+    </w:p>
+    <w:p>
+      <w:pPr>
+        <w:rPr>
+          <w:rFonts w:ascii="Consolas" w:hAnsi="Consolas" w:cs="Consolas"/>
+          <w:color w:val="000000"/>
+          <w:sz w:val="19"/>
+          <w:szCs w:val="19"/>
+        </w:rPr>
+      </w:pPr>
+      <w:r>
+        <w:rPr>
+          <w:rFonts w:ascii="Consolas" w:hAnsi="Consolas" w:cs="Consolas"/>
+          <w:color w:val="000000"/>
+          <w:sz w:val="19"/>
+          <w:szCs w:val="19"/>
+        </w:rPr>
+        <w:t>}</w:t>
+      </w:r>
+    </w:p>
+    <w:p>
+      <w:r>
+        <w:t>Outra forma de se fazer</w:t>
+      </w:r>
+    </w:p>
+    <w:p>
+      <w:r>
+        <w:rPr>
+          <w:noProof/>
+        </w:rPr>
+        <w:drawing>
+          <wp:inline distT="0" distB="0" distL="0" distR="0" wp14:anchorId="05BE91DD" wp14:editId="4057EE1C">
+            <wp:extent cx="5400040" cy="3042285"/>
+            <wp:effectExtent l="0" t="0" r="0" b="5715"/>
+            <wp:docPr id="9" name="Imagem 9"/>
+            <wp:cNvGraphicFramePr>
+              <a:graphicFrameLocks xmlns:a="http://schemas.openxmlformats.org/drawingml/2006/main" noChangeAspect="1"/>
+            </wp:cNvGraphicFramePr>
+            <a:graphic xmlns:a="http://schemas.openxmlformats.org/drawingml/2006/main">
+              <a:graphicData uri="http://schemas.openxmlformats.org/drawingml/2006/picture">
+                <pic:pic xmlns:pic="http://schemas.openxmlformats.org/drawingml/2006/picture">
+                  <pic:nvPicPr>
+                    <pic:cNvPr id="9" name="0CCA3AA.tmp"/>
+                    <pic:cNvPicPr/>
+                  </pic:nvPicPr>
+                  <pic:blipFill>
+                    <a:blip r:embed="rId12">
+                      <a:extLst>
+                        <a:ext uri="{28A0092B-C50C-407E-A947-70E740481C1C}">
+                          <a14:useLocalDpi xmlns:a14="http://schemas.microsoft.com/office/drawing/2010/main" val="0"/>
+                        </a:ext>
+                      </a:extLst>
+                    </a:blip>
+                    <a:stretch>
+                      <a:fillRect/>
+                    </a:stretch>
+                  </pic:blipFill>
+                  <pic:spPr>
+                    <a:xfrm>
+                      <a:off x="0" y="0"/>
+                      <a:ext cx="5400040" cy="3042285"/>
+                    </a:xfrm>
+                    <a:prstGeom prst="rect">
+                      <a:avLst/>
+                    </a:prstGeom>
+                  </pic:spPr>
+                </pic:pic>
+              </a:graphicData>
+            </a:graphic>
+          </wp:inline>
+        </w:drawing>
+      </w:r>
+    </w:p>
+    <w:p>
+      <w:pPr>
+        <w:spacing w:line="259" w:lineRule="auto"/>
+        <w:jc w:val="left"/>
+      </w:pPr>
+      <w:r>
+        <w:lastRenderedPageBreak/>
+        <w:br w:type="page"/>
+      </w:r>
+    </w:p>
+    <w:p>
+      <w:r>
+        <w:lastRenderedPageBreak/>
+        <w:t xml:space="preserve">Exercícios de fixação: </w:t>
+      </w:r>
+    </w:p>
+    <w:p>
+      <w:pPr>
+        <w:rPr>
+          <w:rFonts w:ascii="Calibri" w:hAnsi="Calibri" w:cs="Calibri"/>
+          <w:sz w:val="28"/>
+          <w:szCs w:val="28"/>
+        </w:rPr>
+      </w:pPr>
+      <w:r>
+        <w:rPr>
+          <w:rFonts w:ascii="Calibri" w:hAnsi="Calibri" w:cs="Calibri"/>
+          <w:sz w:val="28"/>
+          <w:szCs w:val="28"/>
+        </w:rPr>
+        <w:t xml:space="preserve">A dona de um pensionato possui dez quartos para alugar para estudantes, sendo esses quartos identificados pelos números 0 a 9. </w:t>
+      </w:r>
+    </w:p>
+    <w:p>
+      <w:pPr>
+        <w:rPr>
+          <w:rFonts w:ascii="Calibri" w:hAnsi="Calibri" w:cs="Calibri"/>
+          <w:sz w:val="28"/>
+          <w:szCs w:val="28"/>
+        </w:rPr>
+      </w:pPr>
+      <w:r>
+        <w:rPr>
+          <w:rFonts w:ascii="Calibri" w:hAnsi="Calibri" w:cs="Calibri"/>
+          <w:sz w:val="28"/>
+          <w:szCs w:val="28"/>
+        </w:rPr>
+        <w:t>Quando um estudante deseja alugar um quarto, deve-se registrar o nome</w:t>
+      </w:r>
+    </w:p>
+    <w:p>
+      <w:pPr>
+        <w:rPr>
+          <w:rFonts w:ascii="Calibri" w:hAnsi="Calibri" w:cs="Calibri"/>
+          <w:sz w:val="28"/>
+          <w:szCs w:val="28"/>
+        </w:rPr>
+      </w:pPr>
+      <w:r>
+        <w:rPr>
+          <w:rFonts w:ascii="Calibri" w:hAnsi="Calibri" w:cs="Calibri"/>
+          <w:sz w:val="28"/>
+          <w:szCs w:val="28"/>
+        </w:rPr>
+        <w:t>e e</w:t>
+      </w:r>
+      <w:r>
+        <w:rPr>
+          <w:rFonts w:ascii="Calibri" w:hAnsi="Calibri" w:cs="Calibri"/>
+          <w:sz w:val="28"/>
+          <w:szCs w:val="28"/>
+        </w:rPr>
+        <w:t>-</w:t>
+      </w:r>
+      <w:bookmarkStart w:id="0" w:name="_GoBack"/>
+      <w:bookmarkEnd w:id="0"/>
+      <w:r>
+        <w:rPr>
+          <w:rFonts w:ascii="Calibri" w:hAnsi="Calibri" w:cs="Calibri"/>
+          <w:sz w:val="28"/>
+          <w:szCs w:val="28"/>
+        </w:rPr>
+        <w:t>mail deste estudante.</w:t>
+      </w:r>
+    </w:p>
+    <w:p>
+      <w:pPr>
+        <w:rPr>
+          <w:rFonts w:ascii="Calibri" w:hAnsi="Calibri" w:cs="Calibri"/>
+          <w:sz w:val="28"/>
+          <w:szCs w:val="28"/>
+        </w:rPr>
+      </w:pPr>
+      <w:r>
+        <w:rPr>
+          <w:rFonts w:ascii="Calibri" w:hAnsi="Calibri" w:cs="Calibri"/>
+          <w:sz w:val="28"/>
+          <w:szCs w:val="28"/>
+        </w:rPr>
+        <w:t xml:space="preserve">Fazer um programa que inicie com todos os dez quartos vazios, e depois leia uma quantidade N representando o número de estudantes que vão alugar quartos (N pode ser de 1 a 10). Em seguida, registre o aluguel dos N estudantes. Para cada registro de aluguel, informar o nome e </w:t>
+      </w:r>
+      <w:proofErr w:type="spellStart"/>
+      <w:r>
+        <w:rPr>
+          <w:rFonts w:ascii="Calibri" w:hAnsi="Calibri" w:cs="Calibri"/>
+          <w:sz w:val="28"/>
+          <w:szCs w:val="28"/>
+        </w:rPr>
+        <w:t>email</w:t>
+      </w:r>
+      <w:proofErr w:type="spellEnd"/>
+      <w:r>
+        <w:rPr>
+          <w:rFonts w:ascii="Calibri" w:hAnsi="Calibri" w:cs="Calibri"/>
+          <w:sz w:val="28"/>
+          <w:szCs w:val="28"/>
+        </w:rPr>
+        <w:t xml:space="preserve"> do estudante, bem como qual dos quartos ele escolheu (de 0 a 9). Suponha que seja escolhido um quarto vago. Ao final, seu programa deve imprimir um relatório de todas ocupações do pensionato, por ordem de quarto, conforme exemplo.</w:t>
+      </w:r>
+    </w:p>
+    <w:p>
+      <w:r>
+        <w:rPr>
+          <w:noProof/>
+        </w:rPr>
+        <w:drawing>
+          <wp:inline distT="0" distB="0" distL="0" distR="0" wp14:anchorId="4680B4B9" wp14:editId="70F40256">
+            <wp:extent cx="5400040" cy="3044190"/>
+            <wp:effectExtent l="0" t="0" r="0" b="3810"/>
+            <wp:docPr id="10" name="Imagem 10"/>
+            <wp:cNvGraphicFramePr>
+              <a:graphicFrameLocks xmlns:a="http://schemas.openxmlformats.org/drawingml/2006/main" noChangeAspect="1"/>
+            </wp:cNvGraphicFramePr>
+            <a:graphic xmlns:a="http://schemas.openxmlformats.org/drawingml/2006/main">
+              <a:graphicData uri="http://schemas.openxmlformats.org/drawingml/2006/picture">
+                <pic:pic xmlns:pic="http://schemas.openxmlformats.org/drawingml/2006/picture">
+                  <pic:nvPicPr>
+                    <pic:cNvPr id="10" name="0CC27CB.tmp"/>
+                    <pic:cNvPicPr/>
+                  </pic:nvPicPr>
+                  <pic:blipFill>
+                    <a:blip r:embed="rId13">
+                      <a:extLst>
+                        <a:ext uri="{28A0092B-C50C-407E-A947-70E740481C1C}">
+                          <a14:useLocalDpi xmlns:a14="http://schemas.microsoft.com/office/drawing/2010/main" val="0"/>
+                        </a:ext>
+                      </a:extLst>
+                    </a:blip>
+                    <a:stretch>
+                      <a:fillRect/>
+                    </a:stretch>
+                  </pic:blipFill>
+                  <pic:spPr>
+                    <a:xfrm>
+                      <a:off x="0" y="0"/>
+                      <a:ext cx="5400040" cy="3044190"/>
+                    </a:xfrm>
+                    <a:prstGeom prst="rect">
+                      <a:avLst/>
+                    </a:prstGeom>
+                  </pic:spPr>
+                </pic:pic>
+              </a:graphicData>
+            </a:graphic>
+          </wp:inline>
+        </w:drawing>
+      </w:r>
+    </w:p>
+    <w:p>
+      <w:r>
+        <w:rPr>
+          <w:noProof/>
+        </w:rPr>
+        <w:lastRenderedPageBreak/>
+        <w:drawing>
+          <wp:inline distT="0" distB="0" distL="0" distR="0" wp14:anchorId="14FD93D3" wp14:editId="52D81948">
+            <wp:extent cx="5400040" cy="3058160"/>
+            <wp:effectExtent l="0" t="0" r="0" b="8890"/>
+            <wp:docPr id="11" name="Imagem 11"/>
+            <wp:cNvGraphicFramePr>
+              <a:graphicFrameLocks xmlns:a="http://schemas.openxmlformats.org/drawingml/2006/main" noChangeAspect="1"/>
+            </wp:cNvGraphicFramePr>
+            <a:graphic xmlns:a="http://schemas.openxmlformats.org/drawingml/2006/main">
+              <a:graphicData uri="http://schemas.openxmlformats.org/drawingml/2006/picture">
+                <pic:pic xmlns:pic="http://schemas.openxmlformats.org/drawingml/2006/picture">
+                  <pic:nvPicPr>
+                    <pic:cNvPr id="11" name="0CC79F3.tmp"/>
+                    <pic:cNvPicPr/>
+                  </pic:nvPicPr>
+                  <pic:blipFill>
+                    <a:blip r:embed="rId14">
+                      <a:extLst>
+                        <a:ext uri="{28A0092B-C50C-407E-A947-70E740481C1C}">
+                          <a14:useLocalDpi xmlns:a14="http://schemas.microsoft.com/office/drawing/2010/main" val="0"/>
+                        </a:ext>
+                      </a:extLst>
+                    </a:blip>
+                    <a:stretch>
+                      <a:fillRect/>
+                    </a:stretch>
+                  </pic:blipFill>
+                  <pic:spPr>
+                    <a:xfrm>
+                      <a:off x="0" y="0"/>
+                      <a:ext cx="5400040" cy="3058160"/>
+                    </a:xfrm>
+                    <a:prstGeom prst="rect">
+                      <a:avLst/>
+                    </a:prstGeom>
+                  </pic:spPr>
+                </pic:pic>
+              </a:graphicData>
+            </a:graphic>
+          </wp:inline>
+        </w:drawing>
+      </w:r>
+    </w:p>
+    <w:p>
+      <w:r>
+        <w:t xml:space="preserve">Código da classe: </w:t>
+      </w:r>
+    </w:p>
+    <w:p>
+      <w:r>
+        <w:rPr>
+          <w:noProof/>
+        </w:rPr>
+        <w:drawing>
+          <wp:inline distT="0" distB="0" distL="0" distR="0" wp14:anchorId="72AB7EE8" wp14:editId="51DD680E">
+            <wp:extent cx="5400040" cy="3604895"/>
+            <wp:effectExtent l="0" t="0" r="0" b="0"/>
+            <wp:docPr id="12" name="Imagem 12"/>
+            <wp:cNvGraphicFramePr>
+              <a:graphicFrameLocks xmlns:a="http://schemas.openxmlformats.org/drawingml/2006/main" noChangeAspect="1"/>
+            </wp:cNvGraphicFramePr>
+            <a:graphic xmlns:a="http://schemas.openxmlformats.org/drawingml/2006/main">
+              <a:graphicData uri="http://schemas.openxmlformats.org/drawingml/2006/picture">
+                <pic:pic xmlns:pic="http://schemas.openxmlformats.org/drawingml/2006/picture">
+                  <pic:nvPicPr>
+                    <pic:cNvPr id="12" name="0CCB87A.tmp"/>
+                    <pic:cNvPicPr/>
+                  </pic:nvPicPr>
+                  <pic:blipFill>
+                    <a:blip r:embed="rId15">
+                      <a:extLst>
+                        <a:ext uri="{28A0092B-C50C-407E-A947-70E740481C1C}">
+                          <a14:useLocalDpi xmlns:a14="http://schemas.microsoft.com/office/drawing/2010/main" val="0"/>
+                        </a:ext>
+                      </a:extLst>
+                    </a:blip>
+                    <a:stretch>
+                      <a:fillRect/>
+                    </a:stretch>
+                  </pic:blipFill>
+                  <pic:spPr>
+                    <a:xfrm>
+                      <a:off x="0" y="0"/>
+                      <a:ext cx="5400040" cy="3604895"/>
+                    </a:xfrm>
+                    <a:prstGeom prst="rect">
+                      <a:avLst/>
+                    </a:prstGeom>
+                  </pic:spPr>
+                </pic:pic>
+              </a:graphicData>
+            </a:graphic>
+          </wp:inline>
+        </w:drawing>
+      </w:r>
+    </w:p>
+    <w:p>
+      <w:pPr>
+        <w:spacing w:line="259" w:lineRule="auto"/>
+        <w:jc w:val="left"/>
+      </w:pPr>
+      <w:r>
+        <w:br w:type="page"/>
+      </w:r>
+    </w:p>
+    <w:p>
+      <w:r>
+        <w:lastRenderedPageBreak/>
+        <w:t>Código principal:</w:t>
+      </w:r>
+    </w:p>
+    <w:p>
+      <w:pPr>
+        <w:ind w:left="708" w:hanging="708"/>
+      </w:pPr>
+      <w:r>
+        <w:rPr>
+          <w:noProof/>
+        </w:rPr>
+        <w:drawing>
+          <wp:inline distT="0" distB="0" distL="0" distR="0" wp14:anchorId="6D81251B" wp14:editId="173682F3">
+            <wp:extent cx="5400040" cy="6330950"/>
+            <wp:effectExtent l="0" t="0" r="0" b="0"/>
+            <wp:docPr id="13" name="Imagem 13"/>
+            <wp:cNvGraphicFramePr>
+              <a:graphicFrameLocks xmlns:a="http://schemas.openxmlformats.org/drawingml/2006/main" noChangeAspect="1"/>
+            </wp:cNvGraphicFramePr>
+            <a:graphic xmlns:a="http://schemas.openxmlformats.org/drawingml/2006/main">
+              <a:graphicData uri="http://schemas.openxmlformats.org/drawingml/2006/picture">
+                <pic:pic xmlns:pic="http://schemas.openxmlformats.org/drawingml/2006/picture">
+                  <pic:nvPicPr>
+                    <pic:cNvPr id="13" name="0CCB0A6.tmp"/>
+                    <pic:cNvPicPr/>
+                  </pic:nvPicPr>
+                  <pic:blipFill>
+                    <a:blip r:embed="rId16">
+                      <a:extLst>
+                        <a:ext uri="{28A0092B-C50C-407E-A947-70E740481C1C}">
+                          <a14:useLocalDpi xmlns:a14="http://schemas.microsoft.com/office/drawing/2010/main" val="0"/>
+                        </a:ext>
+                      </a:extLst>
+                    </a:blip>
+                    <a:stretch>
+                      <a:fillRect/>
+                    </a:stretch>
+                  </pic:blipFill>
+                  <pic:spPr>
+                    <a:xfrm>
+                      <a:off x="0" y="0"/>
+                      <a:ext cx="5400040" cy="6330950"/>
+                    </a:xfrm>
+                    <a:prstGeom prst="rect">
+                      <a:avLst/>
+                    </a:prstGeom>
+                  </pic:spPr>
+                </pic:pic>
+              </a:graphicData>
+            </a:graphic>
+          </wp:inline>
+        </w:drawing>
+      </w:r>
+      <w:r>
+        <w:t xml:space="preserve"> </w:t>
       </w:r>
     </w:p>
     <w:sectPr>

</xml_diff>

<commit_message>
exercicios quartos pensionado concluído
</commit_message>
<xml_diff>
--- a/Aula_08_Classe/Aula_13_Vetores.docx
+++ b/Aula_08_Classe/Aula_13_Vetores.docx
@@ -2602,8 +2602,6 @@
       <w:r>
         <w:t>Exemplo do código da classe principal</w:t>
       </w:r>
-      <w:bookmarkStart w:id="0" w:name="_GoBack"/>
-      <w:bookmarkEnd w:id="0"/>
     </w:p>
     <w:p>
       <w:pPr>
@@ -4391,8 +4389,3298 @@
       </w:r>
     </w:p>
     <w:p>
-      <w:r>
-        <w:t xml:space="preserve">Código da classe: </w:t>
+      <w:pPr>
+        <w:spacing w:line="259" w:lineRule="auto"/>
+        <w:jc w:val="left"/>
+      </w:pPr>
+      <w:r>
+        <w:br w:type="page"/>
+      </w:r>
+    </w:p>
+    <w:p>
+      <w:r>
+        <w:lastRenderedPageBreak/>
+        <w:t>Código da classe</w:t>
+      </w:r>
+      <w:r>
+        <w:t xml:space="preserve"> Cliente</w:t>
+      </w:r>
+      <w:r>
+        <w:t>:</w:t>
+      </w:r>
+    </w:p>
+    <w:p>
+      <w:pPr>
+        <w:autoSpaceDE w:val="0"/>
+        <w:autoSpaceDN w:val="0"/>
+        <w:adjustRightInd w:val="0"/>
+        <w:spacing w:after="0" w:line="240" w:lineRule="auto"/>
+        <w:jc w:val="left"/>
+        <w:rPr>
+          <w:rFonts w:ascii="Consolas" w:hAnsi="Consolas" w:cs="Consolas"/>
+          <w:color w:val="000000"/>
+          <w:sz w:val="19"/>
+          <w:szCs w:val="19"/>
+        </w:rPr>
+      </w:pPr>
+      <w:proofErr w:type="spellStart"/>
+      <w:proofErr w:type="gramStart"/>
+      <w:r>
+        <w:rPr>
+          <w:rFonts w:ascii="Consolas" w:hAnsi="Consolas" w:cs="Consolas"/>
+          <w:color w:val="0000FF"/>
+          <w:sz w:val="19"/>
+          <w:szCs w:val="19"/>
+        </w:rPr>
+        <w:t>namespace</w:t>
+      </w:r>
+      <w:proofErr w:type="spellEnd"/>
+      <w:r>
+        <w:rPr>
+          <w:rFonts w:ascii="Consolas" w:hAnsi="Consolas" w:cs="Consolas"/>
+          <w:color w:val="000000"/>
+          <w:sz w:val="19"/>
+          <w:szCs w:val="19"/>
+        </w:rPr>
+        <w:t xml:space="preserve"> Pensionado</w:t>
+      </w:r>
+      <w:proofErr w:type="gramEnd"/>
+    </w:p>
+    <w:p>
+      <w:pPr>
+        <w:autoSpaceDE w:val="0"/>
+        <w:autoSpaceDN w:val="0"/>
+        <w:adjustRightInd w:val="0"/>
+        <w:spacing w:after="0" w:line="240" w:lineRule="auto"/>
+        <w:jc w:val="left"/>
+        <w:rPr>
+          <w:rFonts w:ascii="Consolas" w:hAnsi="Consolas" w:cs="Consolas"/>
+          <w:color w:val="000000"/>
+          <w:sz w:val="19"/>
+          <w:szCs w:val="19"/>
+        </w:rPr>
+      </w:pPr>
+      <w:r>
+        <w:rPr>
+          <w:rFonts w:ascii="Consolas" w:hAnsi="Consolas" w:cs="Consolas"/>
+          <w:color w:val="000000"/>
+          <w:sz w:val="19"/>
+          <w:szCs w:val="19"/>
+        </w:rPr>
+        <w:t>{</w:t>
+      </w:r>
+    </w:p>
+    <w:p>
+      <w:pPr>
+        <w:autoSpaceDE w:val="0"/>
+        <w:autoSpaceDN w:val="0"/>
+        <w:adjustRightInd w:val="0"/>
+        <w:spacing w:after="0" w:line="240" w:lineRule="auto"/>
+        <w:jc w:val="left"/>
+        <w:rPr>
+          <w:rFonts w:ascii="Consolas" w:hAnsi="Consolas" w:cs="Consolas"/>
+          <w:color w:val="000000"/>
+          <w:sz w:val="19"/>
+          <w:szCs w:val="19"/>
+        </w:rPr>
+      </w:pPr>
+      <w:r>
+        <w:rPr>
+          <w:rFonts w:ascii="Consolas" w:hAnsi="Consolas" w:cs="Consolas"/>
+          <w:color w:val="000000"/>
+          <w:sz w:val="19"/>
+          <w:szCs w:val="19"/>
+        </w:rPr>
+        <w:t xml:space="preserve">    </w:t>
+      </w:r>
+      <w:proofErr w:type="spellStart"/>
+      <w:r>
+        <w:rPr>
+          <w:rFonts w:ascii="Consolas" w:hAnsi="Consolas" w:cs="Consolas"/>
+          <w:color w:val="0000FF"/>
+          <w:sz w:val="19"/>
+          <w:szCs w:val="19"/>
+        </w:rPr>
+        <w:t>class</w:t>
+      </w:r>
+      <w:proofErr w:type="spellEnd"/>
+      <w:r>
+        <w:rPr>
+          <w:rFonts w:ascii="Consolas" w:hAnsi="Consolas" w:cs="Consolas"/>
+          <w:color w:val="000000"/>
+          <w:sz w:val="19"/>
+          <w:szCs w:val="19"/>
+        </w:rPr>
+        <w:t xml:space="preserve"> </w:t>
+      </w:r>
+      <w:r>
+        <w:rPr>
+          <w:rFonts w:ascii="Consolas" w:hAnsi="Consolas" w:cs="Consolas"/>
+          <w:color w:val="2B91AF"/>
+          <w:sz w:val="19"/>
+          <w:szCs w:val="19"/>
+        </w:rPr>
+        <w:t>Cliente</w:t>
+      </w:r>
+    </w:p>
+    <w:p>
+      <w:pPr>
+        <w:autoSpaceDE w:val="0"/>
+        <w:autoSpaceDN w:val="0"/>
+        <w:adjustRightInd w:val="0"/>
+        <w:spacing w:after="0" w:line="240" w:lineRule="auto"/>
+        <w:jc w:val="left"/>
+        <w:rPr>
+          <w:rFonts w:ascii="Consolas" w:hAnsi="Consolas" w:cs="Consolas"/>
+          <w:color w:val="000000"/>
+          <w:sz w:val="19"/>
+          <w:szCs w:val="19"/>
+        </w:rPr>
+      </w:pPr>
+      <w:r>
+        <w:rPr>
+          <w:rFonts w:ascii="Consolas" w:hAnsi="Consolas" w:cs="Consolas"/>
+          <w:color w:val="000000"/>
+          <w:sz w:val="19"/>
+          <w:szCs w:val="19"/>
+        </w:rPr>
+        <w:t xml:space="preserve">    {</w:t>
+      </w:r>
+    </w:p>
+    <w:p>
+      <w:pPr>
+        <w:autoSpaceDE w:val="0"/>
+        <w:autoSpaceDN w:val="0"/>
+        <w:adjustRightInd w:val="0"/>
+        <w:spacing w:after="0" w:line="240" w:lineRule="auto"/>
+        <w:jc w:val="left"/>
+        <w:rPr>
+          <w:rFonts w:ascii="Consolas" w:hAnsi="Consolas" w:cs="Consolas"/>
+          <w:color w:val="000000"/>
+          <w:sz w:val="19"/>
+          <w:szCs w:val="19"/>
+        </w:rPr>
+      </w:pPr>
+      <w:r>
+        <w:rPr>
+          <w:rFonts w:ascii="Consolas" w:hAnsi="Consolas" w:cs="Consolas"/>
+          <w:color w:val="000000"/>
+          <w:sz w:val="19"/>
+          <w:szCs w:val="19"/>
+        </w:rPr>
+        <w:t xml:space="preserve">        </w:t>
+      </w:r>
+      <w:proofErr w:type="spellStart"/>
+      <w:r>
+        <w:rPr>
+          <w:rFonts w:ascii="Consolas" w:hAnsi="Consolas" w:cs="Consolas"/>
+          <w:color w:val="0000FF"/>
+          <w:sz w:val="19"/>
+          <w:szCs w:val="19"/>
+        </w:rPr>
+        <w:t>public</w:t>
+      </w:r>
+      <w:proofErr w:type="spellEnd"/>
+      <w:r>
+        <w:rPr>
+          <w:rFonts w:ascii="Consolas" w:hAnsi="Consolas" w:cs="Consolas"/>
+          <w:color w:val="000000"/>
+          <w:sz w:val="19"/>
+          <w:szCs w:val="19"/>
+        </w:rPr>
+        <w:t xml:space="preserve"> </w:t>
+      </w:r>
+      <w:proofErr w:type="spellStart"/>
+      <w:r>
+        <w:rPr>
+          <w:rFonts w:ascii="Consolas" w:hAnsi="Consolas" w:cs="Consolas"/>
+          <w:color w:val="0000FF"/>
+          <w:sz w:val="19"/>
+          <w:szCs w:val="19"/>
+        </w:rPr>
+        <w:t>string</w:t>
+      </w:r>
+      <w:proofErr w:type="spellEnd"/>
+      <w:r>
+        <w:rPr>
+          <w:rFonts w:ascii="Consolas" w:hAnsi="Consolas" w:cs="Consolas"/>
+          <w:color w:val="000000"/>
+          <w:sz w:val="19"/>
+          <w:szCs w:val="19"/>
+        </w:rPr>
+        <w:t xml:space="preserve"> Nome </w:t>
+      </w:r>
+      <w:proofErr w:type="gramStart"/>
+      <w:r>
+        <w:rPr>
+          <w:rFonts w:ascii="Consolas" w:hAnsi="Consolas" w:cs="Consolas"/>
+          <w:color w:val="000000"/>
+          <w:sz w:val="19"/>
+          <w:szCs w:val="19"/>
+        </w:rPr>
+        <w:t xml:space="preserve">{ </w:t>
+      </w:r>
+      <w:proofErr w:type="spellStart"/>
+      <w:r>
+        <w:rPr>
+          <w:rFonts w:ascii="Consolas" w:hAnsi="Consolas" w:cs="Consolas"/>
+          <w:color w:val="0000FF"/>
+          <w:sz w:val="19"/>
+          <w:szCs w:val="19"/>
+        </w:rPr>
+        <w:t>get</w:t>
+      </w:r>
+      <w:proofErr w:type="spellEnd"/>
+      <w:proofErr w:type="gramEnd"/>
+      <w:r>
+        <w:rPr>
+          <w:rFonts w:ascii="Consolas" w:hAnsi="Consolas" w:cs="Consolas"/>
+          <w:color w:val="000000"/>
+          <w:sz w:val="19"/>
+          <w:szCs w:val="19"/>
+        </w:rPr>
+        <w:t xml:space="preserve">; </w:t>
+      </w:r>
+      <w:r>
+        <w:rPr>
+          <w:rFonts w:ascii="Consolas" w:hAnsi="Consolas" w:cs="Consolas"/>
+          <w:color w:val="0000FF"/>
+          <w:sz w:val="19"/>
+          <w:szCs w:val="19"/>
+        </w:rPr>
+        <w:t>set</w:t>
+      </w:r>
+      <w:r>
+        <w:rPr>
+          <w:rFonts w:ascii="Consolas" w:hAnsi="Consolas" w:cs="Consolas"/>
+          <w:color w:val="000000"/>
+          <w:sz w:val="19"/>
+          <w:szCs w:val="19"/>
+        </w:rPr>
+        <w:t>; }</w:t>
+      </w:r>
+    </w:p>
+    <w:p>
+      <w:pPr>
+        <w:autoSpaceDE w:val="0"/>
+        <w:autoSpaceDN w:val="0"/>
+        <w:adjustRightInd w:val="0"/>
+        <w:spacing w:after="0" w:line="240" w:lineRule="auto"/>
+        <w:jc w:val="left"/>
+        <w:rPr>
+          <w:rFonts w:ascii="Consolas" w:hAnsi="Consolas" w:cs="Consolas"/>
+          <w:color w:val="000000"/>
+          <w:sz w:val="19"/>
+          <w:szCs w:val="19"/>
+        </w:rPr>
+      </w:pPr>
+      <w:r>
+        <w:rPr>
+          <w:rFonts w:ascii="Consolas" w:hAnsi="Consolas" w:cs="Consolas"/>
+          <w:color w:val="000000"/>
+          <w:sz w:val="19"/>
+          <w:szCs w:val="19"/>
+        </w:rPr>
+        <w:t xml:space="preserve">        </w:t>
+      </w:r>
+      <w:proofErr w:type="spellStart"/>
+      <w:r>
+        <w:rPr>
+          <w:rFonts w:ascii="Consolas" w:hAnsi="Consolas" w:cs="Consolas"/>
+          <w:color w:val="0000FF"/>
+          <w:sz w:val="19"/>
+          <w:szCs w:val="19"/>
+        </w:rPr>
+        <w:t>public</w:t>
+      </w:r>
+      <w:proofErr w:type="spellEnd"/>
+      <w:r>
+        <w:rPr>
+          <w:rFonts w:ascii="Consolas" w:hAnsi="Consolas" w:cs="Consolas"/>
+          <w:color w:val="000000"/>
+          <w:sz w:val="19"/>
+          <w:szCs w:val="19"/>
+        </w:rPr>
+        <w:t xml:space="preserve"> </w:t>
+      </w:r>
+      <w:proofErr w:type="spellStart"/>
+      <w:r>
+        <w:rPr>
+          <w:rFonts w:ascii="Consolas" w:hAnsi="Consolas" w:cs="Consolas"/>
+          <w:color w:val="0000FF"/>
+          <w:sz w:val="19"/>
+          <w:szCs w:val="19"/>
+        </w:rPr>
+        <w:t>string</w:t>
+      </w:r>
+      <w:proofErr w:type="spellEnd"/>
+      <w:r>
+        <w:rPr>
+          <w:rFonts w:ascii="Consolas" w:hAnsi="Consolas" w:cs="Consolas"/>
+          <w:color w:val="000000"/>
+          <w:sz w:val="19"/>
+          <w:szCs w:val="19"/>
+        </w:rPr>
+        <w:t xml:space="preserve"> </w:t>
+      </w:r>
+      <w:proofErr w:type="spellStart"/>
+      <w:r>
+        <w:rPr>
+          <w:rFonts w:ascii="Consolas" w:hAnsi="Consolas" w:cs="Consolas"/>
+          <w:color w:val="000000"/>
+          <w:sz w:val="19"/>
+          <w:szCs w:val="19"/>
+        </w:rPr>
+        <w:t>Email</w:t>
+      </w:r>
+      <w:proofErr w:type="spellEnd"/>
+      <w:r>
+        <w:rPr>
+          <w:rFonts w:ascii="Consolas" w:hAnsi="Consolas" w:cs="Consolas"/>
+          <w:color w:val="000000"/>
+          <w:sz w:val="19"/>
+          <w:szCs w:val="19"/>
+        </w:rPr>
+        <w:t xml:space="preserve"> </w:t>
+      </w:r>
+      <w:proofErr w:type="gramStart"/>
+      <w:r>
+        <w:rPr>
+          <w:rFonts w:ascii="Consolas" w:hAnsi="Consolas" w:cs="Consolas"/>
+          <w:color w:val="000000"/>
+          <w:sz w:val="19"/>
+          <w:szCs w:val="19"/>
+        </w:rPr>
+        <w:t xml:space="preserve">{ </w:t>
+      </w:r>
+      <w:proofErr w:type="spellStart"/>
+      <w:r>
+        <w:rPr>
+          <w:rFonts w:ascii="Consolas" w:hAnsi="Consolas" w:cs="Consolas"/>
+          <w:color w:val="0000FF"/>
+          <w:sz w:val="19"/>
+          <w:szCs w:val="19"/>
+        </w:rPr>
+        <w:t>get</w:t>
+      </w:r>
+      <w:proofErr w:type="spellEnd"/>
+      <w:proofErr w:type="gramEnd"/>
+      <w:r>
+        <w:rPr>
+          <w:rFonts w:ascii="Consolas" w:hAnsi="Consolas" w:cs="Consolas"/>
+          <w:color w:val="000000"/>
+          <w:sz w:val="19"/>
+          <w:szCs w:val="19"/>
+        </w:rPr>
+        <w:t xml:space="preserve">; </w:t>
+      </w:r>
+      <w:r>
+        <w:rPr>
+          <w:rFonts w:ascii="Consolas" w:hAnsi="Consolas" w:cs="Consolas"/>
+          <w:color w:val="0000FF"/>
+          <w:sz w:val="19"/>
+          <w:szCs w:val="19"/>
+        </w:rPr>
+        <w:t>set</w:t>
+      </w:r>
+      <w:r>
+        <w:rPr>
+          <w:rFonts w:ascii="Consolas" w:hAnsi="Consolas" w:cs="Consolas"/>
+          <w:color w:val="000000"/>
+          <w:sz w:val="19"/>
+          <w:szCs w:val="19"/>
+        </w:rPr>
+        <w:t>; }</w:t>
+      </w:r>
+    </w:p>
+    <w:p>
+      <w:pPr>
+        <w:autoSpaceDE w:val="0"/>
+        <w:autoSpaceDN w:val="0"/>
+        <w:adjustRightInd w:val="0"/>
+        <w:spacing w:after="0" w:line="240" w:lineRule="auto"/>
+        <w:jc w:val="left"/>
+        <w:rPr>
+          <w:rFonts w:ascii="Consolas" w:hAnsi="Consolas" w:cs="Consolas"/>
+          <w:color w:val="000000"/>
+          <w:sz w:val="19"/>
+          <w:szCs w:val="19"/>
+        </w:rPr>
+      </w:pPr>
+      <w:r>
+        <w:rPr>
+          <w:rFonts w:ascii="Consolas" w:hAnsi="Consolas" w:cs="Consolas"/>
+          <w:color w:val="000000"/>
+          <w:sz w:val="19"/>
+          <w:szCs w:val="19"/>
+        </w:rPr>
+        <w:t xml:space="preserve">        </w:t>
+      </w:r>
+      <w:proofErr w:type="spellStart"/>
+      <w:r>
+        <w:rPr>
+          <w:rFonts w:ascii="Consolas" w:hAnsi="Consolas" w:cs="Consolas"/>
+          <w:color w:val="0000FF"/>
+          <w:sz w:val="19"/>
+          <w:szCs w:val="19"/>
+        </w:rPr>
+        <w:t>public</w:t>
+      </w:r>
+      <w:proofErr w:type="spellEnd"/>
+      <w:r>
+        <w:rPr>
+          <w:rFonts w:ascii="Consolas" w:hAnsi="Consolas" w:cs="Consolas"/>
+          <w:color w:val="000000"/>
+          <w:sz w:val="19"/>
+          <w:szCs w:val="19"/>
+        </w:rPr>
+        <w:t xml:space="preserve"> </w:t>
+      </w:r>
+      <w:proofErr w:type="spellStart"/>
+      <w:r>
+        <w:rPr>
+          <w:rFonts w:ascii="Consolas" w:hAnsi="Consolas" w:cs="Consolas"/>
+          <w:color w:val="0000FF"/>
+          <w:sz w:val="19"/>
+          <w:szCs w:val="19"/>
+        </w:rPr>
+        <w:t>int</w:t>
+      </w:r>
+      <w:proofErr w:type="spellEnd"/>
+      <w:r>
+        <w:rPr>
+          <w:rFonts w:ascii="Consolas" w:hAnsi="Consolas" w:cs="Consolas"/>
+          <w:color w:val="000000"/>
+          <w:sz w:val="19"/>
+          <w:szCs w:val="19"/>
+        </w:rPr>
+        <w:t xml:space="preserve"> Quarto </w:t>
+      </w:r>
+      <w:proofErr w:type="gramStart"/>
+      <w:r>
+        <w:rPr>
+          <w:rFonts w:ascii="Consolas" w:hAnsi="Consolas" w:cs="Consolas"/>
+          <w:color w:val="000000"/>
+          <w:sz w:val="19"/>
+          <w:szCs w:val="19"/>
+        </w:rPr>
+        <w:t xml:space="preserve">{ </w:t>
+      </w:r>
+      <w:proofErr w:type="spellStart"/>
+      <w:r>
+        <w:rPr>
+          <w:rFonts w:ascii="Consolas" w:hAnsi="Consolas" w:cs="Consolas"/>
+          <w:color w:val="0000FF"/>
+          <w:sz w:val="19"/>
+          <w:szCs w:val="19"/>
+        </w:rPr>
+        <w:t>get</w:t>
+      </w:r>
+      <w:proofErr w:type="spellEnd"/>
+      <w:proofErr w:type="gramEnd"/>
+      <w:r>
+        <w:rPr>
+          <w:rFonts w:ascii="Consolas" w:hAnsi="Consolas" w:cs="Consolas"/>
+          <w:color w:val="000000"/>
+          <w:sz w:val="19"/>
+          <w:szCs w:val="19"/>
+        </w:rPr>
+        <w:t xml:space="preserve">; </w:t>
+      </w:r>
+      <w:r>
+        <w:rPr>
+          <w:rFonts w:ascii="Consolas" w:hAnsi="Consolas" w:cs="Consolas"/>
+          <w:color w:val="0000FF"/>
+          <w:sz w:val="19"/>
+          <w:szCs w:val="19"/>
+        </w:rPr>
+        <w:t>set</w:t>
+      </w:r>
+      <w:r>
+        <w:rPr>
+          <w:rFonts w:ascii="Consolas" w:hAnsi="Consolas" w:cs="Consolas"/>
+          <w:color w:val="000000"/>
+          <w:sz w:val="19"/>
+          <w:szCs w:val="19"/>
+        </w:rPr>
+        <w:t>; }</w:t>
+      </w:r>
+    </w:p>
+    <w:p>
+      <w:pPr>
+        <w:autoSpaceDE w:val="0"/>
+        <w:autoSpaceDN w:val="0"/>
+        <w:adjustRightInd w:val="0"/>
+        <w:spacing w:after="0" w:line="240" w:lineRule="auto"/>
+        <w:jc w:val="left"/>
+        <w:rPr>
+          <w:rFonts w:ascii="Consolas" w:hAnsi="Consolas" w:cs="Consolas"/>
+          <w:color w:val="000000"/>
+          <w:sz w:val="19"/>
+          <w:szCs w:val="19"/>
+        </w:rPr>
+      </w:pPr>
+    </w:p>
+    <w:p>
+      <w:pPr>
+        <w:autoSpaceDE w:val="0"/>
+        <w:autoSpaceDN w:val="0"/>
+        <w:adjustRightInd w:val="0"/>
+        <w:spacing w:after="0" w:line="240" w:lineRule="auto"/>
+        <w:jc w:val="left"/>
+        <w:rPr>
+          <w:rFonts w:ascii="Consolas" w:hAnsi="Consolas" w:cs="Consolas"/>
+          <w:color w:val="000000"/>
+          <w:sz w:val="19"/>
+          <w:szCs w:val="19"/>
+        </w:rPr>
+      </w:pPr>
+      <w:r>
+        <w:rPr>
+          <w:rFonts w:ascii="Consolas" w:hAnsi="Consolas" w:cs="Consolas"/>
+          <w:color w:val="000000"/>
+          <w:sz w:val="19"/>
+          <w:szCs w:val="19"/>
+        </w:rPr>
+        <w:t xml:space="preserve">        </w:t>
+      </w:r>
+      <w:proofErr w:type="spellStart"/>
+      <w:r>
+        <w:rPr>
+          <w:rFonts w:ascii="Consolas" w:hAnsi="Consolas" w:cs="Consolas"/>
+          <w:color w:val="0000FF"/>
+          <w:sz w:val="19"/>
+          <w:szCs w:val="19"/>
+        </w:rPr>
+        <w:t>public</w:t>
+      </w:r>
+      <w:proofErr w:type="spellEnd"/>
+      <w:r>
+        <w:rPr>
+          <w:rFonts w:ascii="Consolas" w:hAnsi="Consolas" w:cs="Consolas"/>
+          <w:color w:val="000000"/>
+          <w:sz w:val="19"/>
+          <w:szCs w:val="19"/>
+        </w:rPr>
+        <w:t xml:space="preserve"> </w:t>
+      </w:r>
+      <w:r>
+        <w:rPr>
+          <w:rFonts w:ascii="Consolas" w:hAnsi="Consolas" w:cs="Consolas"/>
+          <w:color w:val="2B91AF"/>
+          <w:sz w:val="19"/>
+          <w:szCs w:val="19"/>
+        </w:rPr>
+        <w:t>Cliente</w:t>
+      </w:r>
+      <w:r>
+        <w:rPr>
+          <w:rFonts w:ascii="Consolas" w:hAnsi="Consolas" w:cs="Consolas"/>
+          <w:color w:val="000000"/>
+          <w:sz w:val="19"/>
+          <w:szCs w:val="19"/>
+        </w:rPr>
+        <w:t xml:space="preserve"> (</w:t>
+      </w:r>
+      <w:proofErr w:type="spellStart"/>
+      <w:r>
+        <w:rPr>
+          <w:rFonts w:ascii="Consolas" w:hAnsi="Consolas" w:cs="Consolas"/>
+          <w:color w:val="0000FF"/>
+          <w:sz w:val="19"/>
+          <w:szCs w:val="19"/>
+        </w:rPr>
+        <w:t>string</w:t>
+      </w:r>
+      <w:proofErr w:type="spellEnd"/>
+      <w:r>
+        <w:rPr>
+          <w:rFonts w:ascii="Consolas" w:hAnsi="Consolas" w:cs="Consolas"/>
+          <w:color w:val="000000"/>
+          <w:sz w:val="19"/>
+          <w:szCs w:val="19"/>
+        </w:rPr>
+        <w:t xml:space="preserve"> nome, </w:t>
+      </w:r>
+      <w:proofErr w:type="spellStart"/>
+      <w:r>
+        <w:rPr>
+          <w:rFonts w:ascii="Consolas" w:hAnsi="Consolas" w:cs="Consolas"/>
+          <w:color w:val="0000FF"/>
+          <w:sz w:val="19"/>
+          <w:szCs w:val="19"/>
+        </w:rPr>
+        <w:t>string</w:t>
+      </w:r>
+      <w:proofErr w:type="spellEnd"/>
+      <w:r>
+        <w:rPr>
+          <w:rFonts w:ascii="Consolas" w:hAnsi="Consolas" w:cs="Consolas"/>
+          <w:color w:val="000000"/>
+          <w:sz w:val="19"/>
+          <w:szCs w:val="19"/>
+        </w:rPr>
+        <w:t xml:space="preserve"> </w:t>
+      </w:r>
+      <w:proofErr w:type="spellStart"/>
+      <w:r>
+        <w:rPr>
+          <w:rFonts w:ascii="Consolas" w:hAnsi="Consolas" w:cs="Consolas"/>
+          <w:color w:val="000000"/>
+          <w:sz w:val="19"/>
+          <w:szCs w:val="19"/>
+        </w:rPr>
+        <w:t>email</w:t>
+      </w:r>
+      <w:proofErr w:type="spellEnd"/>
+      <w:r>
+        <w:rPr>
+          <w:rFonts w:ascii="Consolas" w:hAnsi="Consolas" w:cs="Consolas"/>
+          <w:color w:val="000000"/>
+          <w:sz w:val="19"/>
+          <w:szCs w:val="19"/>
+        </w:rPr>
+        <w:t xml:space="preserve">, </w:t>
+      </w:r>
+      <w:proofErr w:type="spellStart"/>
+      <w:r>
+        <w:rPr>
+          <w:rFonts w:ascii="Consolas" w:hAnsi="Consolas" w:cs="Consolas"/>
+          <w:color w:val="0000FF"/>
+          <w:sz w:val="19"/>
+          <w:szCs w:val="19"/>
+        </w:rPr>
+        <w:t>int</w:t>
+      </w:r>
+      <w:proofErr w:type="spellEnd"/>
+      <w:r>
+        <w:rPr>
+          <w:rFonts w:ascii="Consolas" w:hAnsi="Consolas" w:cs="Consolas"/>
+          <w:color w:val="000000"/>
+          <w:sz w:val="19"/>
+          <w:szCs w:val="19"/>
+        </w:rPr>
+        <w:t xml:space="preserve"> quarto)</w:t>
+      </w:r>
+    </w:p>
+    <w:p>
+      <w:pPr>
+        <w:autoSpaceDE w:val="0"/>
+        <w:autoSpaceDN w:val="0"/>
+        <w:adjustRightInd w:val="0"/>
+        <w:spacing w:after="0" w:line="240" w:lineRule="auto"/>
+        <w:jc w:val="left"/>
+        <w:rPr>
+          <w:rFonts w:ascii="Consolas" w:hAnsi="Consolas" w:cs="Consolas"/>
+          <w:color w:val="000000"/>
+          <w:sz w:val="19"/>
+          <w:szCs w:val="19"/>
+        </w:rPr>
+      </w:pPr>
+      <w:r>
+        <w:rPr>
+          <w:rFonts w:ascii="Consolas" w:hAnsi="Consolas" w:cs="Consolas"/>
+          <w:color w:val="000000"/>
+          <w:sz w:val="19"/>
+          <w:szCs w:val="19"/>
+        </w:rPr>
+        <w:t xml:space="preserve">        {</w:t>
+      </w:r>
+    </w:p>
+    <w:p>
+      <w:pPr>
+        <w:autoSpaceDE w:val="0"/>
+        <w:autoSpaceDN w:val="0"/>
+        <w:adjustRightInd w:val="0"/>
+        <w:spacing w:after="0" w:line="240" w:lineRule="auto"/>
+        <w:jc w:val="left"/>
+        <w:rPr>
+          <w:rFonts w:ascii="Consolas" w:hAnsi="Consolas" w:cs="Consolas"/>
+          <w:color w:val="000000"/>
+          <w:sz w:val="19"/>
+          <w:szCs w:val="19"/>
+        </w:rPr>
+      </w:pPr>
+      <w:r>
+        <w:rPr>
+          <w:rFonts w:ascii="Consolas" w:hAnsi="Consolas" w:cs="Consolas"/>
+          <w:color w:val="000000"/>
+          <w:sz w:val="19"/>
+          <w:szCs w:val="19"/>
+        </w:rPr>
+        <w:t xml:space="preserve">            Nome = nome;</w:t>
+      </w:r>
+    </w:p>
+    <w:p>
+      <w:pPr>
+        <w:autoSpaceDE w:val="0"/>
+        <w:autoSpaceDN w:val="0"/>
+        <w:adjustRightInd w:val="0"/>
+        <w:spacing w:after="0" w:line="240" w:lineRule="auto"/>
+        <w:jc w:val="left"/>
+        <w:rPr>
+          <w:rFonts w:ascii="Consolas" w:hAnsi="Consolas" w:cs="Consolas"/>
+          <w:color w:val="000000"/>
+          <w:sz w:val="19"/>
+          <w:szCs w:val="19"/>
+        </w:rPr>
+      </w:pPr>
+      <w:r>
+        <w:rPr>
+          <w:rFonts w:ascii="Consolas" w:hAnsi="Consolas" w:cs="Consolas"/>
+          <w:color w:val="000000"/>
+          <w:sz w:val="19"/>
+          <w:szCs w:val="19"/>
+        </w:rPr>
+        <w:t xml:space="preserve">            </w:t>
+      </w:r>
+      <w:proofErr w:type="spellStart"/>
+      <w:r>
+        <w:rPr>
+          <w:rFonts w:ascii="Consolas" w:hAnsi="Consolas" w:cs="Consolas"/>
+          <w:color w:val="000000"/>
+          <w:sz w:val="19"/>
+          <w:szCs w:val="19"/>
+        </w:rPr>
+        <w:t>Email</w:t>
+      </w:r>
+      <w:proofErr w:type="spellEnd"/>
+      <w:r>
+        <w:rPr>
+          <w:rFonts w:ascii="Consolas" w:hAnsi="Consolas" w:cs="Consolas"/>
+          <w:color w:val="000000"/>
+          <w:sz w:val="19"/>
+          <w:szCs w:val="19"/>
+        </w:rPr>
+        <w:t xml:space="preserve"> = </w:t>
+      </w:r>
+      <w:proofErr w:type="spellStart"/>
+      <w:r>
+        <w:rPr>
+          <w:rFonts w:ascii="Consolas" w:hAnsi="Consolas" w:cs="Consolas"/>
+          <w:color w:val="000000"/>
+          <w:sz w:val="19"/>
+          <w:szCs w:val="19"/>
+        </w:rPr>
+        <w:t>email</w:t>
+      </w:r>
+      <w:proofErr w:type="spellEnd"/>
+      <w:r>
+        <w:rPr>
+          <w:rFonts w:ascii="Consolas" w:hAnsi="Consolas" w:cs="Consolas"/>
+          <w:color w:val="000000"/>
+          <w:sz w:val="19"/>
+          <w:szCs w:val="19"/>
+        </w:rPr>
+        <w:t>;</w:t>
+      </w:r>
+    </w:p>
+    <w:p>
+      <w:pPr>
+        <w:autoSpaceDE w:val="0"/>
+        <w:autoSpaceDN w:val="0"/>
+        <w:adjustRightInd w:val="0"/>
+        <w:spacing w:after="0" w:line="240" w:lineRule="auto"/>
+        <w:jc w:val="left"/>
+        <w:rPr>
+          <w:rFonts w:ascii="Consolas" w:hAnsi="Consolas" w:cs="Consolas"/>
+          <w:color w:val="000000"/>
+          <w:sz w:val="19"/>
+          <w:szCs w:val="19"/>
+        </w:rPr>
+      </w:pPr>
+      <w:r>
+        <w:rPr>
+          <w:rFonts w:ascii="Consolas" w:hAnsi="Consolas" w:cs="Consolas"/>
+          <w:color w:val="000000"/>
+          <w:sz w:val="19"/>
+          <w:szCs w:val="19"/>
+        </w:rPr>
+        <w:t xml:space="preserve">            Quarto = quarto;</w:t>
+      </w:r>
+    </w:p>
+    <w:p>
+      <w:pPr>
+        <w:autoSpaceDE w:val="0"/>
+        <w:autoSpaceDN w:val="0"/>
+        <w:adjustRightInd w:val="0"/>
+        <w:spacing w:after="0" w:line="240" w:lineRule="auto"/>
+        <w:jc w:val="left"/>
+        <w:rPr>
+          <w:rFonts w:ascii="Consolas" w:hAnsi="Consolas" w:cs="Consolas"/>
+          <w:color w:val="000000"/>
+          <w:sz w:val="19"/>
+          <w:szCs w:val="19"/>
+        </w:rPr>
+      </w:pPr>
+      <w:r>
+        <w:rPr>
+          <w:rFonts w:ascii="Consolas" w:hAnsi="Consolas" w:cs="Consolas"/>
+          <w:color w:val="000000"/>
+          <w:sz w:val="19"/>
+          <w:szCs w:val="19"/>
+        </w:rPr>
+        <w:t xml:space="preserve">        }</w:t>
+      </w:r>
+    </w:p>
+    <w:p>
+      <w:pPr>
+        <w:autoSpaceDE w:val="0"/>
+        <w:autoSpaceDN w:val="0"/>
+        <w:adjustRightInd w:val="0"/>
+        <w:spacing w:after="0" w:line="240" w:lineRule="auto"/>
+        <w:jc w:val="left"/>
+        <w:rPr>
+          <w:rFonts w:ascii="Consolas" w:hAnsi="Consolas" w:cs="Consolas"/>
+          <w:color w:val="000000"/>
+          <w:sz w:val="19"/>
+          <w:szCs w:val="19"/>
+        </w:rPr>
+      </w:pPr>
+    </w:p>
+    <w:p>
+      <w:pPr>
+        <w:autoSpaceDE w:val="0"/>
+        <w:autoSpaceDN w:val="0"/>
+        <w:adjustRightInd w:val="0"/>
+        <w:spacing w:after="0" w:line="240" w:lineRule="auto"/>
+        <w:jc w:val="left"/>
+        <w:rPr>
+          <w:rFonts w:ascii="Consolas" w:hAnsi="Consolas" w:cs="Consolas"/>
+          <w:color w:val="000000"/>
+          <w:sz w:val="19"/>
+          <w:szCs w:val="19"/>
+        </w:rPr>
+      </w:pPr>
+      <w:r>
+        <w:rPr>
+          <w:rFonts w:ascii="Consolas" w:hAnsi="Consolas" w:cs="Consolas"/>
+          <w:color w:val="000000"/>
+          <w:sz w:val="19"/>
+          <w:szCs w:val="19"/>
+        </w:rPr>
+        <w:t xml:space="preserve">        </w:t>
+      </w:r>
+      <w:proofErr w:type="spellStart"/>
+      <w:r>
+        <w:rPr>
+          <w:rFonts w:ascii="Consolas" w:hAnsi="Consolas" w:cs="Consolas"/>
+          <w:color w:val="0000FF"/>
+          <w:sz w:val="19"/>
+          <w:szCs w:val="19"/>
+        </w:rPr>
+        <w:t>public</w:t>
+      </w:r>
+      <w:proofErr w:type="spellEnd"/>
+      <w:r>
+        <w:rPr>
+          <w:rFonts w:ascii="Consolas" w:hAnsi="Consolas" w:cs="Consolas"/>
+          <w:color w:val="000000"/>
+          <w:sz w:val="19"/>
+          <w:szCs w:val="19"/>
+        </w:rPr>
+        <w:t xml:space="preserve"> </w:t>
+      </w:r>
+      <w:proofErr w:type="spellStart"/>
+      <w:r>
+        <w:rPr>
+          <w:rFonts w:ascii="Consolas" w:hAnsi="Consolas" w:cs="Consolas"/>
+          <w:color w:val="0000FF"/>
+          <w:sz w:val="19"/>
+          <w:szCs w:val="19"/>
+        </w:rPr>
+        <w:t>override</w:t>
+      </w:r>
+      <w:proofErr w:type="spellEnd"/>
+      <w:r>
+        <w:rPr>
+          <w:rFonts w:ascii="Consolas" w:hAnsi="Consolas" w:cs="Consolas"/>
+          <w:color w:val="000000"/>
+          <w:sz w:val="19"/>
+          <w:szCs w:val="19"/>
+        </w:rPr>
+        <w:t xml:space="preserve"> </w:t>
+      </w:r>
+      <w:proofErr w:type="spellStart"/>
+      <w:r>
+        <w:rPr>
+          <w:rFonts w:ascii="Consolas" w:hAnsi="Consolas" w:cs="Consolas"/>
+          <w:color w:val="0000FF"/>
+          <w:sz w:val="19"/>
+          <w:szCs w:val="19"/>
+        </w:rPr>
+        <w:t>string</w:t>
+      </w:r>
+      <w:proofErr w:type="spellEnd"/>
+      <w:r>
+        <w:rPr>
+          <w:rFonts w:ascii="Consolas" w:hAnsi="Consolas" w:cs="Consolas"/>
+          <w:color w:val="000000"/>
+          <w:sz w:val="19"/>
+          <w:szCs w:val="19"/>
+        </w:rPr>
+        <w:t xml:space="preserve"> </w:t>
+      </w:r>
+      <w:proofErr w:type="spellStart"/>
+      <w:proofErr w:type="gramStart"/>
+      <w:r>
+        <w:rPr>
+          <w:rFonts w:ascii="Consolas" w:hAnsi="Consolas" w:cs="Consolas"/>
+          <w:color w:val="000000"/>
+          <w:sz w:val="19"/>
+          <w:szCs w:val="19"/>
+        </w:rPr>
+        <w:t>ToString</w:t>
+      </w:r>
+      <w:proofErr w:type="spellEnd"/>
+      <w:r>
+        <w:rPr>
+          <w:rFonts w:ascii="Consolas" w:hAnsi="Consolas" w:cs="Consolas"/>
+          <w:color w:val="000000"/>
+          <w:sz w:val="19"/>
+          <w:szCs w:val="19"/>
+        </w:rPr>
+        <w:t>(</w:t>
+      </w:r>
+      <w:proofErr w:type="gramEnd"/>
+      <w:r>
+        <w:rPr>
+          <w:rFonts w:ascii="Consolas" w:hAnsi="Consolas" w:cs="Consolas"/>
+          <w:color w:val="000000"/>
+          <w:sz w:val="19"/>
+          <w:szCs w:val="19"/>
+        </w:rPr>
+        <w:t>)</w:t>
+      </w:r>
+    </w:p>
+    <w:p>
+      <w:pPr>
+        <w:autoSpaceDE w:val="0"/>
+        <w:autoSpaceDN w:val="0"/>
+        <w:adjustRightInd w:val="0"/>
+        <w:spacing w:after="0" w:line="240" w:lineRule="auto"/>
+        <w:jc w:val="left"/>
+        <w:rPr>
+          <w:rFonts w:ascii="Consolas" w:hAnsi="Consolas" w:cs="Consolas"/>
+          <w:color w:val="000000"/>
+          <w:sz w:val="19"/>
+          <w:szCs w:val="19"/>
+        </w:rPr>
+      </w:pPr>
+      <w:r>
+        <w:rPr>
+          <w:rFonts w:ascii="Consolas" w:hAnsi="Consolas" w:cs="Consolas"/>
+          <w:color w:val="000000"/>
+          <w:sz w:val="19"/>
+          <w:szCs w:val="19"/>
+        </w:rPr>
+        <w:t xml:space="preserve">        {</w:t>
+      </w:r>
+    </w:p>
+    <w:p>
+      <w:pPr>
+        <w:autoSpaceDE w:val="0"/>
+        <w:autoSpaceDN w:val="0"/>
+        <w:adjustRightInd w:val="0"/>
+        <w:spacing w:after="0" w:line="240" w:lineRule="auto"/>
+        <w:jc w:val="left"/>
+        <w:rPr>
+          <w:rFonts w:ascii="Consolas" w:hAnsi="Consolas" w:cs="Consolas"/>
+          <w:color w:val="000000"/>
+          <w:sz w:val="19"/>
+          <w:szCs w:val="19"/>
+        </w:rPr>
+      </w:pPr>
+      <w:r>
+        <w:rPr>
+          <w:rFonts w:ascii="Consolas" w:hAnsi="Consolas" w:cs="Consolas"/>
+          <w:color w:val="000000"/>
+          <w:sz w:val="19"/>
+          <w:szCs w:val="19"/>
+        </w:rPr>
+        <w:t xml:space="preserve">            </w:t>
+      </w:r>
+      <w:proofErr w:type="spellStart"/>
+      <w:proofErr w:type="gramStart"/>
+      <w:r>
+        <w:rPr>
+          <w:rFonts w:ascii="Consolas" w:hAnsi="Consolas" w:cs="Consolas"/>
+          <w:color w:val="0000FF"/>
+          <w:sz w:val="19"/>
+          <w:szCs w:val="19"/>
+        </w:rPr>
+        <w:t>return</w:t>
+      </w:r>
+      <w:proofErr w:type="spellEnd"/>
+      <w:r>
+        <w:rPr>
+          <w:rFonts w:ascii="Consolas" w:hAnsi="Consolas" w:cs="Consolas"/>
+          <w:color w:val="000000"/>
+          <w:sz w:val="19"/>
+          <w:szCs w:val="19"/>
+        </w:rPr>
+        <w:t xml:space="preserve"> Quarto</w:t>
+      </w:r>
+      <w:proofErr w:type="gramEnd"/>
+      <w:r>
+        <w:rPr>
+          <w:rFonts w:ascii="Consolas" w:hAnsi="Consolas" w:cs="Consolas"/>
+          <w:color w:val="000000"/>
+          <w:sz w:val="19"/>
+          <w:szCs w:val="19"/>
+        </w:rPr>
+        <w:t xml:space="preserve"> + </w:t>
+      </w:r>
+      <w:r>
+        <w:rPr>
+          <w:rFonts w:ascii="Consolas" w:hAnsi="Consolas" w:cs="Consolas"/>
+          <w:color w:val="A31515"/>
+          <w:sz w:val="19"/>
+          <w:szCs w:val="19"/>
+        </w:rPr>
+        <w:t>": "</w:t>
+      </w:r>
+      <w:r>
+        <w:rPr>
+          <w:rFonts w:ascii="Consolas" w:hAnsi="Consolas" w:cs="Consolas"/>
+          <w:color w:val="000000"/>
+          <w:sz w:val="19"/>
+          <w:szCs w:val="19"/>
+        </w:rPr>
+        <w:t xml:space="preserve"> + Nome + </w:t>
+      </w:r>
+      <w:r>
+        <w:rPr>
+          <w:rFonts w:ascii="Consolas" w:hAnsi="Consolas" w:cs="Consolas"/>
+          <w:color w:val="A31515"/>
+          <w:sz w:val="19"/>
+          <w:szCs w:val="19"/>
+        </w:rPr>
+        <w:t>", "</w:t>
+      </w:r>
+      <w:r>
+        <w:rPr>
+          <w:rFonts w:ascii="Consolas" w:hAnsi="Consolas" w:cs="Consolas"/>
+          <w:color w:val="000000"/>
+          <w:sz w:val="19"/>
+          <w:szCs w:val="19"/>
+        </w:rPr>
+        <w:t xml:space="preserve"> + </w:t>
+      </w:r>
+      <w:proofErr w:type="spellStart"/>
+      <w:r>
+        <w:rPr>
+          <w:rFonts w:ascii="Consolas" w:hAnsi="Consolas" w:cs="Consolas"/>
+          <w:color w:val="000000"/>
+          <w:sz w:val="19"/>
+          <w:szCs w:val="19"/>
+        </w:rPr>
+        <w:t>Email</w:t>
+      </w:r>
+      <w:proofErr w:type="spellEnd"/>
+      <w:r>
+        <w:rPr>
+          <w:rFonts w:ascii="Consolas" w:hAnsi="Consolas" w:cs="Consolas"/>
+          <w:color w:val="000000"/>
+          <w:sz w:val="19"/>
+          <w:szCs w:val="19"/>
+        </w:rPr>
+        <w:t>;</w:t>
+      </w:r>
+    </w:p>
+    <w:p>
+      <w:pPr>
+        <w:autoSpaceDE w:val="0"/>
+        <w:autoSpaceDN w:val="0"/>
+        <w:adjustRightInd w:val="0"/>
+        <w:spacing w:after="0" w:line="240" w:lineRule="auto"/>
+        <w:jc w:val="left"/>
+        <w:rPr>
+          <w:rFonts w:ascii="Consolas" w:hAnsi="Consolas" w:cs="Consolas"/>
+          <w:color w:val="000000"/>
+          <w:sz w:val="19"/>
+          <w:szCs w:val="19"/>
+        </w:rPr>
+      </w:pPr>
+      <w:r>
+        <w:rPr>
+          <w:rFonts w:ascii="Consolas" w:hAnsi="Consolas" w:cs="Consolas"/>
+          <w:color w:val="000000"/>
+          <w:sz w:val="19"/>
+          <w:szCs w:val="19"/>
+        </w:rPr>
+        <w:t xml:space="preserve">        }</w:t>
+      </w:r>
+    </w:p>
+    <w:p>
+      <w:pPr>
+        <w:autoSpaceDE w:val="0"/>
+        <w:autoSpaceDN w:val="0"/>
+        <w:adjustRightInd w:val="0"/>
+        <w:spacing w:after="0" w:line="240" w:lineRule="auto"/>
+        <w:jc w:val="left"/>
+        <w:rPr>
+          <w:rFonts w:ascii="Consolas" w:hAnsi="Consolas" w:cs="Consolas"/>
+          <w:color w:val="000000"/>
+          <w:sz w:val="19"/>
+          <w:szCs w:val="19"/>
+        </w:rPr>
+      </w:pPr>
+      <w:r>
+        <w:rPr>
+          <w:rFonts w:ascii="Consolas" w:hAnsi="Consolas" w:cs="Consolas"/>
+          <w:color w:val="000000"/>
+          <w:sz w:val="19"/>
+          <w:szCs w:val="19"/>
+        </w:rPr>
+        <w:t xml:space="preserve">    }</w:t>
+      </w:r>
+    </w:p>
+    <w:p>
+      <w:pPr>
+        <w:autoSpaceDE w:val="0"/>
+        <w:autoSpaceDN w:val="0"/>
+        <w:adjustRightInd w:val="0"/>
+        <w:spacing w:after="0" w:line="240" w:lineRule="auto"/>
+        <w:jc w:val="left"/>
+        <w:rPr>
+          <w:rFonts w:ascii="Consolas" w:hAnsi="Consolas" w:cs="Consolas"/>
+          <w:color w:val="000000"/>
+          <w:sz w:val="19"/>
+          <w:szCs w:val="19"/>
+        </w:rPr>
+      </w:pPr>
+      <w:r>
+        <w:rPr>
+          <w:rFonts w:ascii="Consolas" w:hAnsi="Consolas" w:cs="Consolas"/>
+          <w:color w:val="000000"/>
+          <w:sz w:val="19"/>
+          <w:szCs w:val="19"/>
+        </w:rPr>
+        <w:t>}</w:t>
+      </w:r>
+    </w:p>
+    <w:p>
+      <w:pPr>
+        <w:spacing w:line="259" w:lineRule="auto"/>
+        <w:jc w:val="left"/>
+      </w:pPr>
+      <w:r>
+        <w:br w:type="page"/>
+      </w:r>
+    </w:p>
+    <w:p>
+      <w:r>
+        <w:lastRenderedPageBreak/>
+        <w:t xml:space="preserve">Código principal </w:t>
+      </w:r>
+    </w:p>
+    <w:p>
+      <w:pPr>
+        <w:autoSpaceDE w:val="0"/>
+        <w:autoSpaceDN w:val="0"/>
+        <w:adjustRightInd w:val="0"/>
+        <w:spacing w:after="0" w:line="240" w:lineRule="auto"/>
+        <w:jc w:val="left"/>
+        <w:rPr>
+          <w:rFonts w:ascii="Consolas" w:hAnsi="Consolas" w:cs="Consolas"/>
+          <w:color w:val="000000"/>
+          <w:sz w:val="19"/>
+          <w:szCs w:val="19"/>
+        </w:rPr>
+      </w:pPr>
+      <w:proofErr w:type="spellStart"/>
+      <w:r>
+        <w:rPr>
+          <w:rFonts w:ascii="Consolas" w:hAnsi="Consolas" w:cs="Consolas"/>
+          <w:color w:val="0000FF"/>
+          <w:sz w:val="19"/>
+          <w:szCs w:val="19"/>
+        </w:rPr>
+        <w:t>using</w:t>
+      </w:r>
+      <w:proofErr w:type="spellEnd"/>
+      <w:r>
+        <w:rPr>
+          <w:rFonts w:ascii="Consolas" w:hAnsi="Consolas" w:cs="Consolas"/>
+          <w:color w:val="000000"/>
+          <w:sz w:val="19"/>
+          <w:szCs w:val="19"/>
+        </w:rPr>
+        <w:t xml:space="preserve"> System;</w:t>
+      </w:r>
+    </w:p>
+    <w:p>
+      <w:pPr>
+        <w:autoSpaceDE w:val="0"/>
+        <w:autoSpaceDN w:val="0"/>
+        <w:adjustRightInd w:val="0"/>
+        <w:spacing w:after="0" w:line="240" w:lineRule="auto"/>
+        <w:jc w:val="left"/>
+        <w:rPr>
+          <w:rFonts w:ascii="Consolas" w:hAnsi="Consolas" w:cs="Consolas"/>
+          <w:color w:val="000000"/>
+          <w:sz w:val="19"/>
+          <w:szCs w:val="19"/>
+        </w:rPr>
+      </w:pPr>
+    </w:p>
+    <w:p>
+      <w:pPr>
+        <w:autoSpaceDE w:val="0"/>
+        <w:autoSpaceDN w:val="0"/>
+        <w:adjustRightInd w:val="0"/>
+        <w:spacing w:after="0" w:line="240" w:lineRule="auto"/>
+        <w:jc w:val="left"/>
+        <w:rPr>
+          <w:rFonts w:ascii="Consolas" w:hAnsi="Consolas" w:cs="Consolas"/>
+          <w:color w:val="000000"/>
+          <w:sz w:val="19"/>
+          <w:szCs w:val="19"/>
+        </w:rPr>
+      </w:pPr>
+      <w:proofErr w:type="spellStart"/>
+      <w:proofErr w:type="gramStart"/>
+      <w:r>
+        <w:rPr>
+          <w:rFonts w:ascii="Consolas" w:hAnsi="Consolas" w:cs="Consolas"/>
+          <w:color w:val="0000FF"/>
+          <w:sz w:val="19"/>
+          <w:szCs w:val="19"/>
+        </w:rPr>
+        <w:t>namespace</w:t>
+      </w:r>
+      <w:proofErr w:type="spellEnd"/>
+      <w:r>
+        <w:rPr>
+          <w:rFonts w:ascii="Consolas" w:hAnsi="Consolas" w:cs="Consolas"/>
+          <w:color w:val="000000"/>
+          <w:sz w:val="19"/>
+          <w:szCs w:val="19"/>
+        </w:rPr>
+        <w:t xml:space="preserve"> Pensionado</w:t>
+      </w:r>
+      <w:proofErr w:type="gramEnd"/>
+    </w:p>
+    <w:p>
+      <w:pPr>
+        <w:autoSpaceDE w:val="0"/>
+        <w:autoSpaceDN w:val="0"/>
+        <w:adjustRightInd w:val="0"/>
+        <w:spacing w:after="0" w:line="240" w:lineRule="auto"/>
+        <w:jc w:val="left"/>
+        <w:rPr>
+          <w:rFonts w:ascii="Consolas" w:hAnsi="Consolas" w:cs="Consolas"/>
+          <w:color w:val="000000"/>
+          <w:sz w:val="19"/>
+          <w:szCs w:val="19"/>
+        </w:rPr>
+      </w:pPr>
+      <w:r>
+        <w:rPr>
+          <w:rFonts w:ascii="Consolas" w:hAnsi="Consolas" w:cs="Consolas"/>
+          <w:color w:val="000000"/>
+          <w:sz w:val="19"/>
+          <w:szCs w:val="19"/>
+        </w:rPr>
+        <w:t>{</w:t>
+      </w:r>
+    </w:p>
+    <w:p>
+      <w:pPr>
+        <w:autoSpaceDE w:val="0"/>
+        <w:autoSpaceDN w:val="0"/>
+        <w:adjustRightInd w:val="0"/>
+        <w:spacing w:after="0" w:line="240" w:lineRule="auto"/>
+        <w:jc w:val="left"/>
+        <w:rPr>
+          <w:rFonts w:ascii="Consolas" w:hAnsi="Consolas" w:cs="Consolas"/>
+          <w:color w:val="000000"/>
+          <w:sz w:val="19"/>
+          <w:szCs w:val="19"/>
+        </w:rPr>
+      </w:pPr>
+      <w:r>
+        <w:rPr>
+          <w:rFonts w:ascii="Consolas" w:hAnsi="Consolas" w:cs="Consolas"/>
+          <w:color w:val="000000"/>
+          <w:sz w:val="19"/>
+          <w:szCs w:val="19"/>
+        </w:rPr>
+        <w:t xml:space="preserve">    </w:t>
+      </w:r>
+      <w:proofErr w:type="spellStart"/>
+      <w:r>
+        <w:rPr>
+          <w:rFonts w:ascii="Consolas" w:hAnsi="Consolas" w:cs="Consolas"/>
+          <w:color w:val="0000FF"/>
+          <w:sz w:val="19"/>
+          <w:szCs w:val="19"/>
+        </w:rPr>
+        <w:t>class</w:t>
+      </w:r>
+      <w:proofErr w:type="spellEnd"/>
+      <w:r>
+        <w:rPr>
+          <w:rFonts w:ascii="Consolas" w:hAnsi="Consolas" w:cs="Consolas"/>
+          <w:color w:val="000000"/>
+          <w:sz w:val="19"/>
+          <w:szCs w:val="19"/>
+        </w:rPr>
+        <w:t xml:space="preserve"> </w:t>
+      </w:r>
+      <w:proofErr w:type="spellStart"/>
+      <w:r>
+        <w:rPr>
+          <w:rFonts w:ascii="Consolas" w:hAnsi="Consolas" w:cs="Consolas"/>
+          <w:color w:val="2B91AF"/>
+          <w:sz w:val="19"/>
+          <w:szCs w:val="19"/>
+        </w:rPr>
+        <w:t>Program</w:t>
+      </w:r>
+      <w:proofErr w:type="spellEnd"/>
+    </w:p>
+    <w:p>
+      <w:pPr>
+        <w:autoSpaceDE w:val="0"/>
+        <w:autoSpaceDN w:val="0"/>
+        <w:adjustRightInd w:val="0"/>
+        <w:spacing w:after="0" w:line="240" w:lineRule="auto"/>
+        <w:jc w:val="left"/>
+        <w:rPr>
+          <w:rFonts w:ascii="Consolas" w:hAnsi="Consolas" w:cs="Consolas"/>
+          <w:color w:val="000000"/>
+          <w:sz w:val="19"/>
+          <w:szCs w:val="19"/>
+        </w:rPr>
+      </w:pPr>
+      <w:r>
+        <w:rPr>
+          <w:rFonts w:ascii="Consolas" w:hAnsi="Consolas" w:cs="Consolas"/>
+          <w:color w:val="000000"/>
+          <w:sz w:val="19"/>
+          <w:szCs w:val="19"/>
+        </w:rPr>
+        <w:t xml:space="preserve">    {</w:t>
+      </w:r>
+    </w:p>
+    <w:p>
+      <w:pPr>
+        <w:autoSpaceDE w:val="0"/>
+        <w:autoSpaceDN w:val="0"/>
+        <w:adjustRightInd w:val="0"/>
+        <w:spacing w:after="0" w:line="240" w:lineRule="auto"/>
+        <w:jc w:val="left"/>
+        <w:rPr>
+          <w:rFonts w:ascii="Consolas" w:hAnsi="Consolas" w:cs="Consolas"/>
+          <w:color w:val="000000"/>
+          <w:sz w:val="19"/>
+          <w:szCs w:val="19"/>
+        </w:rPr>
+      </w:pPr>
+      <w:r>
+        <w:rPr>
+          <w:rFonts w:ascii="Consolas" w:hAnsi="Consolas" w:cs="Consolas"/>
+          <w:color w:val="000000"/>
+          <w:sz w:val="19"/>
+          <w:szCs w:val="19"/>
+        </w:rPr>
+        <w:t xml:space="preserve">        </w:t>
+      </w:r>
+      <w:proofErr w:type="spellStart"/>
+      <w:r>
+        <w:rPr>
+          <w:rFonts w:ascii="Consolas" w:hAnsi="Consolas" w:cs="Consolas"/>
+          <w:color w:val="0000FF"/>
+          <w:sz w:val="19"/>
+          <w:szCs w:val="19"/>
+        </w:rPr>
+        <w:t>static</w:t>
+      </w:r>
+      <w:proofErr w:type="spellEnd"/>
+      <w:r>
+        <w:rPr>
+          <w:rFonts w:ascii="Consolas" w:hAnsi="Consolas" w:cs="Consolas"/>
+          <w:color w:val="000000"/>
+          <w:sz w:val="19"/>
+          <w:szCs w:val="19"/>
+        </w:rPr>
+        <w:t xml:space="preserve"> </w:t>
+      </w:r>
+      <w:proofErr w:type="spellStart"/>
+      <w:r>
+        <w:rPr>
+          <w:rFonts w:ascii="Consolas" w:hAnsi="Consolas" w:cs="Consolas"/>
+          <w:color w:val="0000FF"/>
+          <w:sz w:val="19"/>
+          <w:szCs w:val="19"/>
+        </w:rPr>
+        <w:t>void</w:t>
+      </w:r>
+      <w:proofErr w:type="spellEnd"/>
+      <w:r>
+        <w:rPr>
+          <w:rFonts w:ascii="Consolas" w:hAnsi="Consolas" w:cs="Consolas"/>
+          <w:color w:val="000000"/>
+          <w:sz w:val="19"/>
+          <w:szCs w:val="19"/>
+        </w:rPr>
+        <w:t xml:space="preserve"> </w:t>
+      </w:r>
+      <w:proofErr w:type="spellStart"/>
+      <w:r>
+        <w:rPr>
+          <w:rFonts w:ascii="Consolas" w:hAnsi="Consolas" w:cs="Consolas"/>
+          <w:color w:val="000000"/>
+          <w:sz w:val="19"/>
+          <w:szCs w:val="19"/>
+        </w:rPr>
+        <w:t>Main</w:t>
+      </w:r>
+      <w:proofErr w:type="spellEnd"/>
+      <w:r>
+        <w:rPr>
+          <w:rFonts w:ascii="Consolas" w:hAnsi="Consolas" w:cs="Consolas"/>
+          <w:color w:val="000000"/>
+          <w:sz w:val="19"/>
+          <w:szCs w:val="19"/>
+        </w:rPr>
+        <w:t>(</w:t>
+      </w:r>
+      <w:proofErr w:type="spellStart"/>
+      <w:proofErr w:type="gramStart"/>
+      <w:r>
+        <w:rPr>
+          <w:rFonts w:ascii="Consolas" w:hAnsi="Consolas" w:cs="Consolas"/>
+          <w:color w:val="0000FF"/>
+          <w:sz w:val="19"/>
+          <w:szCs w:val="19"/>
+        </w:rPr>
+        <w:t>string</w:t>
+      </w:r>
+      <w:proofErr w:type="spellEnd"/>
+      <w:r>
+        <w:rPr>
+          <w:rFonts w:ascii="Consolas" w:hAnsi="Consolas" w:cs="Consolas"/>
+          <w:color w:val="000000"/>
+          <w:sz w:val="19"/>
+          <w:szCs w:val="19"/>
+        </w:rPr>
+        <w:t>[</w:t>
+      </w:r>
+      <w:proofErr w:type="gramEnd"/>
+      <w:r>
+        <w:rPr>
+          <w:rFonts w:ascii="Consolas" w:hAnsi="Consolas" w:cs="Consolas"/>
+          <w:color w:val="000000"/>
+          <w:sz w:val="19"/>
+          <w:szCs w:val="19"/>
+        </w:rPr>
+        <w:t xml:space="preserve">] </w:t>
+      </w:r>
+      <w:proofErr w:type="spellStart"/>
+      <w:r>
+        <w:rPr>
+          <w:rFonts w:ascii="Consolas" w:hAnsi="Consolas" w:cs="Consolas"/>
+          <w:color w:val="000000"/>
+          <w:sz w:val="19"/>
+          <w:szCs w:val="19"/>
+        </w:rPr>
+        <w:t>args</w:t>
+      </w:r>
+      <w:proofErr w:type="spellEnd"/>
+      <w:r>
+        <w:rPr>
+          <w:rFonts w:ascii="Consolas" w:hAnsi="Consolas" w:cs="Consolas"/>
+          <w:color w:val="000000"/>
+          <w:sz w:val="19"/>
+          <w:szCs w:val="19"/>
+        </w:rPr>
+        <w:t>)</w:t>
+      </w:r>
+    </w:p>
+    <w:p>
+      <w:pPr>
+        <w:autoSpaceDE w:val="0"/>
+        <w:autoSpaceDN w:val="0"/>
+        <w:adjustRightInd w:val="0"/>
+        <w:spacing w:after="0" w:line="240" w:lineRule="auto"/>
+        <w:jc w:val="left"/>
+        <w:rPr>
+          <w:rFonts w:ascii="Consolas" w:hAnsi="Consolas" w:cs="Consolas"/>
+          <w:color w:val="000000"/>
+          <w:sz w:val="19"/>
+          <w:szCs w:val="19"/>
+        </w:rPr>
+      </w:pPr>
+      <w:r>
+        <w:rPr>
+          <w:rFonts w:ascii="Consolas" w:hAnsi="Consolas" w:cs="Consolas"/>
+          <w:color w:val="000000"/>
+          <w:sz w:val="19"/>
+          <w:szCs w:val="19"/>
+        </w:rPr>
+        <w:t xml:space="preserve">        {</w:t>
+      </w:r>
+    </w:p>
+    <w:p>
+      <w:pPr>
+        <w:autoSpaceDE w:val="0"/>
+        <w:autoSpaceDN w:val="0"/>
+        <w:adjustRightInd w:val="0"/>
+        <w:spacing w:after="0" w:line="240" w:lineRule="auto"/>
+        <w:jc w:val="left"/>
+        <w:rPr>
+          <w:rFonts w:ascii="Consolas" w:hAnsi="Consolas" w:cs="Consolas"/>
+          <w:color w:val="000000"/>
+          <w:sz w:val="19"/>
+          <w:szCs w:val="19"/>
+        </w:rPr>
+      </w:pPr>
+      <w:r>
+        <w:rPr>
+          <w:rFonts w:ascii="Consolas" w:hAnsi="Consolas" w:cs="Consolas"/>
+          <w:color w:val="000000"/>
+          <w:sz w:val="19"/>
+          <w:szCs w:val="19"/>
+        </w:rPr>
+        <w:t xml:space="preserve">            </w:t>
+      </w:r>
+      <w:proofErr w:type="gramStart"/>
+      <w:r>
+        <w:rPr>
+          <w:rFonts w:ascii="Consolas" w:hAnsi="Consolas" w:cs="Consolas"/>
+          <w:color w:val="000000"/>
+          <w:sz w:val="19"/>
+          <w:szCs w:val="19"/>
+        </w:rPr>
+        <w:t>Cliente[</w:t>
+      </w:r>
+      <w:proofErr w:type="gramEnd"/>
+      <w:r>
+        <w:rPr>
+          <w:rFonts w:ascii="Consolas" w:hAnsi="Consolas" w:cs="Consolas"/>
+          <w:color w:val="000000"/>
+          <w:sz w:val="19"/>
+          <w:szCs w:val="19"/>
+        </w:rPr>
+        <w:t xml:space="preserve">] </w:t>
+      </w:r>
+      <w:proofErr w:type="spellStart"/>
+      <w:r>
+        <w:rPr>
+          <w:rFonts w:ascii="Consolas" w:hAnsi="Consolas" w:cs="Consolas"/>
+          <w:color w:val="000000"/>
+          <w:sz w:val="19"/>
+          <w:szCs w:val="19"/>
+        </w:rPr>
+        <w:t>cli</w:t>
+      </w:r>
+      <w:proofErr w:type="spellEnd"/>
+      <w:r>
+        <w:rPr>
+          <w:rFonts w:ascii="Consolas" w:hAnsi="Consolas" w:cs="Consolas"/>
+          <w:color w:val="000000"/>
+          <w:sz w:val="19"/>
+          <w:szCs w:val="19"/>
+        </w:rPr>
+        <w:t xml:space="preserve"> = </w:t>
+      </w:r>
+      <w:r>
+        <w:rPr>
+          <w:rFonts w:ascii="Consolas" w:hAnsi="Consolas" w:cs="Consolas"/>
+          <w:color w:val="0000FF"/>
+          <w:sz w:val="19"/>
+          <w:szCs w:val="19"/>
+        </w:rPr>
+        <w:t>new</w:t>
+      </w:r>
+      <w:r>
+        <w:rPr>
+          <w:rFonts w:ascii="Consolas" w:hAnsi="Consolas" w:cs="Consolas"/>
+          <w:color w:val="000000"/>
+          <w:sz w:val="19"/>
+          <w:szCs w:val="19"/>
+        </w:rPr>
+        <w:t xml:space="preserve"> Cliente[10];</w:t>
+      </w:r>
+    </w:p>
+    <w:p>
+      <w:pPr>
+        <w:autoSpaceDE w:val="0"/>
+        <w:autoSpaceDN w:val="0"/>
+        <w:adjustRightInd w:val="0"/>
+        <w:spacing w:after="0" w:line="240" w:lineRule="auto"/>
+        <w:jc w:val="left"/>
+        <w:rPr>
+          <w:rFonts w:ascii="Consolas" w:hAnsi="Consolas" w:cs="Consolas"/>
+          <w:color w:val="000000"/>
+          <w:sz w:val="19"/>
+          <w:szCs w:val="19"/>
+        </w:rPr>
+      </w:pPr>
+    </w:p>
+    <w:p>
+      <w:pPr>
+        <w:autoSpaceDE w:val="0"/>
+        <w:autoSpaceDN w:val="0"/>
+        <w:adjustRightInd w:val="0"/>
+        <w:spacing w:after="0" w:line="240" w:lineRule="auto"/>
+        <w:jc w:val="left"/>
+        <w:rPr>
+          <w:rFonts w:ascii="Consolas" w:hAnsi="Consolas" w:cs="Consolas"/>
+          <w:color w:val="000000"/>
+          <w:sz w:val="19"/>
+          <w:szCs w:val="19"/>
+        </w:rPr>
+      </w:pPr>
+      <w:r>
+        <w:rPr>
+          <w:rFonts w:ascii="Consolas" w:hAnsi="Consolas" w:cs="Consolas"/>
+          <w:color w:val="000000"/>
+          <w:sz w:val="19"/>
+          <w:szCs w:val="19"/>
+        </w:rPr>
+        <w:t xml:space="preserve">            </w:t>
+      </w:r>
+      <w:proofErr w:type="spellStart"/>
+      <w:r>
+        <w:rPr>
+          <w:rFonts w:ascii="Consolas" w:hAnsi="Consolas" w:cs="Consolas"/>
+          <w:color w:val="000000"/>
+          <w:sz w:val="19"/>
+          <w:szCs w:val="19"/>
+        </w:rPr>
+        <w:t>Console.Write</w:t>
+      </w:r>
+      <w:proofErr w:type="spellEnd"/>
+      <w:r>
+        <w:rPr>
+          <w:rFonts w:ascii="Consolas" w:hAnsi="Consolas" w:cs="Consolas"/>
+          <w:color w:val="000000"/>
+          <w:sz w:val="19"/>
+          <w:szCs w:val="19"/>
+        </w:rPr>
+        <w:t>(</w:t>
+      </w:r>
+      <w:r>
+        <w:rPr>
+          <w:rFonts w:ascii="Consolas" w:hAnsi="Consolas" w:cs="Consolas"/>
+          <w:color w:val="A31515"/>
+          <w:sz w:val="19"/>
+          <w:szCs w:val="19"/>
+        </w:rPr>
+        <w:t>"Quantos quartos serão alugados? "</w:t>
+      </w:r>
+      <w:r>
+        <w:rPr>
+          <w:rFonts w:ascii="Consolas" w:hAnsi="Consolas" w:cs="Consolas"/>
+          <w:color w:val="000000"/>
+          <w:sz w:val="19"/>
+          <w:szCs w:val="19"/>
+        </w:rPr>
+        <w:t>);</w:t>
+      </w:r>
+    </w:p>
+    <w:p>
+      <w:pPr>
+        <w:autoSpaceDE w:val="0"/>
+        <w:autoSpaceDN w:val="0"/>
+        <w:adjustRightInd w:val="0"/>
+        <w:spacing w:after="0" w:line="240" w:lineRule="auto"/>
+        <w:jc w:val="left"/>
+        <w:rPr>
+          <w:rFonts w:ascii="Consolas" w:hAnsi="Consolas" w:cs="Consolas"/>
+          <w:color w:val="000000"/>
+          <w:sz w:val="19"/>
+          <w:szCs w:val="19"/>
+        </w:rPr>
+      </w:pPr>
+      <w:r>
+        <w:rPr>
+          <w:rFonts w:ascii="Consolas" w:hAnsi="Consolas" w:cs="Consolas"/>
+          <w:color w:val="000000"/>
+          <w:sz w:val="19"/>
+          <w:szCs w:val="19"/>
+        </w:rPr>
+        <w:t xml:space="preserve">            </w:t>
+      </w:r>
+      <w:proofErr w:type="spellStart"/>
+      <w:r>
+        <w:rPr>
+          <w:rFonts w:ascii="Consolas" w:hAnsi="Consolas" w:cs="Consolas"/>
+          <w:color w:val="0000FF"/>
+          <w:sz w:val="19"/>
+          <w:szCs w:val="19"/>
+        </w:rPr>
+        <w:t>int</w:t>
+      </w:r>
+      <w:proofErr w:type="spellEnd"/>
+      <w:r>
+        <w:rPr>
+          <w:rFonts w:ascii="Consolas" w:hAnsi="Consolas" w:cs="Consolas"/>
+          <w:color w:val="000000"/>
+          <w:sz w:val="19"/>
+          <w:szCs w:val="19"/>
+        </w:rPr>
+        <w:t xml:space="preserve"> n = </w:t>
+      </w:r>
+      <w:proofErr w:type="spellStart"/>
+      <w:proofErr w:type="gramStart"/>
+      <w:r>
+        <w:rPr>
+          <w:rFonts w:ascii="Consolas" w:hAnsi="Consolas" w:cs="Consolas"/>
+          <w:color w:val="0000FF"/>
+          <w:sz w:val="19"/>
+          <w:szCs w:val="19"/>
+        </w:rPr>
+        <w:t>int</w:t>
+      </w:r>
+      <w:r>
+        <w:rPr>
+          <w:rFonts w:ascii="Consolas" w:hAnsi="Consolas" w:cs="Consolas"/>
+          <w:color w:val="000000"/>
+          <w:sz w:val="19"/>
+          <w:szCs w:val="19"/>
+        </w:rPr>
+        <w:t>.Parse</w:t>
+      </w:r>
+      <w:proofErr w:type="spellEnd"/>
+      <w:proofErr w:type="gramEnd"/>
+      <w:r>
+        <w:rPr>
+          <w:rFonts w:ascii="Consolas" w:hAnsi="Consolas" w:cs="Consolas"/>
+          <w:color w:val="000000"/>
+          <w:sz w:val="19"/>
+          <w:szCs w:val="19"/>
+        </w:rPr>
+        <w:t>(</w:t>
+      </w:r>
+      <w:proofErr w:type="spellStart"/>
+      <w:r>
+        <w:rPr>
+          <w:rFonts w:ascii="Consolas" w:hAnsi="Consolas" w:cs="Consolas"/>
+          <w:color w:val="000000"/>
+          <w:sz w:val="19"/>
+          <w:szCs w:val="19"/>
+        </w:rPr>
+        <w:t>Console.ReadLine</w:t>
+      </w:r>
+      <w:proofErr w:type="spellEnd"/>
+      <w:r>
+        <w:rPr>
+          <w:rFonts w:ascii="Consolas" w:hAnsi="Consolas" w:cs="Consolas"/>
+          <w:color w:val="000000"/>
+          <w:sz w:val="19"/>
+          <w:szCs w:val="19"/>
+        </w:rPr>
+        <w:t>());</w:t>
+      </w:r>
+    </w:p>
+    <w:p>
+      <w:pPr>
+        <w:autoSpaceDE w:val="0"/>
+        <w:autoSpaceDN w:val="0"/>
+        <w:adjustRightInd w:val="0"/>
+        <w:spacing w:after="0" w:line="240" w:lineRule="auto"/>
+        <w:jc w:val="left"/>
+        <w:rPr>
+          <w:rFonts w:ascii="Consolas" w:hAnsi="Consolas" w:cs="Consolas"/>
+          <w:color w:val="000000"/>
+          <w:sz w:val="19"/>
+          <w:szCs w:val="19"/>
+        </w:rPr>
+      </w:pPr>
+      <w:r>
+        <w:rPr>
+          <w:rFonts w:ascii="Consolas" w:hAnsi="Consolas" w:cs="Consolas"/>
+          <w:color w:val="000000"/>
+          <w:sz w:val="19"/>
+          <w:szCs w:val="19"/>
+        </w:rPr>
+        <w:t xml:space="preserve">            </w:t>
+      </w:r>
+      <w:proofErr w:type="spellStart"/>
+      <w:r>
+        <w:rPr>
+          <w:rFonts w:ascii="Consolas" w:hAnsi="Consolas" w:cs="Consolas"/>
+          <w:color w:val="000000"/>
+          <w:sz w:val="19"/>
+          <w:szCs w:val="19"/>
+        </w:rPr>
+        <w:t>Console.WriteLine</w:t>
+      </w:r>
+      <w:proofErr w:type="spellEnd"/>
+      <w:r>
+        <w:rPr>
+          <w:rFonts w:ascii="Consolas" w:hAnsi="Consolas" w:cs="Consolas"/>
+          <w:color w:val="000000"/>
+          <w:sz w:val="19"/>
+          <w:szCs w:val="19"/>
+        </w:rPr>
+        <w:t>();</w:t>
+      </w:r>
+    </w:p>
+    <w:p>
+      <w:pPr>
+        <w:autoSpaceDE w:val="0"/>
+        <w:autoSpaceDN w:val="0"/>
+        <w:adjustRightInd w:val="0"/>
+        <w:spacing w:after="0" w:line="240" w:lineRule="auto"/>
+        <w:jc w:val="left"/>
+        <w:rPr>
+          <w:rFonts w:ascii="Consolas" w:hAnsi="Consolas" w:cs="Consolas"/>
+          <w:color w:val="000000"/>
+          <w:sz w:val="19"/>
+          <w:szCs w:val="19"/>
+        </w:rPr>
+      </w:pPr>
+    </w:p>
+    <w:p>
+      <w:pPr>
+        <w:autoSpaceDE w:val="0"/>
+        <w:autoSpaceDN w:val="0"/>
+        <w:adjustRightInd w:val="0"/>
+        <w:spacing w:after="0" w:line="240" w:lineRule="auto"/>
+        <w:jc w:val="left"/>
+        <w:rPr>
+          <w:rFonts w:ascii="Consolas" w:hAnsi="Consolas" w:cs="Consolas"/>
+          <w:color w:val="000000"/>
+          <w:sz w:val="19"/>
+          <w:szCs w:val="19"/>
+        </w:rPr>
+      </w:pPr>
+      <w:r>
+        <w:rPr>
+          <w:rFonts w:ascii="Consolas" w:hAnsi="Consolas" w:cs="Consolas"/>
+          <w:color w:val="000000"/>
+          <w:sz w:val="19"/>
+          <w:szCs w:val="19"/>
+        </w:rPr>
+        <w:t xml:space="preserve">            </w:t>
+      </w:r>
+      <w:r>
+        <w:rPr>
+          <w:rFonts w:ascii="Consolas" w:hAnsi="Consolas" w:cs="Consolas"/>
+          <w:color w:val="0000FF"/>
+          <w:sz w:val="19"/>
+          <w:szCs w:val="19"/>
+        </w:rPr>
+        <w:t>for</w:t>
+      </w:r>
+      <w:r>
+        <w:rPr>
+          <w:rFonts w:ascii="Consolas" w:hAnsi="Consolas" w:cs="Consolas"/>
+          <w:color w:val="000000"/>
+          <w:sz w:val="19"/>
+          <w:szCs w:val="19"/>
+        </w:rPr>
+        <w:t xml:space="preserve"> </w:t>
+      </w:r>
+      <w:proofErr w:type="gramStart"/>
+      <w:r>
+        <w:rPr>
+          <w:rFonts w:ascii="Consolas" w:hAnsi="Consolas" w:cs="Consolas"/>
+          <w:color w:val="000000"/>
+          <w:sz w:val="19"/>
+          <w:szCs w:val="19"/>
+        </w:rPr>
+        <w:t xml:space="preserve">( </w:t>
+      </w:r>
+      <w:proofErr w:type="spellStart"/>
+      <w:r>
+        <w:rPr>
+          <w:rFonts w:ascii="Consolas" w:hAnsi="Consolas" w:cs="Consolas"/>
+          <w:color w:val="0000FF"/>
+          <w:sz w:val="19"/>
+          <w:szCs w:val="19"/>
+        </w:rPr>
+        <w:t>int</w:t>
+      </w:r>
+      <w:proofErr w:type="spellEnd"/>
+      <w:proofErr w:type="gramEnd"/>
+      <w:r>
+        <w:rPr>
+          <w:rFonts w:ascii="Consolas" w:hAnsi="Consolas" w:cs="Consolas"/>
+          <w:color w:val="000000"/>
+          <w:sz w:val="19"/>
+          <w:szCs w:val="19"/>
+        </w:rPr>
+        <w:t xml:space="preserve"> i = 0; i &lt; n; i++ )</w:t>
+      </w:r>
+    </w:p>
+    <w:p>
+      <w:pPr>
+        <w:autoSpaceDE w:val="0"/>
+        <w:autoSpaceDN w:val="0"/>
+        <w:adjustRightInd w:val="0"/>
+        <w:spacing w:after="0" w:line="240" w:lineRule="auto"/>
+        <w:jc w:val="left"/>
+        <w:rPr>
+          <w:rFonts w:ascii="Consolas" w:hAnsi="Consolas" w:cs="Consolas"/>
+          <w:color w:val="000000"/>
+          <w:sz w:val="19"/>
+          <w:szCs w:val="19"/>
+        </w:rPr>
+      </w:pPr>
+      <w:r>
+        <w:rPr>
+          <w:rFonts w:ascii="Consolas" w:hAnsi="Consolas" w:cs="Consolas"/>
+          <w:color w:val="000000"/>
+          <w:sz w:val="19"/>
+          <w:szCs w:val="19"/>
+        </w:rPr>
+        <w:t xml:space="preserve">            {</w:t>
+      </w:r>
+    </w:p>
+    <w:p>
+      <w:pPr>
+        <w:autoSpaceDE w:val="0"/>
+        <w:autoSpaceDN w:val="0"/>
+        <w:adjustRightInd w:val="0"/>
+        <w:spacing w:after="0" w:line="240" w:lineRule="auto"/>
+        <w:jc w:val="left"/>
+        <w:rPr>
+          <w:rFonts w:ascii="Consolas" w:hAnsi="Consolas" w:cs="Consolas"/>
+          <w:color w:val="000000"/>
+          <w:sz w:val="19"/>
+          <w:szCs w:val="19"/>
+        </w:rPr>
+      </w:pPr>
+      <w:r>
+        <w:rPr>
+          <w:rFonts w:ascii="Consolas" w:hAnsi="Consolas" w:cs="Consolas"/>
+          <w:color w:val="000000"/>
+          <w:sz w:val="19"/>
+          <w:szCs w:val="19"/>
+        </w:rPr>
+        <w:t xml:space="preserve">                </w:t>
+      </w:r>
+      <w:proofErr w:type="spellStart"/>
+      <w:r>
+        <w:rPr>
+          <w:rFonts w:ascii="Consolas" w:hAnsi="Consolas" w:cs="Consolas"/>
+          <w:color w:val="000000"/>
+          <w:sz w:val="19"/>
+          <w:szCs w:val="19"/>
+        </w:rPr>
+        <w:t>Console.WriteLine</w:t>
+      </w:r>
+      <w:proofErr w:type="spellEnd"/>
+      <w:r>
+        <w:rPr>
+          <w:rFonts w:ascii="Consolas" w:hAnsi="Consolas" w:cs="Consolas"/>
+          <w:color w:val="000000"/>
+          <w:sz w:val="19"/>
+          <w:szCs w:val="19"/>
+        </w:rPr>
+        <w:t>(</w:t>
+      </w:r>
+      <w:r>
+        <w:rPr>
+          <w:rFonts w:ascii="Consolas" w:hAnsi="Consolas" w:cs="Consolas"/>
+          <w:color w:val="A31515"/>
+          <w:sz w:val="19"/>
+          <w:szCs w:val="19"/>
+        </w:rPr>
+        <w:t>"Aluguel #"</w:t>
+      </w:r>
+      <w:r>
+        <w:rPr>
+          <w:rFonts w:ascii="Consolas" w:hAnsi="Consolas" w:cs="Consolas"/>
+          <w:color w:val="000000"/>
+          <w:sz w:val="19"/>
+          <w:szCs w:val="19"/>
+        </w:rPr>
+        <w:t xml:space="preserve"> + (i + 1) + </w:t>
+      </w:r>
+      <w:r>
+        <w:rPr>
+          <w:rFonts w:ascii="Consolas" w:hAnsi="Consolas" w:cs="Consolas"/>
+          <w:color w:val="A31515"/>
+          <w:sz w:val="19"/>
+          <w:szCs w:val="19"/>
+        </w:rPr>
+        <w:t>":"</w:t>
+      </w:r>
+      <w:r>
+        <w:rPr>
+          <w:rFonts w:ascii="Consolas" w:hAnsi="Consolas" w:cs="Consolas"/>
+          <w:color w:val="000000"/>
+          <w:sz w:val="19"/>
+          <w:szCs w:val="19"/>
+        </w:rPr>
+        <w:t>);</w:t>
+      </w:r>
+    </w:p>
+    <w:p>
+      <w:pPr>
+        <w:autoSpaceDE w:val="0"/>
+        <w:autoSpaceDN w:val="0"/>
+        <w:adjustRightInd w:val="0"/>
+        <w:spacing w:after="0" w:line="240" w:lineRule="auto"/>
+        <w:jc w:val="left"/>
+        <w:rPr>
+          <w:rFonts w:ascii="Consolas" w:hAnsi="Consolas" w:cs="Consolas"/>
+          <w:color w:val="000000"/>
+          <w:sz w:val="19"/>
+          <w:szCs w:val="19"/>
+        </w:rPr>
+      </w:pPr>
+      <w:r>
+        <w:rPr>
+          <w:rFonts w:ascii="Consolas" w:hAnsi="Consolas" w:cs="Consolas"/>
+          <w:color w:val="000000"/>
+          <w:sz w:val="19"/>
+          <w:szCs w:val="19"/>
+        </w:rPr>
+        <w:t xml:space="preserve">                </w:t>
+      </w:r>
+      <w:proofErr w:type="spellStart"/>
+      <w:r>
+        <w:rPr>
+          <w:rFonts w:ascii="Consolas" w:hAnsi="Consolas" w:cs="Consolas"/>
+          <w:color w:val="000000"/>
+          <w:sz w:val="19"/>
+          <w:szCs w:val="19"/>
+        </w:rPr>
+        <w:t>Console.Write</w:t>
+      </w:r>
+      <w:proofErr w:type="spellEnd"/>
+      <w:r>
+        <w:rPr>
+          <w:rFonts w:ascii="Consolas" w:hAnsi="Consolas" w:cs="Consolas"/>
+          <w:color w:val="000000"/>
+          <w:sz w:val="19"/>
+          <w:szCs w:val="19"/>
+        </w:rPr>
+        <w:t>(</w:t>
+      </w:r>
+      <w:r>
+        <w:rPr>
+          <w:rFonts w:ascii="Consolas" w:hAnsi="Consolas" w:cs="Consolas"/>
+          <w:color w:val="A31515"/>
+          <w:sz w:val="19"/>
+          <w:szCs w:val="19"/>
+        </w:rPr>
+        <w:t>"Nome: "</w:t>
+      </w:r>
+      <w:r>
+        <w:rPr>
+          <w:rFonts w:ascii="Consolas" w:hAnsi="Consolas" w:cs="Consolas"/>
+          <w:color w:val="000000"/>
+          <w:sz w:val="19"/>
+          <w:szCs w:val="19"/>
+        </w:rPr>
+        <w:t>);</w:t>
+      </w:r>
+    </w:p>
+    <w:p>
+      <w:pPr>
+        <w:autoSpaceDE w:val="0"/>
+        <w:autoSpaceDN w:val="0"/>
+        <w:adjustRightInd w:val="0"/>
+        <w:spacing w:after="0" w:line="240" w:lineRule="auto"/>
+        <w:jc w:val="left"/>
+        <w:rPr>
+          <w:rFonts w:ascii="Consolas" w:hAnsi="Consolas" w:cs="Consolas"/>
+          <w:color w:val="000000"/>
+          <w:sz w:val="19"/>
+          <w:szCs w:val="19"/>
+        </w:rPr>
+      </w:pPr>
+      <w:r>
+        <w:rPr>
+          <w:rFonts w:ascii="Consolas" w:hAnsi="Consolas" w:cs="Consolas"/>
+          <w:color w:val="000000"/>
+          <w:sz w:val="19"/>
+          <w:szCs w:val="19"/>
+        </w:rPr>
+        <w:t xml:space="preserve">                </w:t>
+      </w:r>
+      <w:proofErr w:type="spellStart"/>
+      <w:r>
+        <w:rPr>
+          <w:rFonts w:ascii="Consolas" w:hAnsi="Consolas" w:cs="Consolas"/>
+          <w:color w:val="0000FF"/>
+          <w:sz w:val="19"/>
+          <w:szCs w:val="19"/>
+        </w:rPr>
+        <w:t>string</w:t>
+      </w:r>
+      <w:proofErr w:type="spellEnd"/>
+      <w:r>
+        <w:rPr>
+          <w:rFonts w:ascii="Consolas" w:hAnsi="Consolas" w:cs="Consolas"/>
+          <w:color w:val="000000"/>
+          <w:sz w:val="19"/>
+          <w:szCs w:val="19"/>
+        </w:rPr>
+        <w:t xml:space="preserve"> nome = </w:t>
+      </w:r>
+      <w:proofErr w:type="spellStart"/>
+      <w:r>
+        <w:rPr>
+          <w:rFonts w:ascii="Consolas" w:hAnsi="Consolas" w:cs="Consolas"/>
+          <w:color w:val="000000"/>
+          <w:sz w:val="19"/>
+          <w:szCs w:val="19"/>
+        </w:rPr>
+        <w:t>Console.ReadLine</w:t>
+      </w:r>
+      <w:proofErr w:type="spellEnd"/>
+      <w:r>
+        <w:rPr>
+          <w:rFonts w:ascii="Consolas" w:hAnsi="Consolas" w:cs="Consolas"/>
+          <w:color w:val="000000"/>
+          <w:sz w:val="19"/>
+          <w:szCs w:val="19"/>
+        </w:rPr>
+        <w:t>();</w:t>
+      </w:r>
+    </w:p>
+    <w:p>
+      <w:pPr>
+        <w:autoSpaceDE w:val="0"/>
+        <w:autoSpaceDN w:val="0"/>
+        <w:adjustRightInd w:val="0"/>
+        <w:spacing w:after="0" w:line="240" w:lineRule="auto"/>
+        <w:jc w:val="left"/>
+        <w:rPr>
+          <w:rFonts w:ascii="Consolas" w:hAnsi="Consolas" w:cs="Consolas"/>
+          <w:color w:val="000000"/>
+          <w:sz w:val="19"/>
+          <w:szCs w:val="19"/>
+        </w:rPr>
+      </w:pPr>
+      <w:r>
+        <w:rPr>
+          <w:rFonts w:ascii="Consolas" w:hAnsi="Consolas" w:cs="Consolas"/>
+          <w:color w:val="000000"/>
+          <w:sz w:val="19"/>
+          <w:szCs w:val="19"/>
+        </w:rPr>
+        <w:t xml:space="preserve">                </w:t>
+      </w:r>
+      <w:proofErr w:type="spellStart"/>
+      <w:r>
+        <w:rPr>
+          <w:rFonts w:ascii="Consolas" w:hAnsi="Consolas" w:cs="Consolas"/>
+          <w:color w:val="000000"/>
+          <w:sz w:val="19"/>
+          <w:szCs w:val="19"/>
+        </w:rPr>
+        <w:t>Console.Write</w:t>
+      </w:r>
+      <w:proofErr w:type="spellEnd"/>
+      <w:r>
+        <w:rPr>
+          <w:rFonts w:ascii="Consolas" w:hAnsi="Consolas" w:cs="Consolas"/>
+          <w:color w:val="000000"/>
+          <w:sz w:val="19"/>
+          <w:szCs w:val="19"/>
+        </w:rPr>
+        <w:t>(</w:t>
+      </w:r>
+      <w:r>
+        <w:rPr>
+          <w:rFonts w:ascii="Consolas" w:hAnsi="Consolas" w:cs="Consolas"/>
+          <w:color w:val="A31515"/>
+          <w:sz w:val="19"/>
+          <w:szCs w:val="19"/>
+        </w:rPr>
+        <w:t>"</w:t>
+      </w:r>
+      <w:proofErr w:type="spellStart"/>
+      <w:r>
+        <w:rPr>
+          <w:rFonts w:ascii="Consolas" w:hAnsi="Consolas" w:cs="Consolas"/>
+          <w:color w:val="A31515"/>
+          <w:sz w:val="19"/>
+          <w:szCs w:val="19"/>
+        </w:rPr>
+        <w:t>Email</w:t>
+      </w:r>
+      <w:proofErr w:type="spellEnd"/>
+      <w:r>
+        <w:rPr>
+          <w:rFonts w:ascii="Consolas" w:hAnsi="Consolas" w:cs="Consolas"/>
+          <w:color w:val="A31515"/>
+          <w:sz w:val="19"/>
+          <w:szCs w:val="19"/>
+        </w:rPr>
+        <w:t>: "</w:t>
+      </w:r>
+      <w:r>
+        <w:rPr>
+          <w:rFonts w:ascii="Consolas" w:hAnsi="Consolas" w:cs="Consolas"/>
+          <w:color w:val="000000"/>
+          <w:sz w:val="19"/>
+          <w:szCs w:val="19"/>
+        </w:rPr>
+        <w:t>);</w:t>
+      </w:r>
+    </w:p>
+    <w:p>
+      <w:pPr>
+        <w:autoSpaceDE w:val="0"/>
+        <w:autoSpaceDN w:val="0"/>
+        <w:adjustRightInd w:val="0"/>
+        <w:spacing w:after="0" w:line="240" w:lineRule="auto"/>
+        <w:jc w:val="left"/>
+        <w:rPr>
+          <w:rFonts w:ascii="Consolas" w:hAnsi="Consolas" w:cs="Consolas"/>
+          <w:color w:val="000000"/>
+          <w:sz w:val="19"/>
+          <w:szCs w:val="19"/>
+        </w:rPr>
+      </w:pPr>
+      <w:r>
+        <w:rPr>
+          <w:rFonts w:ascii="Consolas" w:hAnsi="Consolas" w:cs="Consolas"/>
+          <w:color w:val="000000"/>
+          <w:sz w:val="19"/>
+          <w:szCs w:val="19"/>
+        </w:rPr>
+        <w:t xml:space="preserve">                </w:t>
+      </w:r>
+      <w:proofErr w:type="spellStart"/>
+      <w:r>
+        <w:rPr>
+          <w:rFonts w:ascii="Consolas" w:hAnsi="Consolas" w:cs="Consolas"/>
+          <w:color w:val="0000FF"/>
+          <w:sz w:val="19"/>
+          <w:szCs w:val="19"/>
+        </w:rPr>
+        <w:t>string</w:t>
+      </w:r>
+      <w:proofErr w:type="spellEnd"/>
+      <w:r>
+        <w:rPr>
+          <w:rFonts w:ascii="Consolas" w:hAnsi="Consolas" w:cs="Consolas"/>
+          <w:color w:val="000000"/>
+          <w:sz w:val="19"/>
+          <w:szCs w:val="19"/>
+        </w:rPr>
+        <w:t xml:space="preserve"> </w:t>
+      </w:r>
+      <w:proofErr w:type="spellStart"/>
+      <w:r>
+        <w:rPr>
+          <w:rFonts w:ascii="Consolas" w:hAnsi="Consolas" w:cs="Consolas"/>
+          <w:color w:val="000000"/>
+          <w:sz w:val="19"/>
+          <w:szCs w:val="19"/>
+        </w:rPr>
+        <w:t>email</w:t>
+      </w:r>
+      <w:proofErr w:type="spellEnd"/>
+      <w:r>
+        <w:rPr>
+          <w:rFonts w:ascii="Consolas" w:hAnsi="Consolas" w:cs="Consolas"/>
+          <w:color w:val="000000"/>
+          <w:sz w:val="19"/>
+          <w:szCs w:val="19"/>
+        </w:rPr>
+        <w:t xml:space="preserve"> = </w:t>
+      </w:r>
+      <w:proofErr w:type="spellStart"/>
+      <w:r>
+        <w:rPr>
+          <w:rFonts w:ascii="Consolas" w:hAnsi="Consolas" w:cs="Consolas"/>
+          <w:color w:val="000000"/>
+          <w:sz w:val="19"/>
+          <w:szCs w:val="19"/>
+        </w:rPr>
+        <w:t>Console.ReadLine</w:t>
+      </w:r>
+      <w:proofErr w:type="spellEnd"/>
+      <w:r>
+        <w:rPr>
+          <w:rFonts w:ascii="Consolas" w:hAnsi="Consolas" w:cs="Consolas"/>
+          <w:color w:val="000000"/>
+          <w:sz w:val="19"/>
+          <w:szCs w:val="19"/>
+        </w:rPr>
+        <w:t>();</w:t>
+      </w:r>
+    </w:p>
+    <w:p>
+      <w:pPr>
+        <w:autoSpaceDE w:val="0"/>
+        <w:autoSpaceDN w:val="0"/>
+        <w:adjustRightInd w:val="0"/>
+        <w:spacing w:after="0" w:line="240" w:lineRule="auto"/>
+        <w:jc w:val="left"/>
+        <w:rPr>
+          <w:rFonts w:ascii="Consolas" w:hAnsi="Consolas" w:cs="Consolas"/>
+          <w:color w:val="000000"/>
+          <w:sz w:val="19"/>
+          <w:szCs w:val="19"/>
+        </w:rPr>
+      </w:pPr>
+      <w:r>
+        <w:rPr>
+          <w:rFonts w:ascii="Consolas" w:hAnsi="Consolas" w:cs="Consolas"/>
+          <w:color w:val="000000"/>
+          <w:sz w:val="19"/>
+          <w:szCs w:val="19"/>
+        </w:rPr>
+        <w:t xml:space="preserve">                </w:t>
+      </w:r>
+      <w:proofErr w:type="spellStart"/>
+      <w:r>
+        <w:rPr>
+          <w:rFonts w:ascii="Consolas" w:hAnsi="Consolas" w:cs="Consolas"/>
+          <w:color w:val="000000"/>
+          <w:sz w:val="19"/>
+          <w:szCs w:val="19"/>
+        </w:rPr>
+        <w:t>Console.Write</w:t>
+      </w:r>
+      <w:proofErr w:type="spellEnd"/>
+      <w:r>
+        <w:rPr>
+          <w:rFonts w:ascii="Consolas" w:hAnsi="Consolas" w:cs="Consolas"/>
+          <w:color w:val="000000"/>
+          <w:sz w:val="19"/>
+          <w:szCs w:val="19"/>
+        </w:rPr>
+        <w:t>(</w:t>
+      </w:r>
+      <w:r>
+        <w:rPr>
+          <w:rFonts w:ascii="Consolas" w:hAnsi="Consolas" w:cs="Consolas"/>
+          <w:color w:val="A31515"/>
+          <w:sz w:val="19"/>
+          <w:szCs w:val="19"/>
+        </w:rPr>
+        <w:t>"Quarto: "</w:t>
+      </w:r>
+      <w:r>
+        <w:rPr>
+          <w:rFonts w:ascii="Consolas" w:hAnsi="Consolas" w:cs="Consolas"/>
+          <w:color w:val="000000"/>
+          <w:sz w:val="19"/>
+          <w:szCs w:val="19"/>
+        </w:rPr>
+        <w:t>);</w:t>
+      </w:r>
+    </w:p>
+    <w:p>
+      <w:pPr>
+        <w:autoSpaceDE w:val="0"/>
+        <w:autoSpaceDN w:val="0"/>
+        <w:adjustRightInd w:val="0"/>
+        <w:spacing w:after="0" w:line="240" w:lineRule="auto"/>
+        <w:jc w:val="left"/>
+        <w:rPr>
+          <w:rFonts w:ascii="Consolas" w:hAnsi="Consolas" w:cs="Consolas"/>
+          <w:color w:val="000000"/>
+          <w:sz w:val="19"/>
+          <w:szCs w:val="19"/>
+        </w:rPr>
+      </w:pPr>
+      <w:r>
+        <w:rPr>
+          <w:rFonts w:ascii="Consolas" w:hAnsi="Consolas" w:cs="Consolas"/>
+          <w:color w:val="000000"/>
+          <w:sz w:val="19"/>
+          <w:szCs w:val="19"/>
+        </w:rPr>
+        <w:t xml:space="preserve">                </w:t>
+      </w:r>
+      <w:proofErr w:type="spellStart"/>
+      <w:r>
+        <w:rPr>
+          <w:rFonts w:ascii="Consolas" w:hAnsi="Consolas" w:cs="Consolas"/>
+          <w:color w:val="0000FF"/>
+          <w:sz w:val="19"/>
+          <w:szCs w:val="19"/>
+        </w:rPr>
+        <w:t>int</w:t>
+      </w:r>
+      <w:proofErr w:type="spellEnd"/>
+      <w:r>
+        <w:rPr>
+          <w:rFonts w:ascii="Consolas" w:hAnsi="Consolas" w:cs="Consolas"/>
+          <w:color w:val="000000"/>
+          <w:sz w:val="19"/>
+          <w:szCs w:val="19"/>
+        </w:rPr>
+        <w:t xml:space="preserve"> quarto = </w:t>
+      </w:r>
+      <w:proofErr w:type="spellStart"/>
+      <w:proofErr w:type="gramStart"/>
+      <w:r>
+        <w:rPr>
+          <w:rFonts w:ascii="Consolas" w:hAnsi="Consolas" w:cs="Consolas"/>
+          <w:color w:val="0000FF"/>
+          <w:sz w:val="19"/>
+          <w:szCs w:val="19"/>
+        </w:rPr>
+        <w:t>int</w:t>
+      </w:r>
+      <w:r>
+        <w:rPr>
+          <w:rFonts w:ascii="Consolas" w:hAnsi="Consolas" w:cs="Consolas"/>
+          <w:color w:val="000000"/>
+          <w:sz w:val="19"/>
+          <w:szCs w:val="19"/>
+        </w:rPr>
+        <w:t>.Parse</w:t>
+      </w:r>
+      <w:proofErr w:type="spellEnd"/>
+      <w:proofErr w:type="gramEnd"/>
+      <w:r>
+        <w:rPr>
+          <w:rFonts w:ascii="Consolas" w:hAnsi="Consolas" w:cs="Consolas"/>
+          <w:color w:val="000000"/>
+          <w:sz w:val="19"/>
+          <w:szCs w:val="19"/>
+        </w:rPr>
+        <w:t>(</w:t>
+      </w:r>
+      <w:proofErr w:type="spellStart"/>
+      <w:r>
+        <w:rPr>
+          <w:rFonts w:ascii="Consolas" w:hAnsi="Consolas" w:cs="Consolas"/>
+          <w:color w:val="000000"/>
+          <w:sz w:val="19"/>
+          <w:szCs w:val="19"/>
+        </w:rPr>
+        <w:t>Console.ReadLine</w:t>
+      </w:r>
+      <w:proofErr w:type="spellEnd"/>
+      <w:r>
+        <w:rPr>
+          <w:rFonts w:ascii="Consolas" w:hAnsi="Consolas" w:cs="Consolas"/>
+          <w:color w:val="000000"/>
+          <w:sz w:val="19"/>
+          <w:szCs w:val="19"/>
+        </w:rPr>
+        <w:t>());</w:t>
+      </w:r>
+    </w:p>
+    <w:p>
+      <w:pPr>
+        <w:autoSpaceDE w:val="0"/>
+        <w:autoSpaceDN w:val="0"/>
+        <w:adjustRightInd w:val="0"/>
+        <w:spacing w:after="0" w:line="240" w:lineRule="auto"/>
+        <w:jc w:val="left"/>
+        <w:rPr>
+          <w:rFonts w:ascii="Consolas" w:hAnsi="Consolas" w:cs="Consolas"/>
+          <w:color w:val="000000"/>
+          <w:sz w:val="19"/>
+          <w:szCs w:val="19"/>
+        </w:rPr>
+      </w:pPr>
+      <w:r>
+        <w:rPr>
+          <w:rFonts w:ascii="Consolas" w:hAnsi="Consolas" w:cs="Consolas"/>
+          <w:color w:val="000000"/>
+          <w:sz w:val="19"/>
+          <w:szCs w:val="19"/>
+        </w:rPr>
+        <w:t xml:space="preserve">                </w:t>
+      </w:r>
+      <w:proofErr w:type="spellStart"/>
+      <w:r>
+        <w:rPr>
+          <w:rFonts w:ascii="Consolas" w:hAnsi="Consolas" w:cs="Consolas"/>
+          <w:color w:val="000000"/>
+          <w:sz w:val="19"/>
+          <w:szCs w:val="19"/>
+        </w:rPr>
+        <w:t>cli</w:t>
+      </w:r>
+      <w:proofErr w:type="spellEnd"/>
+      <w:r>
+        <w:rPr>
+          <w:rFonts w:ascii="Consolas" w:hAnsi="Consolas" w:cs="Consolas"/>
+          <w:color w:val="000000"/>
+          <w:sz w:val="19"/>
+          <w:szCs w:val="19"/>
+        </w:rPr>
+        <w:t xml:space="preserve">[quarto] = </w:t>
+      </w:r>
+      <w:r>
+        <w:rPr>
+          <w:rFonts w:ascii="Consolas" w:hAnsi="Consolas" w:cs="Consolas"/>
+          <w:color w:val="0000FF"/>
+          <w:sz w:val="19"/>
+          <w:szCs w:val="19"/>
+        </w:rPr>
+        <w:t>new</w:t>
+      </w:r>
+      <w:r>
+        <w:rPr>
+          <w:rFonts w:ascii="Consolas" w:hAnsi="Consolas" w:cs="Consolas"/>
+          <w:color w:val="000000"/>
+          <w:sz w:val="19"/>
+          <w:szCs w:val="19"/>
+        </w:rPr>
+        <w:t xml:space="preserve"> </w:t>
+      </w:r>
+      <w:proofErr w:type="gramStart"/>
+      <w:r>
+        <w:rPr>
+          <w:rFonts w:ascii="Consolas" w:hAnsi="Consolas" w:cs="Consolas"/>
+          <w:color w:val="000000"/>
+          <w:sz w:val="19"/>
+          <w:szCs w:val="19"/>
+        </w:rPr>
+        <w:t>Cliente(</w:t>
+      </w:r>
+      <w:proofErr w:type="gramEnd"/>
+      <w:r>
+        <w:rPr>
+          <w:rFonts w:ascii="Consolas" w:hAnsi="Consolas" w:cs="Consolas"/>
+          <w:color w:val="000000"/>
+          <w:sz w:val="19"/>
+          <w:szCs w:val="19"/>
+        </w:rPr>
+        <w:t xml:space="preserve">nome, </w:t>
+      </w:r>
+      <w:proofErr w:type="spellStart"/>
+      <w:r>
+        <w:rPr>
+          <w:rFonts w:ascii="Consolas" w:hAnsi="Consolas" w:cs="Consolas"/>
+          <w:color w:val="000000"/>
+          <w:sz w:val="19"/>
+          <w:szCs w:val="19"/>
+        </w:rPr>
+        <w:t>email</w:t>
+      </w:r>
+      <w:proofErr w:type="spellEnd"/>
+      <w:r>
+        <w:rPr>
+          <w:rFonts w:ascii="Consolas" w:hAnsi="Consolas" w:cs="Consolas"/>
+          <w:color w:val="000000"/>
+          <w:sz w:val="19"/>
+          <w:szCs w:val="19"/>
+        </w:rPr>
+        <w:t>, quarto);</w:t>
+      </w:r>
+    </w:p>
+    <w:p>
+      <w:pPr>
+        <w:autoSpaceDE w:val="0"/>
+        <w:autoSpaceDN w:val="0"/>
+        <w:adjustRightInd w:val="0"/>
+        <w:spacing w:after="0" w:line="240" w:lineRule="auto"/>
+        <w:jc w:val="left"/>
+        <w:rPr>
+          <w:rFonts w:ascii="Consolas" w:hAnsi="Consolas" w:cs="Consolas"/>
+          <w:color w:val="000000"/>
+          <w:sz w:val="19"/>
+          <w:szCs w:val="19"/>
+        </w:rPr>
+      </w:pPr>
+      <w:r>
+        <w:rPr>
+          <w:rFonts w:ascii="Consolas" w:hAnsi="Consolas" w:cs="Consolas"/>
+          <w:color w:val="000000"/>
+          <w:sz w:val="19"/>
+          <w:szCs w:val="19"/>
+        </w:rPr>
+        <w:t xml:space="preserve">                </w:t>
+      </w:r>
+      <w:proofErr w:type="spellStart"/>
+      <w:r>
+        <w:rPr>
+          <w:rFonts w:ascii="Consolas" w:hAnsi="Consolas" w:cs="Consolas"/>
+          <w:color w:val="000000"/>
+          <w:sz w:val="19"/>
+          <w:szCs w:val="19"/>
+        </w:rPr>
+        <w:t>Console.WriteLine</w:t>
+      </w:r>
+      <w:proofErr w:type="spellEnd"/>
+      <w:r>
+        <w:rPr>
+          <w:rFonts w:ascii="Consolas" w:hAnsi="Consolas" w:cs="Consolas"/>
+          <w:color w:val="000000"/>
+          <w:sz w:val="19"/>
+          <w:szCs w:val="19"/>
+        </w:rPr>
+        <w:t>();</w:t>
+      </w:r>
+    </w:p>
+    <w:p>
+      <w:pPr>
+        <w:autoSpaceDE w:val="0"/>
+        <w:autoSpaceDN w:val="0"/>
+        <w:adjustRightInd w:val="0"/>
+        <w:spacing w:after="0" w:line="240" w:lineRule="auto"/>
+        <w:jc w:val="left"/>
+        <w:rPr>
+          <w:rFonts w:ascii="Consolas" w:hAnsi="Consolas" w:cs="Consolas"/>
+          <w:color w:val="000000"/>
+          <w:sz w:val="19"/>
+          <w:szCs w:val="19"/>
+        </w:rPr>
+      </w:pPr>
+      <w:r>
+        <w:rPr>
+          <w:rFonts w:ascii="Consolas" w:hAnsi="Consolas" w:cs="Consolas"/>
+          <w:color w:val="000000"/>
+          <w:sz w:val="19"/>
+          <w:szCs w:val="19"/>
+        </w:rPr>
+        <w:t xml:space="preserve">            }</w:t>
+      </w:r>
+    </w:p>
+    <w:p>
+      <w:pPr>
+        <w:autoSpaceDE w:val="0"/>
+        <w:autoSpaceDN w:val="0"/>
+        <w:adjustRightInd w:val="0"/>
+        <w:spacing w:after="0" w:line="240" w:lineRule="auto"/>
+        <w:jc w:val="left"/>
+        <w:rPr>
+          <w:rFonts w:ascii="Consolas" w:hAnsi="Consolas" w:cs="Consolas"/>
+          <w:color w:val="000000"/>
+          <w:sz w:val="19"/>
+          <w:szCs w:val="19"/>
+        </w:rPr>
+      </w:pPr>
+      <w:r>
+        <w:rPr>
+          <w:rFonts w:ascii="Consolas" w:hAnsi="Consolas" w:cs="Consolas"/>
+          <w:color w:val="000000"/>
+          <w:sz w:val="19"/>
+          <w:szCs w:val="19"/>
+        </w:rPr>
+        <w:t xml:space="preserve">            </w:t>
+      </w:r>
+    </w:p>
+    <w:p>
+      <w:pPr>
+        <w:autoSpaceDE w:val="0"/>
+        <w:autoSpaceDN w:val="0"/>
+        <w:adjustRightInd w:val="0"/>
+        <w:spacing w:after="0" w:line="240" w:lineRule="auto"/>
+        <w:jc w:val="left"/>
+        <w:rPr>
+          <w:rFonts w:ascii="Consolas" w:hAnsi="Consolas" w:cs="Consolas"/>
+          <w:color w:val="000000"/>
+          <w:sz w:val="19"/>
+          <w:szCs w:val="19"/>
+        </w:rPr>
+      </w:pPr>
+      <w:r>
+        <w:rPr>
+          <w:rFonts w:ascii="Consolas" w:hAnsi="Consolas" w:cs="Consolas"/>
+          <w:color w:val="000000"/>
+          <w:sz w:val="19"/>
+          <w:szCs w:val="19"/>
+        </w:rPr>
+        <w:t xml:space="preserve">            </w:t>
+      </w:r>
+      <w:proofErr w:type="spellStart"/>
+      <w:r>
+        <w:rPr>
+          <w:rFonts w:ascii="Consolas" w:hAnsi="Consolas" w:cs="Consolas"/>
+          <w:color w:val="000000"/>
+          <w:sz w:val="19"/>
+          <w:szCs w:val="19"/>
+        </w:rPr>
+        <w:t>Console.WriteLine</w:t>
+      </w:r>
+      <w:proofErr w:type="spellEnd"/>
+      <w:r>
+        <w:rPr>
+          <w:rFonts w:ascii="Consolas" w:hAnsi="Consolas" w:cs="Consolas"/>
+          <w:color w:val="000000"/>
+          <w:sz w:val="19"/>
+          <w:szCs w:val="19"/>
+        </w:rPr>
+        <w:t>();</w:t>
+      </w:r>
+    </w:p>
+    <w:p>
+      <w:pPr>
+        <w:autoSpaceDE w:val="0"/>
+        <w:autoSpaceDN w:val="0"/>
+        <w:adjustRightInd w:val="0"/>
+        <w:spacing w:after="0" w:line="240" w:lineRule="auto"/>
+        <w:jc w:val="left"/>
+        <w:rPr>
+          <w:rFonts w:ascii="Consolas" w:hAnsi="Consolas" w:cs="Consolas"/>
+          <w:color w:val="000000"/>
+          <w:sz w:val="19"/>
+          <w:szCs w:val="19"/>
+        </w:rPr>
+      </w:pPr>
+      <w:r>
+        <w:rPr>
+          <w:rFonts w:ascii="Consolas" w:hAnsi="Consolas" w:cs="Consolas"/>
+          <w:color w:val="000000"/>
+          <w:sz w:val="19"/>
+          <w:szCs w:val="19"/>
+        </w:rPr>
+        <w:t xml:space="preserve">            </w:t>
+      </w:r>
+      <w:proofErr w:type="spellStart"/>
+      <w:r>
+        <w:rPr>
+          <w:rFonts w:ascii="Consolas" w:hAnsi="Consolas" w:cs="Consolas"/>
+          <w:color w:val="000000"/>
+          <w:sz w:val="19"/>
+          <w:szCs w:val="19"/>
+        </w:rPr>
+        <w:t>Console.WriteLine</w:t>
+      </w:r>
+      <w:proofErr w:type="spellEnd"/>
+      <w:r>
+        <w:rPr>
+          <w:rFonts w:ascii="Consolas" w:hAnsi="Consolas" w:cs="Consolas"/>
+          <w:color w:val="000000"/>
+          <w:sz w:val="19"/>
+          <w:szCs w:val="19"/>
+        </w:rPr>
+        <w:t>(</w:t>
+      </w:r>
+      <w:r>
+        <w:rPr>
+          <w:rFonts w:ascii="Consolas" w:hAnsi="Consolas" w:cs="Consolas"/>
+          <w:color w:val="A31515"/>
+          <w:sz w:val="19"/>
+          <w:szCs w:val="19"/>
+        </w:rPr>
+        <w:t>"Quartos ocupados:"</w:t>
+      </w:r>
+      <w:r>
+        <w:rPr>
+          <w:rFonts w:ascii="Consolas" w:hAnsi="Consolas" w:cs="Consolas"/>
+          <w:color w:val="000000"/>
+          <w:sz w:val="19"/>
+          <w:szCs w:val="19"/>
+        </w:rPr>
+        <w:t>);</w:t>
+      </w:r>
+    </w:p>
+    <w:p>
+      <w:pPr>
+        <w:autoSpaceDE w:val="0"/>
+        <w:autoSpaceDN w:val="0"/>
+        <w:adjustRightInd w:val="0"/>
+        <w:spacing w:after="0" w:line="240" w:lineRule="auto"/>
+        <w:jc w:val="left"/>
+        <w:rPr>
+          <w:rFonts w:ascii="Consolas" w:hAnsi="Consolas" w:cs="Consolas"/>
+          <w:color w:val="000000"/>
+          <w:sz w:val="19"/>
+          <w:szCs w:val="19"/>
+        </w:rPr>
+      </w:pPr>
+      <w:r>
+        <w:rPr>
+          <w:rFonts w:ascii="Consolas" w:hAnsi="Consolas" w:cs="Consolas"/>
+          <w:color w:val="000000"/>
+          <w:sz w:val="19"/>
+          <w:szCs w:val="19"/>
+        </w:rPr>
+        <w:t xml:space="preserve">            </w:t>
+      </w:r>
+    </w:p>
+    <w:p>
+      <w:pPr>
+        <w:autoSpaceDE w:val="0"/>
+        <w:autoSpaceDN w:val="0"/>
+        <w:adjustRightInd w:val="0"/>
+        <w:spacing w:after="0" w:line="240" w:lineRule="auto"/>
+        <w:jc w:val="left"/>
+        <w:rPr>
+          <w:rFonts w:ascii="Consolas" w:hAnsi="Consolas" w:cs="Consolas"/>
+          <w:color w:val="000000"/>
+          <w:sz w:val="19"/>
+          <w:szCs w:val="19"/>
+        </w:rPr>
+      </w:pPr>
+      <w:r>
+        <w:rPr>
+          <w:rFonts w:ascii="Consolas" w:hAnsi="Consolas" w:cs="Consolas"/>
+          <w:color w:val="000000"/>
+          <w:sz w:val="19"/>
+          <w:szCs w:val="19"/>
+        </w:rPr>
+        <w:t xml:space="preserve">            </w:t>
+      </w:r>
+      <w:r>
+        <w:rPr>
+          <w:rFonts w:ascii="Consolas" w:hAnsi="Consolas" w:cs="Consolas"/>
+          <w:color w:val="0000FF"/>
+          <w:sz w:val="19"/>
+          <w:szCs w:val="19"/>
+        </w:rPr>
+        <w:t>for</w:t>
+      </w:r>
+      <w:r>
+        <w:rPr>
+          <w:rFonts w:ascii="Consolas" w:hAnsi="Consolas" w:cs="Consolas"/>
+          <w:color w:val="000000"/>
+          <w:sz w:val="19"/>
+          <w:szCs w:val="19"/>
+        </w:rPr>
+        <w:t xml:space="preserve"> </w:t>
+      </w:r>
+      <w:proofErr w:type="gramStart"/>
+      <w:r>
+        <w:rPr>
+          <w:rFonts w:ascii="Consolas" w:hAnsi="Consolas" w:cs="Consolas"/>
+          <w:color w:val="000000"/>
+          <w:sz w:val="19"/>
+          <w:szCs w:val="19"/>
+        </w:rPr>
+        <w:t xml:space="preserve">( </w:t>
+      </w:r>
+      <w:proofErr w:type="spellStart"/>
+      <w:r>
+        <w:rPr>
+          <w:rFonts w:ascii="Consolas" w:hAnsi="Consolas" w:cs="Consolas"/>
+          <w:color w:val="0000FF"/>
+          <w:sz w:val="19"/>
+          <w:szCs w:val="19"/>
+        </w:rPr>
+        <w:t>int</w:t>
+      </w:r>
+      <w:proofErr w:type="spellEnd"/>
+      <w:proofErr w:type="gramEnd"/>
+      <w:r>
+        <w:rPr>
+          <w:rFonts w:ascii="Consolas" w:hAnsi="Consolas" w:cs="Consolas"/>
+          <w:color w:val="000000"/>
+          <w:sz w:val="19"/>
+          <w:szCs w:val="19"/>
+        </w:rPr>
+        <w:t xml:space="preserve"> i = 0; i &lt; 10; i++ )</w:t>
+      </w:r>
+    </w:p>
+    <w:p>
+      <w:pPr>
+        <w:autoSpaceDE w:val="0"/>
+        <w:autoSpaceDN w:val="0"/>
+        <w:adjustRightInd w:val="0"/>
+        <w:spacing w:after="0" w:line="240" w:lineRule="auto"/>
+        <w:jc w:val="left"/>
+        <w:rPr>
+          <w:rFonts w:ascii="Consolas" w:hAnsi="Consolas" w:cs="Consolas"/>
+          <w:color w:val="000000"/>
+          <w:sz w:val="19"/>
+          <w:szCs w:val="19"/>
+        </w:rPr>
+      </w:pPr>
+      <w:r>
+        <w:rPr>
+          <w:rFonts w:ascii="Consolas" w:hAnsi="Consolas" w:cs="Consolas"/>
+          <w:color w:val="000000"/>
+          <w:sz w:val="19"/>
+          <w:szCs w:val="19"/>
+        </w:rPr>
+        <w:t xml:space="preserve">            {</w:t>
+      </w:r>
+    </w:p>
+    <w:p>
+      <w:pPr>
+        <w:autoSpaceDE w:val="0"/>
+        <w:autoSpaceDN w:val="0"/>
+        <w:adjustRightInd w:val="0"/>
+        <w:spacing w:after="0" w:line="240" w:lineRule="auto"/>
+        <w:jc w:val="left"/>
+        <w:rPr>
+          <w:rFonts w:ascii="Consolas" w:hAnsi="Consolas" w:cs="Consolas"/>
+          <w:color w:val="000000"/>
+          <w:sz w:val="19"/>
+          <w:szCs w:val="19"/>
+        </w:rPr>
+      </w:pPr>
+      <w:r>
+        <w:rPr>
+          <w:rFonts w:ascii="Consolas" w:hAnsi="Consolas" w:cs="Consolas"/>
+          <w:color w:val="000000"/>
+          <w:sz w:val="19"/>
+          <w:szCs w:val="19"/>
+        </w:rPr>
+        <w:t xml:space="preserve">                </w:t>
+      </w:r>
+      <w:proofErr w:type="spellStart"/>
+      <w:r>
+        <w:rPr>
+          <w:rFonts w:ascii="Consolas" w:hAnsi="Consolas" w:cs="Consolas"/>
+          <w:color w:val="0000FF"/>
+          <w:sz w:val="19"/>
+          <w:szCs w:val="19"/>
+        </w:rPr>
+        <w:t>if</w:t>
+      </w:r>
+      <w:proofErr w:type="spellEnd"/>
+      <w:r>
+        <w:rPr>
+          <w:rFonts w:ascii="Consolas" w:hAnsi="Consolas" w:cs="Consolas"/>
+          <w:color w:val="000000"/>
+          <w:sz w:val="19"/>
+          <w:szCs w:val="19"/>
+        </w:rPr>
+        <w:t xml:space="preserve"> (</w:t>
+      </w:r>
+      <w:proofErr w:type="spellStart"/>
+      <w:r>
+        <w:rPr>
+          <w:rFonts w:ascii="Consolas" w:hAnsi="Consolas" w:cs="Consolas"/>
+          <w:color w:val="000000"/>
+          <w:sz w:val="19"/>
+          <w:szCs w:val="19"/>
+        </w:rPr>
+        <w:t>cli</w:t>
+      </w:r>
+      <w:proofErr w:type="spellEnd"/>
+      <w:r>
+        <w:rPr>
+          <w:rFonts w:ascii="Consolas" w:hAnsi="Consolas" w:cs="Consolas"/>
+          <w:color w:val="000000"/>
+          <w:sz w:val="19"/>
+          <w:szCs w:val="19"/>
+        </w:rPr>
+        <w:t>[i</w:t>
+      </w:r>
+      <w:proofErr w:type="gramStart"/>
+      <w:r>
+        <w:rPr>
+          <w:rFonts w:ascii="Consolas" w:hAnsi="Consolas" w:cs="Consolas"/>
+          <w:color w:val="000000"/>
+          <w:sz w:val="19"/>
+          <w:szCs w:val="19"/>
+        </w:rPr>
+        <w:t>] !</w:t>
+      </w:r>
+      <w:proofErr w:type="gramEnd"/>
+      <w:r>
+        <w:rPr>
+          <w:rFonts w:ascii="Consolas" w:hAnsi="Consolas" w:cs="Consolas"/>
+          <w:color w:val="000000"/>
+          <w:sz w:val="19"/>
+          <w:szCs w:val="19"/>
+        </w:rPr>
+        <w:t xml:space="preserve">= </w:t>
+      </w:r>
+      <w:proofErr w:type="spellStart"/>
+      <w:r>
+        <w:rPr>
+          <w:rFonts w:ascii="Consolas" w:hAnsi="Consolas" w:cs="Consolas"/>
+          <w:color w:val="0000FF"/>
+          <w:sz w:val="19"/>
+          <w:szCs w:val="19"/>
+        </w:rPr>
+        <w:t>null</w:t>
+      </w:r>
+      <w:proofErr w:type="spellEnd"/>
+      <w:r>
+        <w:rPr>
+          <w:rFonts w:ascii="Consolas" w:hAnsi="Consolas" w:cs="Consolas"/>
+          <w:color w:val="000000"/>
+          <w:sz w:val="19"/>
+          <w:szCs w:val="19"/>
+        </w:rPr>
+        <w:t>)</w:t>
+      </w:r>
+    </w:p>
+    <w:p>
+      <w:pPr>
+        <w:autoSpaceDE w:val="0"/>
+        <w:autoSpaceDN w:val="0"/>
+        <w:adjustRightInd w:val="0"/>
+        <w:spacing w:after="0" w:line="240" w:lineRule="auto"/>
+        <w:jc w:val="left"/>
+        <w:rPr>
+          <w:rFonts w:ascii="Consolas" w:hAnsi="Consolas" w:cs="Consolas"/>
+          <w:color w:val="000000"/>
+          <w:sz w:val="19"/>
+          <w:szCs w:val="19"/>
+        </w:rPr>
+      </w:pPr>
+      <w:r>
+        <w:rPr>
+          <w:rFonts w:ascii="Consolas" w:hAnsi="Consolas" w:cs="Consolas"/>
+          <w:color w:val="000000"/>
+          <w:sz w:val="19"/>
+          <w:szCs w:val="19"/>
+        </w:rPr>
+        <w:t xml:space="preserve">                {</w:t>
+      </w:r>
+    </w:p>
+    <w:p>
+      <w:pPr>
+        <w:autoSpaceDE w:val="0"/>
+        <w:autoSpaceDN w:val="0"/>
+        <w:adjustRightInd w:val="0"/>
+        <w:spacing w:after="0" w:line="240" w:lineRule="auto"/>
+        <w:jc w:val="left"/>
+        <w:rPr>
+          <w:rFonts w:ascii="Consolas" w:hAnsi="Consolas" w:cs="Consolas"/>
+          <w:color w:val="000000"/>
+          <w:sz w:val="19"/>
+          <w:szCs w:val="19"/>
+        </w:rPr>
+      </w:pPr>
+      <w:r>
+        <w:rPr>
+          <w:rFonts w:ascii="Consolas" w:hAnsi="Consolas" w:cs="Consolas"/>
+          <w:color w:val="000000"/>
+          <w:sz w:val="19"/>
+          <w:szCs w:val="19"/>
+        </w:rPr>
+        <w:t xml:space="preserve">                    </w:t>
+      </w:r>
+      <w:proofErr w:type="spellStart"/>
+      <w:r>
+        <w:rPr>
+          <w:rFonts w:ascii="Consolas" w:hAnsi="Consolas" w:cs="Consolas"/>
+          <w:color w:val="000000"/>
+          <w:sz w:val="19"/>
+          <w:szCs w:val="19"/>
+        </w:rPr>
+        <w:t>Console.WriteLine</w:t>
+      </w:r>
+      <w:proofErr w:type="spellEnd"/>
+      <w:r>
+        <w:rPr>
+          <w:rFonts w:ascii="Consolas" w:hAnsi="Consolas" w:cs="Consolas"/>
+          <w:color w:val="000000"/>
+          <w:sz w:val="19"/>
+          <w:szCs w:val="19"/>
+        </w:rPr>
+        <w:t>(</w:t>
+      </w:r>
+      <w:proofErr w:type="spellStart"/>
+      <w:r>
+        <w:rPr>
+          <w:rFonts w:ascii="Consolas" w:hAnsi="Consolas" w:cs="Consolas"/>
+          <w:color w:val="000000"/>
+          <w:sz w:val="19"/>
+          <w:szCs w:val="19"/>
+        </w:rPr>
+        <w:t>cli</w:t>
+      </w:r>
+      <w:proofErr w:type="spellEnd"/>
+      <w:r>
+        <w:rPr>
+          <w:rFonts w:ascii="Consolas" w:hAnsi="Consolas" w:cs="Consolas"/>
+          <w:color w:val="000000"/>
+          <w:sz w:val="19"/>
+          <w:szCs w:val="19"/>
+        </w:rPr>
+        <w:t>[i]);</w:t>
+      </w:r>
+    </w:p>
+    <w:p>
+      <w:pPr>
+        <w:autoSpaceDE w:val="0"/>
+        <w:autoSpaceDN w:val="0"/>
+        <w:adjustRightInd w:val="0"/>
+        <w:spacing w:after="0" w:line="240" w:lineRule="auto"/>
+        <w:jc w:val="left"/>
+        <w:rPr>
+          <w:rFonts w:ascii="Consolas" w:hAnsi="Consolas" w:cs="Consolas"/>
+          <w:color w:val="000000"/>
+          <w:sz w:val="19"/>
+          <w:szCs w:val="19"/>
+        </w:rPr>
+      </w:pPr>
+      <w:r>
+        <w:rPr>
+          <w:rFonts w:ascii="Consolas" w:hAnsi="Consolas" w:cs="Consolas"/>
+          <w:color w:val="000000"/>
+          <w:sz w:val="19"/>
+          <w:szCs w:val="19"/>
+        </w:rPr>
+        <w:t xml:space="preserve">                }                </w:t>
+      </w:r>
+    </w:p>
+    <w:p>
+      <w:pPr>
+        <w:autoSpaceDE w:val="0"/>
+        <w:autoSpaceDN w:val="0"/>
+        <w:adjustRightInd w:val="0"/>
+        <w:spacing w:after="0" w:line="240" w:lineRule="auto"/>
+        <w:jc w:val="left"/>
+        <w:rPr>
+          <w:rFonts w:ascii="Consolas" w:hAnsi="Consolas" w:cs="Consolas"/>
+          <w:color w:val="000000"/>
+          <w:sz w:val="19"/>
+          <w:szCs w:val="19"/>
+        </w:rPr>
+      </w:pPr>
+      <w:r>
+        <w:rPr>
+          <w:rFonts w:ascii="Consolas" w:hAnsi="Consolas" w:cs="Consolas"/>
+          <w:color w:val="000000"/>
+          <w:sz w:val="19"/>
+          <w:szCs w:val="19"/>
+        </w:rPr>
+        <w:t xml:space="preserve">            }</w:t>
+      </w:r>
+    </w:p>
+    <w:p>
+      <w:pPr>
+        <w:autoSpaceDE w:val="0"/>
+        <w:autoSpaceDN w:val="0"/>
+        <w:adjustRightInd w:val="0"/>
+        <w:spacing w:after="0" w:line="240" w:lineRule="auto"/>
+        <w:jc w:val="left"/>
+        <w:rPr>
+          <w:rFonts w:ascii="Consolas" w:hAnsi="Consolas" w:cs="Consolas"/>
+          <w:color w:val="000000"/>
+          <w:sz w:val="19"/>
+          <w:szCs w:val="19"/>
+        </w:rPr>
+      </w:pPr>
+      <w:r>
+        <w:rPr>
+          <w:rFonts w:ascii="Consolas" w:hAnsi="Consolas" w:cs="Consolas"/>
+          <w:color w:val="000000"/>
+          <w:sz w:val="19"/>
+          <w:szCs w:val="19"/>
+        </w:rPr>
+        <w:t xml:space="preserve">            </w:t>
+      </w:r>
+    </w:p>
+    <w:p>
+      <w:pPr>
+        <w:autoSpaceDE w:val="0"/>
+        <w:autoSpaceDN w:val="0"/>
+        <w:adjustRightInd w:val="0"/>
+        <w:spacing w:after="0" w:line="240" w:lineRule="auto"/>
+        <w:jc w:val="left"/>
+        <w:rPr>
+          <w:rFonts w:ascii="Consolas" w:hAnsi="Consolas" w:cs="Consolas"/>
+          <w:color w:val="000000"/>
+          <w:sz w:val="19"/>
+          <w:szCs w:val="19"/>
+        </w:rPr>
+      </w:pPr>
+      <w:r>
+        <w:rPr>
+          <w:rFonts w:ascii="Consolas" w:hAnsi="Consolas" w:cs="Consolas"/>
+          <w:color w:val="000000"/>
+          <w:sz w:val="19"/>
+          <w:szCs w:val="19"/>
+        </w:rPr>
+        <w:t xml:space="preserve">            </w:t>
+      </w:r>
+      <w:proofErr w:type="spellStart"/>
+      <w:r>
+        <w:rPr>
+          <w:rFonts w:ascii="Consolas" w:hAnsi="Consolas" w:cs="Consolas"/>
+          <w:color w:val="000000"/>
+          <w:sz w:val="19"/>
+          <w:szCs w:val="19"/>
+        </w:rPr>
+        <w:t>Console.ReadKey</w:t>
+      </w:r>
+      <w:proofErr w:type="spellEnd"/>
+      <w:r>
+        <w:rPr>
+          <w:rFonts w:ascii="Consolas" w:hAnsi="Consolas" w:cs="Consolas"/>
+          <w:color w:val="000000"/>
+          <w:sz w:val="19"/>
+          <w:szCs w:val="19"/>
+        </w:rPr>
+        <w:t>();</w:t>
+      </w:r>
+    </w:p>
+    <w:p>
+      <w:pPr>
+        <w:autoSpaceDE w:val="0"/>
+        <w:autoSpaceDN w:val="0"/>
+        <w:adjustRightInd w:val="0"/>
+        <w:spacing w:after="0" w:line="240" w:lineRule="auto"/>
+        <w:jc w:val="left"/>
+        <w:rPr>
+          <w:rFonts w:ascii="Consolas" w:hAnsi="Consolas" w:cs="Consolas"/>
+          <w:color w:val="000000"/>
+          <w:sz w:val="19"/>
+          <w:szCs w:val="19"/>
+        </w:rPr>
+      </w:pPr>
+      <w:r>
+        <w:rPr>
+          <w:rFonts w:ascii="Consolas" w:hAnsi="Consolas" w:cs="Consolas"/>
+          <w:color w:val="000000"/>
+          <w:sz w:val="19"/>
+          <w:szCs w:val="19"/>
+        </w:rPr>
+        <w:t xml:space="preserve">        }</w:t>
+      </w:r>
+    </w:p>
+    <w:p>
+      <w:pPr>
+        <w:autoSpaceDE w:val="0"/>
+        <w:autoSpaceDN w:val="0"/>
+        <w:adjustRightInd w:val="0"/>
+        <w:spacing w:after="0" w:line="240" w:lineRule="auto"/>
+        <w:jc w:val="left"/>
+        <w:rPr>
+          <w:rFonts w:ascii="Consolas" w:hAnsi="Consolas" w:cs="Consolas"/>
+          <w:color w:val="000000"/>
+          <w:sz w:val="19"/>
+          <w:szCs w:val="19"/>
+        </w:rPr>
+      </w:pPr>
+      <w:r>
+        <w:rPr>
+          <w:rFonts w:ascii="Consolas" w:hAnsi="Consolas" w:cs="Consolas"/>
+          <w:color w:val="000000"/>
+          <w:sz w:val="19"/>
+          <w:szCs w:val="19"/>
+        </w:rPr>
+        <w:t xml:space="preserve">    }</w:t>
+      </w:r>
+    </w:p>
+    <w:p>
+      <w:pPr>
+        <w:autoSpaceDE w:val="0"/>
+        <w:autoSpaceDN w:val="0"/>
+        <w:adjustRightInd w:val="0"/>
+        <w:spacing w:after="0" w:line="240" w:lineRule="auto"/>
+        <w:jc w:val="left"/>
+        <w:rPr>
+          <w:rFonts w:ascii="Consolas" w:hAnsi="Consolas" w:cs="Consolas"/>
+          <w:color w:val="000000"/>
+          <w:sz w:val="19"/>
+          <w:szCs w:val="19"/>
+        </w:rPr>
+      </w:pPr>
+      <w:r>
+        <w:rPr>
+          <w:rFonts w:ascii="Consolas" w:hAnsi="Consolas" w:cs="Consolas"/>
+          <w:color w:val="000000"/>
+          <w:sz w:val="19"/>
+          <w:szCs w:val="19"/>
+        </w:rPr>
+        <w:t>}</w:t>
+      </w:r>
+    </w:p>
+    <w:p>
+      <w:bookmarkStart w:id="0" w:name="_GoBack"/>
+      <w:bookmarkEnd w:id="0"/>
+    </w:p>
+    <w:p>
+      <w:pPr>
+        <w:spacing w:line="259" w:lineRule="auto"/>
+        <w:jc w:val="left"/>
+      </w:pPr>
+      <w:r>
+        <w:br w:type="page"/>
+      </w:r>
+    </w:p>
+    <w:p>
+      <w:r>
+        <w:lastRenderedPageBreak/>
+        <w:t>Outra solução:</w:t>
       </w:r>
     </w:p>
     <w:p>
@@ -4510,6 +7798,58 @@
       </w:r>
       <w:r>
         <w:t xml:space="preserve"> </w:t>
+      </w:r>
+    </w:p>
+    <w:p>
+      <w:pPr>
+        <w:ind w:left="708" w:hanging="708"/>
+      </w:pPr>
+      <w:r>
+        <w:rPr>
+          <w:noProof/>
+        </w:rPr>
+        <w:lastRenderedPageBreak/>
+        <w:drawing>
+          <wp:inline distT="0" distB="0" distL="0" distR="0" wp14:anchorId="32AE9841" wp14:editId="3DEADC53">
+            <wp:extent cx="5391902" cy="6506483"/>
+            <wp:effectExtent l="0" t="0" r="0" b="8890"/>
+            <wp:docPr id="5" name="Imagem 5" descr="C:\Users\usuario\Documents\ProgramacaoDeAplicativos\Aula_08_Classe\Exercícios\Pensionado\Pensionado\bin\Debug\netcoreapp3.1\Pensionado.exe"/>
+            <wp:cNvGraphicFramePr>
+              <a:graphicFrameLocks xmlns:a="http://schemas.openxmlformats.org/drawingml/2006/main" noChangeAspect="1"/>
+            </wp:cNvGraphicFramePr>
+            <a:graphic xmlns:a="http://schemas.openxmlformats.org/drawingml/2006/main">
+              <a:graphicData uri="http://schemas.openxmlformats.org/drawingml/2006/picture">
+                <pic:pic xmlns:pic="http://schemas.openxmlformats.org/drawingml/2006/picture">
+                  <pic:nvPicPr>
+                    <pic:cNvPr id="5" name="640305.tmp"/>
+                    <pic:cNvPicPr/>
+                  </pic:nvPicPr>
+                  <pic:blipFill>
+                    <a:blip r:embed="rId17">
+                      <a:extLst>
+                        <a:ext uri="{28A0092B-C50C-407E-A947-70E740481C1C}">
+                          <a14:useLocalDpi xmlns:a14="http://schemas.microsoft.com/office/drawing/2010/main" val="0"/>
+                        </a:ext>
+                      </a:extLst>
+                    </a:blip>
+                    <a:stretch>
+                      <a:fillRect/>
+                    </a:stretch>
+                  </pic:blipFill>
+                  <pic:spPr>
+                    <a:xfrm>
+                      <a:off x="0" y="0"/>
+                      <a:ext cx="5391902" cy="6506483"/>
+                    </a:xfrm>
+                    <a:prstGeom prst="rect">
+                      <a:avLst/>
+                    </a:prstGeom>
+                  </pic:spPr>
+                </pic:pic>
+              </a:graphicData>
+            </a:graphic>
+          </wp:inline>
+        </w:drawing>
       </w:r>
     </w:p>
     <w:sectPr>

</xml_diff>